<commit_message>
2021-09-27 moved to UAF computer.
</commit_message>
<xml_diff>
--- a/Muehlbauer_CV.docx
+++ b/Muehlbauer_CV.docx
@@ -571,7 +571,25 @@
           <w:sz w:val="20"/>
           <w:szCs w:val="20"/>
         </w:rPr>
-        <w:t xml:space="preserve"> package development, SQL and VBA-based database development, Microsoft Access and SQ</w:t>
+        <w:t xml:space="preserve"> package development, SQL and VBA-based database development, Microsoft </w:t>
+      </w:r>
+      <w:proofErr w:type="gramStart"/>
+      <w:r>
+        <w:rPr>
+          <w:rFonts w:ascii="Verdana" w:hAnsi="Verdana"/>
+          <w:sz w:val="20"/>
+          <w:szCs w:val="20"/>
+        </w:rPr>
+        <w:t>Access</w:t>
+      </w:r>
+      <w:proofErr w:type="gramEnd"/>
+      <w:r>
+        <w:rPr>
+          <w:rFonts w:ascii="Verdana" w:hAnsi="Verdana"/>
+          <w:sz w:val="20"/>
+          <w:szCs w:val="20"/>
+        </w:rPr>
+        <w:t xml:space="preserve"> and SQ</w:t>
       </w:r>
       <w:r>
         <w:rPr>
@@ -616,7 +634,25 @@
           <w:sz w:val="20"/>
           <w:szCs w:val="20"/>
         </w:rPr>
-        <w:t>. Design and implementation of multi-year, international and domestic research in both remote and densely-populated regions, small and large-group mentoring and leadership, oversight of simultaneous projects, lab management.</w:t>
+        <w:t xml:space="preserve">. Design and implementation of multi-year, international and domestic research in both remote and </w:t>
+      </w:r>
+      <w:proofErr w:type="gramStart"/>
+      <w:r>
+        <w:rPr>
+          <w:rFonts w:ascii="Verdana" w:hAnsi="Verdana"/>
+          <w:sz w:val="20"/>
+          <w:szCs w:val="20"/>
+        </w:rPr>
+        <w:t>densely-populated</w:t>
+      </w:r>
+      <w:proofErr w:type="gramEnd"/>
+      <w:r>
+        <w:rPr>
+          <w:rFonts w:ascii="Verdana" w:hAnsi="Verdana"/>
+          <w:sz w:val="20"/>
+          <w:szCs w:val="20"/>
+        </w:rPr>
+        <w:t xml:space="preserve"> regions, small and large-group mentoring and leadership, oversight of simultaneous projects, lab management.</w:t>
       </w:r>
     </w:p>
     <w:p>
@@ -879,13 +915,23 @@
           <w:szCs w:val="20"/>
         </w:rPr>
       </w:pPr>
-      <w:r>
-        <w:rPr>
-          <w:rFonts w:ascii="Verdana" w:hAnsi="Verdana"/>
-          <w:sz w:val="20"/>
-          <w:szCs w:val="20"/>
-        </w:rPr>
-        <w:t>Tagliamento River, Italy (1</w:t>
+      <w:proofErr w:type="spellStart"/>
+      <w:r>
+        <w:rPr>
+          <w:rFonts w:ascii="Verdana" w:hAnsi="Verdana"/>
+          <w:sz w:val="20"/>
+          <w:szCs w:val="20"/>
+        </w:rPr>
+        <w:t>Tagliamento</w:t>
+      </w:r>
+      <w:proofErr w:type="spellEnd"/>
+      <w:r>
+        <w:rPr>
+          <w:rFonts w:ascii="Verdana" w:hAnsi="Verdana"/>
+          <w:sz w:val="20"/>
+          <w:szCs w:val="20"/>
+        </w:rPr>
+        <w:t xml:space="preserve"> River, Italy (1</w:t>
       </w:r>
       <w:r>
         <w:rPr>
@@ -974,13 +1020,23 @@
           <w:szCs w:val="20"/>
         </w:rPr>
       </w:pPr>
-      <w:r>
-        <w:rPr>
-          <w:rFonts w:ascii="Verdana" w:hAnsi="Verdana"/>
-          <w:sz w:val="20"/>
-          <w:szCs w:val="20"/>
-        </w:rPr>
-        <w:t>Coweeta LTER &amp; Little Tennessee River, NC (1</w:t>
+      <w:proofErr w:type="spellStart"/>
+      <w:r>
+        <w:rPr>
+          <w:rFonts w:ascii="Verdana" w:hAnsi="Verdana"/>
+          <w:sz w:val="20"/>
+          <w:szCs w:val="20"/>
+        </w:rPr>
+        <w:t>Coweeta</w:t>
+      </w:r>
+      <w:proofErr w:type="spellEnd"/>
+      <w:r>
+        <w:rPr>
+          <w:rFonts w:ascii="Verdana" w:hAnsi="Verdana"/>
+          <w:sz w:val="20"/>
+          <w:szCs w:val="20"/>
+        </w:rPr>
+        <w:t xml:space="preserve"> LTER &amp; Little Tennessee River, NC (1</w:t>
       </w:r>
       <w:r>
         <w:rPr>
@@ -1624,7 +1680,27 @@
           <w:sz w:val="20"/>
           <w:szCs w:val="20"/>
         </w:rPr>
-        <w:t>Research Biologist (GS-12), 5/1/2017–Pres, 40+ hrs/wk.</w:t>
+        <w:t xml:space="preserve">Research Biologist (GS-12), 5/1/2017–Pres, 40+ </w:t>
+      </w:r>
+      <w:proofErr w:type="spellStart"/>
+      <w:r>
+        <w:rPr>
+          <w:rFonts w:ascii="Verdana" w:hAnsi="Verdana" w:cs="Verdana"/>
+          <w:bCs/>
+          <w:sz w:val="20"/>
+          <w:szCs w:val="20"/>
+        </w:rPr>
+        <w:t>hrs</w:t>
+      </w:r>
+      <w:proofErr w:type="spellEnd"/>
+      <w:r>
+        <w:rPr>
+          <w:rFonts w:ascii="Verdana" w:hAnsi="Verdana" w:cs="Verdana"/>
+          <w:bCs/>
+          <w:sz w:val="20"/>
+          <w:szCs w:val="20"/>
+        </w:rPr>
+        <w:t>/wk.</w:t>
       </w:r>
     </w:p>
     <w:p>
@@ -1661,7 +1737,27 @@
           <w:sz w:val="20"/>
           <w:szCs w:val="20"/>
         </w:rPr>
-        <w:t>, 5/1/2013–5/1/2017, 40+ hrs/wk.</w:t>
+        <w:t xml:space="preserve">, 5/1/2013–5/1/2017, 40+ </w:t>
+      </w:r>
+      <w:proofErr w:type="spellStart"/>
+      <w:r>
+        <w:rPr>
+          <w:rFonts w:ascii="Verdana" w:hAnsi="Verdana" w:cs="Verdana"/>
+          <w:bCs/>
+          <w:sz w:val="20"/>
+          <w:szCs w:val="20"/>
+        </w:rPr>
+        <w:t>hrs</w:t>
+      </w:r>
+      <w:proofErr w:type="spellEnd"/>
+      <w:r>
+        <w:rPr>
+          <w:rFonts w:ascii="Verdana" w:hAnsi="Verdana" w:cs="Verdana"/>
+          <w:bCs/>
+          <w:sz w:val="20"/>
+          <w:szCs w:val="20"/>
+        </w:rPr>
+        <w:t>/wk.</w:t>
       </w:r>
     </w:p>
     <w:p>
@@ -1742,7 +1838,27 @@
           <w:sz w:val="20"/>
           <w:szCs w:val="20"/>
         </w:rPr>
-        <w:t>ellow, 6/1/2007–5/1/2013, 40+ hrs/wk.</w:t>
+        <w:t xml:space="preserve">ellow, 6/1/2007–5/1/2013, 40+ </w:t>
+      </w:r>
+      <w:proofErr w:type="spellStart"/>
+      <w:r>
+        <w:rPr>
+          <w:rFonts w:ascii="Verdana" w:hAnsi="Verdana" w:cs="Verdana"/>
+          <w:bCs/>
+          <w:sz w:val="20"/>
+          <w:szCs w:val="20"/>
+        </w:rPr>
+        <w:t>hrs</w:t>
+      </w:r>
+      <w:proofErr w:type="spellEnd"/>
+      <w:r>
+        <w:rPr>
+          <w:rFonts w:ascii="Verdana" w:hAnsi="Verdana" w:cs="Verdana"/>
+          <w:bCs/>
+          <w:sz w:val="20"/>
+          <w:szCs w:val="20"/>
+        </w:rPr>
+        <w:t>/wk.</w:t>
       </w:r>
     </w:p>
     <w:p>
@@ -1802,7 +1918,27 @@
           <w:sz w:val="20"/>
           <w:szCs w:val="20"/>
         </w:rPr>
-        <w:t>5/1/2012, 40+ hrs/wk.</w:t>
+        <w:t xml:space="preserve">5/1/2012, 40+ </w:t>
+      </w:r>
+      <w:proofErr w:type="spellStart"/>
+      <w:r>
+        <w:rPr>
+          <w:rFonts w:ascii="Verdana" w:hAnsi="Verdana" w:cs="Verdana"/>
+          <w:bCs/>
+          <w:sz w:val="20"/>
+          <w:szCs w:val="20"/>
+        </w:rPr>
+        <w:t>hrs</w:t>
+      </w:r>
+      <w:proofErr w:type="spellEnd"/>
+      <w:r>
+        <w:rPr>
+          <w:rFonts w:ascii="Verdana" w:hAnsi="Verdana" w:cs="Verdana"/>
+          <w:bCs/>
+          <w:sz w:val="20"/>
+          <w:szCs w:val="20"/>
+        </w:rPr>
+        <w:t>/wk.</w:t>
       </w:r>
     </w:p>
     <w:p>
@@ -1853,8 +1989,59 @@
           <w:sz w:val="20"/>
           <w:szCs w:val="20"/>
         </w:rPr>
-        <w:t>Collaborators: Drs. Klement Tockner, Michael T. Monaghan, Martin T. Pusch</w:t>
-      </w:r>
+        <w:t xml:space="preserve">Collaborators: Drs. </w:t>
+      </w:r>
+      <w:proofErr w:type="spellStart"/>
+      <w:r>
+        <w:rPr>
+          <w:rFonts w:ascii="Verdana" w:hAnsi="Verdana" w:cs="Verdana"/>
+          <w:bCs/>
+          <w:sz w:val="20"/>
+          <w:szCs w:val="20"/>
+        </w:rPr>
+        <w:t>Klement</w:t>
+      </w:r>
+      <w:proofErr w:type="spellEnd"/>
+      <w:r>
+        <w:rPr>
+          <w:rFonts w:ascii="Verdana" w:hAnsi="Verdana" w:cs="Verdana"/>
+          <w:bCs/>
+          <w:sz w:val="20"/>
+          <w:szCs w:val="20"/>
+        </w:rPr>
+        <w:t xml:space="preserve"> </w:t>
+      </w:r>
+      <w:proofErr w:type="spellStart"/>
+      <w:r>
+        <w:rPr>
+          <w:rFonts w:ascii="Verdana" w:hAnsi="Verdana" w:cs="Verdana"/>
+          <w:bCs/>
+          <w:sz w:val="20"/>
+          <w:szCs w:val="20"/>
+        </w:rPr>
+        <w:t>Tockner</w:t>
+      </w:r>
+      <w:proofErr w:type="spellEnd"/>
+      <w:r>
+        <w:rPr>
+          <w:rFonts w:ascii="Verdana" w:hAnsi="Verdana" w:cs="Verdana"/>
+          <w:bCs/>
+          <w:sz w:val="20"/>
+          <w:szCs w:val="20"/>
+        </w:rPr>
+        <w:t xml:space="preserve">, Michael T. Monaghan, Martin T. </w:t>
+      </w:r>
+      <w:proofErr w:type="spellStart"/>
+      <w:r>
+        <w:rPr>
+          <w:rFonts w:ascii="Verdana" w:hAnsi="Verdana" w:cs="Verdana"/>
+          <w:bCs/>
+          <w:sz w:val="20"/>
+          <w:szCs w:val="20"/>
+        </w:rPr>
+        <w:t>Pusch</w:t>
+      </w:r>
+      <w:proofErr w:type="spellEnd"/>
     </w:p>
     <w:p>
       <w:pPr>
@@ -1909,7 +2096,27 @@
           <w:sz w:val="20"/>
           <w:szCs w:val="20"/>
         </w:rPr>
-        <w:t>–9/1/2011, 40+ hrs/wk.</w:t>
+        <w:t xml:space="preserve">–9/1/2011, 40+ </w:t>
+      </w:r>
+      <w:proofErr w:type="spellStart"/>
+      <w:r>
+        <w:rPr>
+          <w:rFonts w:ascii="Verdana" w:hAnsi="Verdana" w:cs="Verdana"/>
+          <w:bCs/>
+          <w:sz w:val="20"/>
+          <w:szCs w:val="20"/>
+        </w:rPr>
+        <w:t>hrs</w:t>
+      </w:r>
+      <w:proofErr w:type="spellEnd"/>
+      <w:r>
+        <w:rPr>
+          <w:rFonts w:ascii="Verdana" w:hAnsi="Verdana" w:cs="Verdana"/>
+          <w:bCs/>
+          <w:sz w:val="20"/>
+          <w:szCs w:val="20"/>
+        </w:rPr>
+        <w:t>/wk.</w:t>
       </w:r>
     </w:p>
     <w:p>
@@ -1931,14 +2138,25 @@
           <w:szCs w:val="20"/>
         </w:rPr>
       </w:pPr>
-      <w:r>
-        <w:rPr>
-          <w:rFonts w:ascii="Verdana" w:hAnsi="Verdana" w:cs="Verdana"/>
-          <w:bCs/>
-          <w:sz w:val="20"/>
-          <w:szCs w:val="20"/>
-        </w:rPr>
-        <w:t xml:space="preserve">Tagliamento River research station, </w:t>
+      <w:proofErr w:type="spellStart"/>
+      <w:r>
+        <w:rPr>
+          <w:rFonts w:ascii="Verdana" w:hAnsi="Verdana" w:cs="Verdana"/>
+          <w:bCs/>
+          <w:sz w:val="20"/>
+          <w:szCs w:val="20"/>
+        </w:rPr>
+        <w:t>Tagliamento</w:t>
+      </w:r>
+      <w:proofErr w:type="spellEnd"/>
+      <w:r>
+        <w:rPr>
+          <w:rFonts w:ascii="Verdana" w:hAnsi="Verdana" w:cs="Verdana"/>
+          <w:bCs/>
+          <w:sz w:val="20"/>
+          <w:szCs w:val="20"/>
+        </w:rPr>
+        <w:t xml:space="preserve"> River research station, </w:t>
       </w:r>
       <w:r>
         <w:rPr>
@@ -1983,7 +2201,27 @@
           <w:sz w:val="20"/>
           <w:szCs w:val="20"/>
         </w:rPr>
-        <w:t>0, 40+ hrs/wk.</w:t>
+        <w:t xml:space="preserve">0, 40+ </w:t>
+      </w:r>
+      <w:proofErr w:type="spellStart"/>
+      <w:r>
+        <w:rPr>
+          <w:rFonts w:ascii="Verdana" w:hAnsi="Verdana" w:cs="Verdana"/>
+          <w:bCs/>
+          <w:sz w:val="20"/>
+          <w:szCs w:val="20"/>
+        </w:rPr>
+        <w:t>hrs</w:t>
+      </w:r>
+      <w:proofErr w:type="spellEnd"/>
+      <w:r>
+        <w:rPr>
+          <w:rFonts w:ascii="Verdana" w:hAnsi="Verdana" w:cs="Verdana"/>
+          <w:bCs/>
+          <w:sz w:val="20"/>
+          <w:szCs w:val="20"/>
+        </w:rPr>
+        <w:t>/wk.</w:t>
       </w:r>
     </w:p>
     <w:p>
@@ -2114,7 +2352,27 @@
           <w:sz w:val="20"/>
           <w:szCs w:val="20"/>
         </w:rPr>
-        <w:t>, 10-40+ hrs/wk.</w:t>
+        <w:t xml:space="preserve">, 10-40+ </w:t>
+      </w:r>
+      <w:proofErr w:type="spellStart"/>
+      <w:r>
+        <w:rPr>
+          <w:rFonts w:ascii="Verdana" w:hAnsi="Verdana" w:cs="Verdana"/>
+          <w:bCs/>
+          <w:sz w:val="20"/>
+          <w:szCs w:val="20"/>
+        </w:rPr>
+        <w:t>hrs</w:t>
+      </w:r>
+      <w:proofErr w:type="spellEnd"/>
+      <w:r>
+        <w:rPr>
+          <w:rFonts w:ascii="Verdana" w:hAnsi="Verdana" w:cs="Verdana"/>
+          <w:bCs/>
+          <w:sz w:val="20"/>
+          <w:szCs w:val="20"/>
+        </w:rPr>
+        <w:t>/wk.</w:t>
       </w:r>
     </w:p>
     <w:p>
@@ -2171,8 +2429,19 @@
           <w:sz w:val="20"/>
           <w:szCs w:val="20"/>
         </w:rPr>
-        <w:t>Director: Dr. Peter Z. Fulé</w:t>
-      </w:r>
+        <w:t xml:space="preserve">Director: Dr. Peter Z. </w:t>
+      </w:r>
+      <w:proofErr w:type="spellStart"/>
+      <w:r>
+        <w:rPr>
+          <w:rFonts w:ascii="Verdana" w:hAnsi="Verdana" w:cs="Verdana"/>
+          <w:iCs/>
+          <w:sz w:val="20"/>
+          <w:szCs w:val="20"/>
+        </w:rPr>
+        <w:t>Fulé</w:t>
+      </w:r>
+      <w:proofErr w:type="spellEnd"/>
     </w:p>
     <w:p>
       <w:pPr>
@@ -2213,7 +2482,27 @@
           <w:sz w:val="20"/>
           <w:szCs w:val="20"/>
         </w:rPr>
-        <w:t>9/1/2006, 60 hrs/wk.</w:t>
+        <w:t xml:space="preserve">9/1/2006, 60 </w:t>
+      </w:r>
+      <w:proofErr w:type="spellStart"/>
+      <w:r>
+        <w:rPr>
+          <w:rFonts w:ascii="Verdana" w:hAnsi="Verdana" w:cs="Verdana"/>
+          <w:iCs/>
+          <w:sz w:val="20"/>
+          <w:szCs w:val="20"/>
+        </w:rPr>
+        <w:t>hrs</w:t>
+      </w:r>
+      <w:proofErr w:type="spellEnd"/>
+      <w:r>
+        <w:rPr>
+          <w:rFonts w:ascii="Verdana" w:hAnsi="Verdana" w:cs="Verdana"/>
+          <w:iCs/>
+          <w:sz w:val="20"/>
+          <w:szCs w:val="20"/>
+        </w:rPr>
+        <w:t>/wk.</w:t>
       </w:r>
     </w:p>
     <w:p>
@@ -2255,7 +2544,27 @@
           <w:sz w:val="20"/>
           <w:szCs w:val="20"/>
         </w:rPr>
-        <w:t>5/1/2007, 10–60 hrs/wk.</w:t>
+        <w:t xml:space="preserve">5/1/2007, 10–60 </w:t>
+      </w:r>
+      <w:proofErr w:type="spellStart"/>
+      <w:r>
+        <w:rPr>
+          <w:rFonts w:ascii="Verdana" w:hAnsi="Verdana" w:cs="Verdana"/>
+          <w:iCs/>
+          <w:sz w:val="20"/>
+          <w:szCs w:val="20"/>
+        </w:rPr>
+        <w:t>hrs</w:t>
+      </w:r>
+      <w:proofErr w:type="spellEnd"/>
+      <w:r>
+        <w:rPr>
+          <w:rFonts w:ascii="Verdana" w:hAnsi="Verdana" w:cs="Verdana"/>
+          <w:iCs/>
+          <w:sz w:val="20"/>
+          <w:szCs w:val="20"/>
+        </w:rPr>
+        <w:t>/wk.</w:t>
       </w:r>
     </w:p>
     <w:p>
@@ -2303,8 +2612,19 @@
           <w:sz w:val="20"/>
           <w:szCs w:val="20"/>
         </w:rPr>
-        <w:t>Director: Dr. Christopher B. Newgard</w:t>
-      </w:r>
+        <w:t xml:space="preserve">Director: Dr. Christopher B. </w:t>
+      </w:r>
+      <w:proofErr w:type="spellStart"/>
+      <w:r>
+        <w:rPr>
+          <w:rFonts w:ascii="Verdana" w:hAnsi="Verdana" w:cs="Verdana"/>
+          <w:iCs/>
+          <w:sz w:val="20"/>
+          <w:szCs w:val="20"/>
+        </w:rPr>
+        <w:t>Newgard</w:t>
+      </w:r>
+      <w:proofErr w:type="spellEnd"/>
     </w:p>
     <w:p>
       <w:pPr>
@@ -2351,7 +2671,25 @@
           <w:sz w:val="20"/>
           <w:szCs w:val="20"/>
         </w:rPr>
-        <w:t>, 40+ hrs/wk.</w:t>
+        <w:t xml:space="preserve">, 40+ </w:t>
+      </w:r>
+      <w:proofErr w:type="spellStart"/>
+      <w:r>
+        <w:rPr>
+          <w:rFonts w:ascii="Verdana" w:hAnsi="Verdana" w:cs="Verdana"/>
+          <w:sz w:val="20"/>
+          <w:szCs w:val="20"/>
+        </w:rPr>
+        <w:t>hrs</w:t>
+      </w:r>
+      <w:proofErr w:type="spellEnd"/>
+      <w:r>
+        <w:rPr>
+          <w:rFonts w:ascii="Verdana" w:hAnsi="Verdana" w:cs="Verdana"/>
+          <w:sz w:val="20"/>
+          <w:szCs w:val="20"/>
+        </w:rPr>
+        <w:t>/wk.</w:t>
       </w:r>
     </w:p>
     <w:p>
@@ -2400,7 +2738,25 @@
           <w:sz w:val="20"/>
           <w:szCs w:val="20"/>
         </w:rPr>
-        <w:t>Ropes Course Instructor, 2003, 40 hrs/wk.</w:t>
+        <w:t xml:space="preserve">Ropes Course Instructor, 2003, 40 </w:t>
+      </w:r>
+      <w:proofErr w:type="spellStart"/>
+      <w:r>
+        <w:rPr>
+          <w:rFonts w:ascii="Verdana" w:hAnsi="Verdana" w:cs="Verdana"/>
+          <w:sz w:val="20"/>
+          <w:szCs w:val="20"/>
+        </w:rPr>
+        <w:t>hrs</w:t>
+      </w:r>
+      <w:proofErr w:type="spellEnd"/>
+      <w:r>
+        <w:rPr>
+          <w:rFonts w:ascii="Verdana" w:hAnsi="Verdana" w:cs="Verdana"/>
+          <w:sz w:val="20"/>
+          <w:szCs w:val="20"/>
+        </w:rPr>
+        <w:t>/wk.</w:t>
       </w:r>
     </w:p>
     <w:p>
@@ -2443,13 +2799,41 @@
           <w:szCs w:val="20"/>
         </w:rPr>
       </w:pPr>
-      <w:r>
-        <w:rPr>
-          <w:rFonts w:ascii="Verdana" w:hAnsi="Verdana" w:cs="Verdana"/>
-          <w:sz w:val="20"/>
-          <w:szCs w:val="20"/>
-        </w:rPr>
-        <w:t>Americorps Team Member, 2002, 40 hrs/wk.</w:t>
+      <w:proofErr w:type="spellStart"/>
+      <w:r>
+        <w:rPr>
+          <w:rFonts w:ascii="Verdana" w:hAnsi="Verdana" w:cs="Verdana"/>
+          <w:sz w:val="20"/>
+          <w:szCs w:val="20"/>
+        </w:rPr>
+        <w:t>Americorps</w:t>
+      </w:r>
+      <w:proofErr w:type="spellEnd"/>
+      <w:r>
+        <w:rPr>
+          <w:rFonts w:ascii="Verdana" w:hAnsi="Verdana" w:cs="Verdana"/>
+          <w:sz w:val="20"/>
+          <w:szCs w:val="20"/>
+        </w:rPr>
+        <w:t xml:space="preserve"> Team Member, 2002, 40 </w:t>
+      </w:r>
+      <w:proofErr w:type="spellStart"/>
+      <w:r>
+        <w:rPr>
+          <w:rFonts w:ascii="Verdana" w:hAnsi="Verdana" w:cs="Verdana"/>
+          <w:sz w:val="20"/>
+          <w:szCs w:val="20"/>
+        </w:rPr>
+        <w:t>hrs</w:t>
+      </w:r>
+      <w:proofErr w:type="spellEnd"/>
+      <w:r>
+        <w:rPr>
+          <w:rFonts w:ascii="Verdana" w:hAnsi="Verdana" w:cs="Verdana"/>
+          <w:sz w:val="20"/>
+          <w:szCs w:val="20"/>
+        </w:rPr>
+        <w:t>/wk.</w:t>
       </w:r>
     </w:p>
     <w:p>
@@ -2530,6 +2914,136 @@
           <w:sz w:val="20"/>
           <w:szCs w:val="20"/>
         </w:rPr>
+        <w:t>24</w:t>
+      </w:r>
+      <w:r>
+        <w:rPr>
+          <w:rFonts w:ascii="Verdana" w:hAnsi="Verdana" w:cs="Verdana"/>
+          <w:bCs/>
+          <w:sz w:val="20"/>
+          <w:szCs w:val="20"/>
+        </w:rPr>
+        <w:t xml:space="preserve">) </w:t>
+      </w:r>
+      <w:r>
+        <w:rPr>
+          <w:rFonts w:ascii="Verdana" w:hAnsi="Verdana" w:cs="Verdana"/>
+          <w:bCs/>
+          <w:sz w:val="20"/>
+          <w:szCs w:val="20"/>
+        </w:rPr>
+        <w:t xml:space="preserve">*Abernethy, E.F., </w:t>
+      </w:r>
+      <w:r>
+        <w:rPr>
+          <w:rFonts w:ascii="Verdana" w:hAnsi="Verdana" w:cs="Verdana"/>
+          <w:bCs/>
+          <w:sz w:val="20"/>
+          <w:szCs w:val="20"/>
+          <w:u w:val="single"/>
+        </w:rPr>
+        <w:t>Muehlbauer, J.D.</w:t>
+      </w:r>
+      <w:r>
+        <w:rPr>
+          <w:rFonts w:ascii="Verdana" w:hAnsi="Verdana" w:cs="Verdana"/>
+          <w:bCs/>
+          <w:sz w:val="20"/>
+          <w:szCs w:val="20"/>
+        </w:rPr>
+        <w:t xml:space="preserve">, Kennedy, T.A., Tonkin, J.D., Van </w:t>
+      </w:r>
+      <w:proofErr w:type="spellStart"/>
+      <w:r>
+        <w:rPr>
+          <w:rFonts w:ascii="Verdana" w:hAnsi="Verdana" w:cs="Verdana"/>
+          <w:bCs/>
+          <w:sz w:val="20"/>
+          <w:szCs w:val="20"/>
+        </w:rPr>
+        <w:t>Driesche</w:t>
+      </w:r>
+      <w:proofErr w:type="spellEnd"/>
+      <w:r>
+        <w:rPr>
+          <w:rFonts w:ascii="Verdana" w:hAnsi="Verdana" w:cs="Verdana"/>
+          <w:bCs/>
+          <w:sz w:val="20"/>
+          <w:szCs w:val="20"/>
+        </w:rPr>
+        <w:t xml:space="preserve">, R. &amp; Lytle, D.A. (2021) </w:t>
+      </w:r>
+      <w:r>
+        <w:rPr>
+          <w:rFonts w:ascii="Verdana" w:hAnsi="Verdana" w:cs="Verdana"/>
+          <w:bCs/>
+          <w:sz w:val="20"/>
+          <w:szCs w:val="20"/>
+        </w:rPr>
+        <w:t>Hydropeaking intensity and dam proximity limit aquatic invertebrate diversity in the Colorado River Basin</w:t>
+      </w:r>
+      <w:r>
+        <w:rPr>
+          <w:rFonts w:ascii="Verdana" w:hAnsi="Verdana" w:cs="Verdana"/>
+          <w:bCs/>
+          <w:sz w:val="20"/>
+          <w:szCs w:val="20"/>
+        </w:rPr>
+        <w:t xml:space="preserve">. </w:t>
+      </w:r>
+      <w:r>
+        <w:rPr>
+          <w:rFonts w:ascii="Verdana" w:hAnsi="Verdana" w:cs="Verdana"/>
+          <w:bCs/>
+          <w:i/>
+          <w:sz w:val="20"/>
+          <w:szCs w:val="20"/>
+        </w:rPr>
+        <w:t>Ecosphere</w:t>
+      </w:r>
+      <w:r>
+        <w:rPr>
+          <w:rFonts w:ascii="Verdana" w:hAnsi="Verdana" w:cs="Verdana"/>
+          <w:bCs/>
+          <w:iCs/>
+          <w:sz w:val="20"/>
+          <w:szCs w:val="20"/>
+        </w:rPr>
+        <w:t xml:space="preserve"> 12: e03559. DOI: </w:t>
+      </w:r>
+      <w:hyperlink r:id="rId14" w:history="1">
+        <w:r>
+          <w:rPr>
+            <w:rStyle w:val="Hyperlink"/>
+            <w:rFonts w:ascii="Verdana" w:hAnsi="Verdana" w:cs="Verdana"/>
+            <w:bCs/>
+            <w:iCs/>
+            <w:sz w:val="20"/>
+            <w:szCs w:val="20"/>
+          </w:rPr>
+          <w:t>10.1002/ecs2.3559</w:t>
+        </w:r>
+      </w:hyperlink>
+    </w:p>
+    <w:p>
+      <w:pPr>
+        <w:spacing w:before="60"/>
+        <w:ind w:left="540" w:hanging="540"/>
+        <w:rPr>
+          <w:rFonts w:ascii="Verdana" w:hAnsi="Verdana" w:cs="Verdana"/>
+          <w:bCs/>
+          <w:iCs/>
+          <w:sz w:val="20"/>
+          <w:szCs w:val="20"/>
+        </w:rPr>
+      </w:pPr>
+      <w:r>
+        <w:rPr>
+          <w:rFonts w:ascii="Verdana" w:hAnsi="Verdana" w:cs="Verdana"/>
+          <w:bCs/>
+          <w:sz w:val="20"/>
+          <w:szCs w:val="20"/>
+        </w:rPr>
         <w:t xml:space="preserve">23) *Metcalfe, A.N., </w:t>
       </w:r>
       <w:r>
@@ -2549,7 +3063,27 @@
           <w:sz w:val="20"/>
           <w:szCs w:val="20"/>
         </w:rPr>
-        <w:t>, Kennedy, T.A., Yackulic, C.B., Dibble, K.L. &amp; Marks, J.C. (</w:t>
+        <w:t xml:space="preserve">, Kennedy, T.A., </w:t>
+      </w:r>
+      <w:proofErr w:type="spellStart"/>
+      <w:r>
+        <w:rPr>
+          <w:rFonts w:ascii="Verdana" w:hAnsi="Verdana" w:cs="Verdana"/>
+          <w:bCs/>
+          <w:sz w:val="20"/>
+          <w:szCs w:val="20"/>
+        </w:rPr>
+        <w:t>Yackulic</w:t>
+      </w:r>
+      <w:proofErr w:type="spellEnd"/>
+      <w:r>
+        <w:rPr>
+          <w:rFonts w:ascii="Verdana" w:hAnsi="Verdana" w:cs="Verdana"/>
+          <w:bCs/>
+          <w:sz w:val="20"/>
+          <w:szCs w:val="20"/>
+        </w:rPr>
+        <w:t>, C.B., Dibble, K.L. &amp; Marks, J.C. (</w:t>
       </w:r>
       <w:r>
         <w:rPr>
@@ -2646,7 +3180,7 @@
         </w:rPr>
         <w:t xml:space="preserve"> DOI: </w:t>
       </w:r>
-      <w:hyperlink r:id="rId14" w:history="1">
+      <w:hyperlink r:id="rId15" w:history="1">
         <w:r>
           <w:rPr>
             <w:rStyle w:val="Hyperlink"/>
@@ -2698,7 +3232,27 @@
           <w:sz w:val="20"/>
           <w:szCs w:val="20"/>
         </w:rPr>
-        <w:t>, Larsen, S., Jonsson, M. &amp; Emilson, E.J.S. (</w:t>
+        <w:t xml:space="preserve">, Larsen, S., Jonsson, M. &amp; </w:t>
+      </w:r>
+      <w:proofErr w:type="spellStart"/>
+      <w:r>
+        <w:rPr>
+          <w:rFonts w:ascii="Verdana" w:hAnsi="Verdana" w:cs="Verdana"/>
+          <w:bCs/>
+          <w:sz w:val="20"/>
+          <w:szCs w:val="20"/>
+        </w:rPr>
+        <w:t>Emilson</w:t>
+      </w:r>
+      <w:proofErr w:type="spellEnd"/>
+      <w:r>
+        <w:rPr>
+          <w:rFonts w:ascii="Verdana" w:hAnsi="Verdana" w:cs="Verdana"/>
+          <w:bCs/>
+          <w:sz w:val="20"/>
+          <w:szCs w:val="20"/>
+        </w:rPr>
+        <w:t>, E.J.S. (</w:t>
       </w:r>
       <w:r>
         <w:rPr>
@@ -2827,7 +3381,7 @@
         </w:rPr>
         <w:t xml:space="preserve"> DOI: </w:t>
       </w:r>
-      <w:hyperlink r:id="rId15" w:history="1">
+      <w:hyperlink r:id="rId16" w:history="1">
         <w:r>
           <w:rPr>
             <w:rStyle w:val="Hyperlink"/>
@@ -2907,6 +3461,7 @@
         </w:rPr>
         <w:t xml:space="preserve">Spatial population structure of a widespread aquatic insect in the Colorado River Basin: evidence for a </w:t>
       </w:r>
+      <w:proofErr w:type="spellStart"/>
       <w:r>
         <w:rPr>
           <w:rFonts w:ascii="Verdana" w:hAnsi="Verdana" w:cs="Verdana"/>
@@ -2916,8 +3471,33 @@
           <w:sz w:val="20"/>
           <w:szCs w:val="20"/>
         </w:rPr>
-        <w:t>Hydropsyche oslari</w:t>
-      </w:r>
+        <w:t>Hydropsyche</w:t>
+      </w:r>
+      <w:proofErr w:type="spellEnd"/>
+      <w:r>
+        <w:rPr>
+          <w:rFonts w:ascii="Verdana" w:hAnsi="Verdana" w:cs="Verdana"/>
+          <w:bCs/>
+          <w:i/>
+          <w:iCs/>
+          <w:sz w:val="20"/>
+          <w:szCs w:val="20"/>
+        </w:rPr>
+        <w:t xml:space="preserve"> </w:t>
+      </w:r>
+      <w:proofErr w:type="spellStart"/>
+      <w:r>
+        <w:rPr>
+          <w:rFonts w:ascii="Verdana" w:hAnsi="Verdana" w:cs="Verdana"/>
+          <w:bCs/>
+          <w:i/>
+          <w:iCs/>
+          <w:sz w:val="20"/>
+          <w:szCs w:val="20"/>
+        </w:rPr>
+        <w:t>oslari</w:t>
+      </w:r>
+      <w:proofErr w:type="spellEnd"/>
       <w:r>
         <w:rPr>
           <w:rFonts w:ascii="Verdana" w:hAnsi="Verdana" w:cs="Verdana"/>
@@ -2975,7 +3555,7 @@
         </w:rPr>
         <w:t xml:space="preserve">. DOI: </w:t>
       </w:r>
-      <w:hyperlink r:id="rId16" w:history="1">
+      <w:hyperlink r:id="rId17" w:history="1">
         <w:r>
           <w:rPr>
             <w:rStyle w:val="Hyperlink"/>
@@ -3026,7 +3606,27 @@
           <w:sz w:val="20"/>
           <w:szCs w:val="20"/>
         </w:rPr>
-        <w:t xml:space="preserve">, Lupoli, C.A. &amp; Kraus, J.M. (2019) </w:t>
+        <w:t xml:space="preserve">, </w:t>
+      </w:r>
+      <w:proofErr w:type="spellStart"/>
+      <w:r>
+        <w:rPr>
+          <w:rFonts w:ascii="Verdana" w:hAnsi="Verdana" w:cs="Verdana"/>
+          <w:bCs/>
+          <w:sz w:val="20"/>
+          <w:szCs w:val="20"/>
+        </w:rPr>
+        <w:t>Lupoli</w:t>
+      </w:r>
+      <w:proofErr w:type="spellEnd"/>
+      <w:r>
+        <w:rPr>
+          <w:rFonts w:ascii="Verdana" w:hAnsi="Verdana" w:cs="Verdana"/>
+          <w:bCs/>
+          <w:sz w:val="20"/>
+          <w:szCs w:val="20"/>
+        </w:rPr>
+        <w:t xml:space="preserve">, C.A. &amp; Kraus, J.M. (2019) </w:t>
       </w:r>
       <w:r>
         <w:rPr>
@@ -3101,7 +3701,7 @@
         </w:rPr>
         <w:t xml:space="preserve">38:946–952. DOI: </w:t>
       </w:r>
-      <w:hyperlink r:id="rId17" w:history="1">
+      <w:hyperlink r:id="rId18" w:history="1">
         <w:r>
           <w:rPr>
             <w:rStyle w:val="Hyperlink"/>
@@ -3120,10 +3720,11 @@
         <w:spacing w:before="60"/>
         <w:ind w:left="540" w:hanging="540"/>
         <w:rPr>
-          <w:rFonts w:ascii="Verdana" w:hAnsi="Verdana" w:cs="Verdana"/>
-          <w:bCs/>
-          <w:sz w:val="20"/>
-          <w:szCs w:val="20"/>
+          <w:rStyle w:val="Hyperlink"/>
+          <w:rFonts w:ascii="Verdana" w:hAnsi="Verdana" w:cs="Arial"/>
+          <w:sz w:val="20"/>
+          <w:szCs w:val="20"/>
+          <w:shd w:val="clear" w:color="auto" w:fill="FFFFFF"/>
         </w:rPr>
       </w:pPr>
       <w:r>
@@ -3152,7 +3753,27 @@
           <w:sz w:val="20"/>
           <w:szCs w:val="20"/>
         </w:rPr>
-        <w:t>, Kennedy, T.A., Copp, A.J. &amp; Sabol, T.A. (</w:t>
+        <w:t xml:space="preserve">, Kennedy, T.A., </w:t>
+      </w:r>
+      <w:proofErr w:type="spellStart"/>
+      <w:r>
+        <w:rPr>
+          <w:rFonts w:ascii="Verdana" w:hAnsi="Verdana" w:cs="Verdana"/>
+          <w:bCs/>
+          <w:sz w:val="20"/>
+          <w:szCs w:val="20"/>
+        </w:rPr>
+        <w:t>Copp</w:t>
+      </w:r>
+      <w:proofErr w:type="spellEnd"/>
+      <w:r>
+        <w:rPr>
+          <w:rFonts w:ascii="Verdana" w:hAnsi="Verdana" w:cs="Verdana"/>
+          <w:bCs/>
+          <w:sz w:val="20"/>
+          <w:szCs w:val="20"/>
+        </w:rPr>
+        <w:t>, A.J. &amp; Sabol, T.A. (</w:t>
       </w:r>
       <w:r>
         <w:rPr>
@@ -3209,7 +3830,7 @@
         </w:rPr>
         <w:t xml:space="preserve">DOI: </w:t>
       </w:r>
-      <w:hyperlink r:id="rId18" w:history="1">
+      <w:hyperlink r:id="rId19" w:history="1">
         <w:r>
           <w:rPr>
             <w:rStyle w:val="Hyperlink"/>
@@ -3221,7 +3842,35 @@
           <w:t>10.1139/cjfas-2016-0365</w:t>
         </w:r>
       </w:hyperlink>
-    </w:p>
+      <w:r>
+        <w:rPr>
+          <w:rStyle w:val="Hyperlink"/>
+          <w:rFonts w:ascii="Verdana" w:hAnsi="Verdana" w:cs="Arial"/>
+          <w:sz w:val="20"/>
+          <w:szCs w:val="20"/>
+          <w:shd w:val="clear" w:color="auto" w:fill="FFFFFF"/>
+        </w:rPr>
+        <w:br w:type="page"/>
+      </w:r>
+    </w:p>
+    <w:p>
+      <w:pPr>
+        <w:pStyle w:val="Heading1"/>
+        <w:spacing w:after="60"/>
+      </w:pPr>
+      <w:bookmarkStart w:id="3" w:name="_Hlk26818870"/>
+      <w:r>
+        <w:lastRenderedPageBreak/>
+        <w:t>Scientific</w:t>
+      </w:r>
+      <w:r>
+        <w:t xml:space="preserve"> Publications</w:t>
+      </w:r>
+      <w:r>
+        <w:t xml:space="preserve"> (Continued)</w:t>
+      </w:r>
+    </w:p>
+    <w:bookmarkEnd w:id="3"/>
     <w:p>
       <w:pPr>
         <w:spacing w:before="60"/>
@@ -3318,7 +3967,7 @@
         </w:rPr>
         <w:t xml:space="preserve">, pp 435–456. Academic Press, Boston, MA. DOI: </w:t>
       </w:r>
-      <w:hyperlink r:id="rId19" w:history="1">
+      <w:hyperlink r:id="rId20" w:history="1">
         <w:r>
           <w:rPr>
             <w:rStyle w:val="Hyperlink"/>
@@ -3330,41 +3979,7 @@
           <w:t>10.1016/B978-0-12-416558-8.00021-4</w:t>
         </w:r>
       </w:hyperlink>
-      <w:r>
-        <w:rPr>
-          <w:rStyle w:val="Hyperlink"/>
-          <w:rFonts w:ascii="Verdana" w:hAnsi="Verdana"/>
-          <w:sz w:val="20"/>
-          <w:szCs w:val="20"/>
-          <w:shd w:val="clear" w:color="auto" w:fill="FFFFFF"/>
-        </w:rPr>
-        <w:br w:type="page"/>
-      </w:r>
-    </w:p>
-    <w:p>
-      <w:pPr>
-        <w:pStyle w:val="Heading1"/>
-        <w:spacing w:after="60"/>
-      </w:pPr>
-      <w:bookmarkStart w:id="3" w:name="_Hlk26818870"/>
-      <w:r>
-        <w:lastRenderedPageBreak/>
-        <w:t>Scientific</w:t>
-      </w:r>
-      <w:r>
-        <w:t xml:space="preserve"> Publications</w:t>
-      </w:r>
-      <w:r>
-        <w:t xml:space="preserve"> (</w:t>
-      </w:r>
-      <w:r>
-        <w:t>Continued</w:t>
-      </w:r>
-      <w:r>
-        <w:t>)</w:t>
-      </w:r>
-    </w:p>
-    <w:bookmarkEnd w:id="3"/>
+    </w:p>
     <w:p>
       <w:pPr>
         <w:spacing w:before="60"/>
@@ -3383,7 +3998,67 @@
           <w:sz w:val="20"/>
           <w:szCs w:val="20"/>
         </w:rPr>
-        <w:t xml:space="preserve">17) Dzul, M.C., Yackulic, C.B., Korman, J., Yard, M.D. &amp; </w:t>
+        <w:t xml:space="preserve">17) </w:t>
+      </w:r>
+      <w:proofErr w:type="spellStart"/>
+      <w:r>
+        <w:rPr>
+          <w:rFonts w:ascii="Verdana" w:hAnsi="Verdana" w:cs="Verdana"/>
+          <w:bCs/>
+          <w:sz w:val="20"/>
+          <w:szCs w:val="20"/>
+        </w:rPr>
+        <w:t>Dzul</w:t>
+      </w:r>
+      <w:proofErr w:type="spellEnd"/>
+      <w:r>
+        <w:rPr>
+          <w:rFonts w:ascii="Verdana" w:hAnsi="Verdana" w:cs="Verdana"/>
+          <w:bCs/>
+          <w:sz w:val="20"/>
+          <w:szCs w:val="20"/>
+        </w:rPr>
+        <w:t xml:space="preserve">, M.C., </w:t>
+      </w:r>
+      <w:proofErr w:type="spellStart"/>
+      <w:r>
+        <w:rPr>
+          <w:rFonts w:ascii="Verdana" w:hAnsi="Verdana" w:cs="Verdana"/>
+          <w:bCs/>
+          <w:sz w:val="20"/>
+          <w:szCs w:val="20"/>
+        </w:rPr>
+        <w:t>Yackulic</w:t>
+      </w:r>
+      <w:proofErr w:type="spellEnd"/>
+      <w:r>
+        <w:rPr>
+          <w:rFonts w:ascii="Verdana" w:hAnsi="Verdana" w:cs="Verdana"/>
+          <w:bCs/>
+          <w:sz w:val="20"/>
+          <w:szCs w:val="20"/>
+        </w:rPr>
+        <w:t xml:space="preserve">, C.B., </w:t>
+      </w:r>
+      <w:proofErr w:type="spellStart"/>
+      <w:r>
+        <w:rPr>
+          <w:rFonts w:ascii="Verdana" w:hAnsi="Verdana" w:cs="Verdana"/>
+          <w:bCs/>
+          <w:sz w:val="20"/>
+          <w:szCs w:val="20"/>
+        </w:rPr>
+        <w:t>Korman</w:t>
+      </w:r>
+      <w:proofErr w:type="spellEnd"/>
+      <w:r>
+        <w:rPr>
+          <w:rFonts w:ascii="Verdana" w:hAnsi="Verdana" w:cs="Verdana"/>
+          <w:bCs/>
+          <w:sz w:val="20"/>
+          <w:szCs w:val="20"/>
+        </w:rPr>
+        <w:t xml:space="preserve">, J., Yard, M.D. &amp; </w:t>
       </w:r>
       <w:r>
         <w:rPr>
@@ -3441,7 +4116,7 @@
         </w:rPr>
         <w:t xml:space="preserve">DOI: </w:t>
       </w:r>
-      <w:hyperlink r:id="rId20" w:history="1">
+      <w:hyperlink r:id="rId21" w:history="1">
         <w:r>
           <w:rPr>
             <w:rStyle w:val="Hyperlink"/>
@@ -3531,14 +4206,25 @@
         </w:rPr>
         <w:t>angel lichen moth (</w:t>
       </w:r>
-      <w:r>
-        <w:rPr>
-          <w:rFonts w:ascii="Verdana" w:hAnsi="Verdana"/>
-          <w:i/>
-          <w:sz w:val="20"/>
-          <w:szCs w:val="20"/>
-        </w:rPr>
-        <w:t>Cisthene angelus</w:t>
+      <w:proofErr w:type="spellStart"/>
+      <w:r>
+        <w:rPr>
+          <w:rFonts w:ascii="Verdana" w:hAnsi="Verdana"/>
+          <w:i/>
+          <w:sz w:val="20"/>
+          <w:szCs w:val="20"/>
+        </w:rPr>
+        <w:t>Cisthene</w:t>
+      </w:r>
+      <w:proofErr w:type="spellEnd"/>
+      <w:r>
+        <w:rPr>
+          <w:rFonts w:ascii="Verdana" w:hAnsi="Verdana"/>
+          <w:i/>
+          <w:sz w:val="20"/>
+          <w:szCs w:val="20"/>
+        </w:rPr>
+        <w:t xml:space="preserve"> angelus</w:t>
       </w:r>
       <w:r>
         <w:rPr>
@@ -3635,7 +4321,7 @@
         </w:rPr>
         <w:t xml:space="preserve">DOI: </w:t>
       </w:r>
-      <w:hyperlink r:id="rId21" w:history="1">
+      <w:hyperlink r:id="rId22" w:history="1">
         <w:r>
           <w:rPr>
             <w:rStyle w:val="Hyperlink"/>
@@ -3706,7 +4392,7 @@
         </w:rPr>
         <w:t xml:space="preserve">. 67: 1987–1990. DOI: </w:t>
       </w:r>
-      <w:hyperlink r:id="rId22" w:history="1">
+      <w:hyperlink r:id="rId23" w:history="1">
         <w:r>
           <w:rPr>
             <w:rStyle w:val="Hyperlink"/>
@@ -3758,8 +4444,49 @@
           <w:sz w:val="20"/>
           <w:szCs w:val="20"/>
         </w:rPr>
-        <w:t xml:space="preserve">, Yackulic, C.B., Lytle, D.A., Miller, S.W., Dibble, K.L., Kortenhoeven, E.W., Metcalfe, A.N. &amp; Baxter, C.V. (2016) Flow management for hydropower extirpates aquatic insects, undermining river food webs. </w:t>
-      </w:r>
+        <w:t xml:space="preserve">, </w:t>
+      </w:r>
+      <w:proofErr w:type="spellStart"/>
+      <w:r>
+        <w:rPr>
+          <w:rFonts w:ascii="Verdana" w:hAnsi="Verdana" w:cs="Verdana"/>
+          <w:bCs/>
+          <w:sz w:val="20"/>
+          <w:szCs w:val="20"/>
+        </w:rPr>
+        <w:t>Yackulic</w:t>
+      </w:r>
+      <w:proofErr w:type="spellEnd"/>
+      <w:r>
+        <w:rPr>
+          <w:rFonts w:ascii="Verdana" w:hAnsi="Verdana" w:cs="Verdana"/>
+          <w:bCs/>
+          <w:sz w:val="20"/>
+          <w:szCs w:val="20"/>
+        </w:rPr>
+        <w:t xml:space="preserve">, C.B., Lytle, D.A., Miller, S.W., Dibble, K.L., </w:t>
+      </w:r>
+      <w:proofErr w:type="spellStart"/>
+      <w:r>
+        <w:rPr>
+          <w:rFonts w:ascii="Verdana" w:hAnsi="Verdana" w:cs="Verdana"/>
+          <w:bCs/>
+          <w:sz w:val="20"/>
+          <w:szCs w:val="20"/>
+        </w:rPr>
+        <w:t>Kortenhoeven</w:t>
+      </w:r>
+      <w:proofErr w:type="spellEnd"/>
+      <w:r>
+        <w:rPr>
+          <w:rFonts w:ascii="Verdana" w:hAnsi="Verdana" w:cs="Verdana"/>
+          <w:bCs/>
+          <w:sz w:val="20"/>
+          <w:szCs w:val="20"/>
+        </w:rPr>
+        <w:t xml:space="preserve">, E.W., Metcalfe, A.N. &amp; Baxter, C.V. (2016) Flow management for hydropower extirpates aquatic insects, undermining river food webs. </w:t>
+      </w:r>
+      <w:proofErr w:type="spellStart"/>
       <w:r>
         <w:rPr>
           <w:rFonts w:ascii="Verdana" w:hAnsi="Verdana" w:cs="Verdana"/>
@@ -3770,6 +4497,7 @@
         </w:rPr>
         <w:t>BioScience</w:t>
       </w:r>
+      <w:proofErr w:type="spellEnd"/>
       <w:r>
         <w:rPr>
           <w:rFonts w:ascii="Verdana" w:hAnsi="Verdana" w:cs="Verdana"/>
@@ -3796,7 +4524,7 @@
         </w:rPr>
         <w:t xml:space="preserve">575. DOI: </w:t>
       </w:r>
-      <w:hyperlink r:id="rId23" w:history="1">
+      <w:hyperlink r:id="rId24" w:history="1">
         <w:r>
           <w:rPr>
             <w:rStyle w:val="Hyperlink"/>
@@ -3805,7 +4533,29 @@
             <w:sz w:val="20"/>
             <w:szCs w:val="20"/>
           </w:rPr>
-          <w:t>10.1093/biosci/biw059</w:t>
+          <w:t>10.1093/</w:t>
+        </w:r>
+        <w:proofErr w:type="spellStart"/>
+        <w:r>
+          <w:rPr>
+            <w:rStyle w:val="Hyperlink"/>
+            <w:rFonts w:ascii="Verdana" w:hAnsi="Verdana" w:cs="Verdana"/>
+            <w:bCs/>
+            <w:sz w:val="20"/>
+            <w:szCs w:val="20"/>
+          </w:rPr>
+          <w:t>biosci</w:t>
+        </w:r>
+        <w:proofErr w:type="spellEnd"/>
+        <w:r>
+          <w:rPr>
+            <w:rStyle w:val="Hyperlink"/>
+            <w:rFonts w:ascii="Verdana" w:hAnsi="Verdana" w:cs="Verdana"/>
+            <w:bCs/>
+            <w:sz w:val="20"/>
+            <w:szCs w:val="20"/>
+          </w:rPr>
+          <w:t>/biw059</w:t>
         </w:r>
       </w:hyperlink>
     </w:p>
@@ -3884,7 +4634,7 @@
         </w:rPr>
         <w:t xml:space="preserve">2504. DOI: </w:t>
       </w:r>
-      <w:hyperlink r:id="rId24" w:history="1">
+      <w:hyperlink r:id="rId25" w:history="1">
         <w:r>
           <w:rPr>
             <w:rStyle w:val="Hyperlink"/>
@@ -3980,7 +4730,7 @@
         </w:rPr>
         <w:t xml:space="preserve">. DOI: </w:t>
       </w:r>
-      <w:hyperlink r:id="rId25" w:history="1">
+      <w:hyperlink r:id="rId26" w:history="1">
         <w:r>
           <w:rPr>
             <w:rStyle w:val="Hyperlink"/>
@@ -4127,7 +4877,7 @@
         </w:rPr>
         <w:t xml:space="preserve"> DOI: </w:t>
       </w:r>
-      <w:hyperlink r:id="rId26" w:history="1">
+      <w:hyperlink r:id="rId27" w:history="1">
         <w:r>
           <w:rPr>
             <w:rStyle w:val="Hyperlink"/>
@@ -4179,14 +4929,25 @@
         </w:rPr>
         <w:t>*</w:t>
       </w:r>
-      <w:r>
-        <w:rPr>
-          <w:rFonts w:ascii="Verdana" w:hAnsi="Verdana" w:cs="Verdana"/>
-          <w:bCs/>
-          <w:sz w:val="20"/>
-          <w:szCs w:val="20"/>
-        </w:rPr>
-        <w:t xml:space="preserve">Copp, A., Kennedy, T.A. &amp; </w:t>
+      <w:proofErr w:type="spellStart"/>
+      <w:r>
+        <w:rPr>
+          <w:rFonts w:ascii="Verdana" w:hAnsi="Verdana" w:cs="Verdana"/>
+          <w:bCs/>
+          <w:sz w:val="20"/>
+          <w:szCs w:val="20"/>
+        </w:rPr>
+        <w:t>Copp</w:t>
+      </w:r>
+      <w:proofErr w:type="spellEnd"/>
+      <w:r>
+        <w:rPr>
+          <w:rFonts w:ascii="Verdana" w:hAnsi="Verdana" w:cs="Verdana"/>
+          <w:bCs/>
+          <w:sz w:val="20"/>
+          <w:szCs w:val="20"/>
+        </w:rPr>
+        <w:t xml:space="preserve">, A., Kennedy, T.A. &amp; </w:t>
       </w:r>
       <w:r>
         <w:rPr>
@@ -4262,7 +5023,7 @@
         </w:rPr>
         <w:t xml:space="preserve">293–300. DOI: </w:t>
       </w:r>
-      <w:hyperlink r:id="rId27" w:history="1">
+      <w:hyperlink r:id="rId28" w:history="1">
         <w:r>
           <w:rPr>
             <w:rStyle w:val="Hyperlink"/>
@@ -4342,7 +5103,25 @@
           <w:sz w:val="20"/>
           <w:szCs w:val="20"/>
         </w:rPr>
-        <w:t xml:space="preserve"> &amp; Tockner, K. (</w:t>
+        <w:t xml:space="preserve"> &amp; </w:t>
+      </w:r>
+      <w:proofErr w:type="spellStart"/>
+      <w:r>
+        <w:rPr>
+          <w:rFonts w:ascii="Verdana" w:hAnsi="Verdana"/>
+          <w:sz w:val="20"/>
+          <w:szCs w:val="20"/>
+        </w:rPr>
+        <w:t>Tockner</w:t>
+      </w:r>
+      <w:proofErr w:type="spellEnd"/>
+      <w:r>
+        <w:rPr>
+          <w:rFonts w:ascii="Verdana" w:hAnsi="Verdana"/>
+          <w:sz w:val="20"/>
+          <w:szCs w:val="20"/>
+        </w:rPr>
+        <w:t>, K. (</w:t>
       </w:r>
       <w:r>
         <w:rPr>
@@ -4433,7 +5212,7 @@
         </w:rPr>
         <w:t xml:space="preserve">55. DOI: </w:t>
       </w:r>
-      <w:hyperlink r:id="rId28" w:history="1">
+      <w:hyperlink r:id="rId29" w:history="1">
         <w:r>
           <w:rPr>
             <w:rFonts w:ascii="Verdana" w:hAnsi="Verdana"/>
@@ -4491,15 +5270,27 @@
         </w:rPr>
         <w:t xml:space="preserve">, He, Q. &amp; Jiang, D. (2014) Linking stoichiometric homeostasis of microorganisms with soil phosphorous dynamics in wetlands subjected to microcosm warming. </w:t>
       </w:r>
-      <w:r>
-        <w:rPr>
-          <w:rFonts w:ascii="Verdana" w:hAnsi="Verdana" w:cs="Verdana"/>
-          <w:bCs/>
-          <w:i/>
-          <w:sz w:val="20"/>
-          <w:szCs w:val="20"/>
-        </w:rPr>
-        <w:t>PLoS ONE</w:t>
+      <w:proofErr w:type="spellStart"/>
+      <w:r>
+        <w:rPr>
+          <w:rFonts w:ascii="Verdana" w:hAnsi="Verdana" w:cs="Verdana"/>
+          <w:bCs/>
+          <w:i/>
+          <w:sz w:val="20"/>
+          <w:szCs w:val="20"/>
+        </w:rPr>
+        <w:t>PLoS</w:t>
+      </w:r>
+      <w:proofErr w:type="spellEnd"/>
+      <w:r>
+        <w:rPr>
+          <w:rFonts w:ascii="Verdana" w:hAnsi="Verdana" w:cs="Verdana"/>
+          <w:bCs/>
+          <w:i/>
+          <w:sz w:val="20"/>
+          <w:szCs w:val="20"/>
+        </w:rPr>
+        <w:t xml:space="preserve"> ONE</w:t>
       </w:r>
       <w:r>
         <w:rPr>
@@ -4510,7 +5301,7 @@
         </w:rPr>
         <w:t xml:space="preserve"> 9: e85575. DOI: </w:t>
       </w:r>
-      <w:hyperlink r:id="rId29" w:history="1">
+      <w:hyperlink r:id="rId30" w:history="1">
         <w:r>
           <w:rPr>
             <w:rStyle w:val="Hyperlink"/>
@@ -4536,7 +5327,21 @@
         <w:rPr>
           <w:rFonts w:ascii="Verdana" w:hAnsi="Verdana"/>
         </w:rPr>
-        <w:t xml:space="preserve">7) Riggsbee, J.A., Doyle, M.W., Julian, J.P., Manners, R., </w:t>
+        <w:t xml:space="preserve">7) </w:t>
+      </w:r>
+      <w:proofErr w:type="spellStart"/>
+      <w:r>
+        <w:rPr>
+          <w:rFonts w:ascii="Verdana" w:hAnsi="Verdana"/>
+        </w:rPr>
+        <w:t>Riggsbee</w:t>
+      </w:r>
+      <w:proofErr w:type="spellEnd"/>
+      <w:r>
+        <w:rPr>
+          <w:rFonts w:ascii="Verdana" w:hAnsi="Verdana"/>
+        </w:rPr>
+        <w:t xml:space="preserve">, J.A., Doyle, M.W., Julian, J.P., Manners, R., </w:t>
       </w:r>
       <w:r>
         <w:rPr>
@@ -4551,11 +5356,19 @@
         </w:rPr>
         <w:t xml:space="preserve">, </w:t>
       </w:r>
-      <w:r>
-        <w:rPr>
-          <w:rFonts w:ascii="Verdana" w:hAnsi="Verdana"/>
-        </w:rPr>
-        <w:t xml:space="preserve">Sholtes, J. &amp; Small, M.J. (2013) Influence of aquatic and semi-aquatic organisms on channel forms and processes. In: </w:t>
+      <w:proofErr w:type="spellStart"/>
+      <w:r>
+        <w:rPr>
+          <w:rFonts w:ascii="Verdana" w:hAnsi="Verdana"/>
+        </w:rPr>
+        <w:t>Sholtes</w:t>
+      </w:r>
+      <w:proofErr w:type="spellEnd"/>
+      <w:r>
+        <w:rPr>
+          <w:rFonts w:ascii="Verdana" w:hAnsi="Verdana"/>
+        </w:rPr>
+        <w:t xml:space="preserve">, J. &amp; Small, M.J. (2013) Influence of aquatic and semi-aquatic organisms on channel forms and processes. In: </w:t>
       </w:r>
       <w:r>
         <w:rPr>
@@ -4595,7 +5408,7 @@
         </w:rPr>
         <w:t xml:space="preserve">202. Academic Press, San Diego, CA. DOI: </w:t>
       </w:r>
-      <w:hyperlink r:id="rId30" w:history="1">
+      <w:hyperlink r:id="rId31" w:history="1">
         <w:r>
           <w:rPr>
             <w:rStyle w:val="Hyperlink"/>
@@ -4685,7 +5498,7 @@
         </w:rPr>
         <w:t xml:space="preserve"> </w:t>
       </w:r>
-      <w:hyperlink r:id="rId31" w:history="1">
+      <w:hyperlink r:id="rId32" w:history="1">
         <w:r>
           <w:rPr>
             <w:rStyle w:val="Hyperlink"/>
@@ -4700,7 +5513,6 @@
         <w:spacing w:before="60"/>
         <w:ind w:left="540" w:hanging="540"/>
         <w:rPr>
-          <w:rStyle w:val="Hyperlink"/>
           <w:rFonts w:ascii="Verdana" w:hAnsi="Verdana"/>
           <w:sz w:val="20"/>
           <w:szCs w:val="20"/>
@@ -4813,7 +5625,7 @@
         </w:rPr>
         <w:t xml:space="preserve"> </w:t>
       </w:r>
-      <w:hyperlink r:id="rId32" w:history="1">
+      <w:hyperlink r:id="rId33" w:history="1">
         <w:r>
           <w:rPr>
             <w:rStyle w:val="Hyperlink"/>
@@ -4824,11 +5636,41 @@
           <w:t>DOI: 10.1002/rra.1546</w:t>
         </w:r>
       </w:hyperlink>
+      <w:r>
+        <w:br w:type="page"/>
+      </w:r>
+    </w:p>
+    <w:p>
+      <w:pPr>
+        <w:pStyle w:val="Heading1"/>
+        <w:spacing w:after="60"/>
+      </w:pPr>
+      <w:r>
+        <w:lastRenderedPageBreak/>
+        <w:t>Scientific</w:t>
+      </w:r>
+      <w:r>
+        <w:t xml:space="preserve"> Publications</w:t>
+      </w:r>
+      <w:r>
+        <w:t xml:space="preserve"> (</w:t>
+      </w:r>
+      <w:r>
+        <w:t>Continued</w:t>
+      </w:r>
+      <w:r>
+        <w:t>)</w:t>
+      </w:r>
     </w:p>
     <w:p>
       <w:pPr>
         <w:spacing w:before="60"/>
         <w:ind w:left="540" w:hanging="540"/>
+        <w:rPr>
+          <w:rFonts w:ascii="Verdana" w:hAnsi="Verdana"/>
+          <w:sz w:val="20"/>
+          <w:szCs w:val="20"/>
+        </w:rPr>
       </w:pPr>
       <w:r>
         <w:rPr>
@@ -4904,7 +5746,7 @@
         </w:rPr>
         <w:t xml:space="preserve">1783. </w:t>
       </w:r>
-      <w:hyperlink r:id="rId33" w:history="1">
+      <w:hyperlink r:id="rId34" w:history="1">
         <w:r>
           <w:rPr>
             <w:rStyle w:val="Hyperlink"/>
@@ -4915,31 +5757,6 @@
           <w:t>DOI: 10.5194/hess-15-1771-2011</w:t>
         </w:r>
       </w:hyperlink>
-      <w:r>
-        <w:br w:type="page"/>
-      </w:r>
-    </w:p>
-    <w:p>
-      <w:pPr>
-        <w:pStyle w:val="Heading1"/>
-        <w:spacing w:after="60"/>
-      </w:pPr>
-      <w:r>
-        <w:lastRenderedPageBreak/>
-        <w:t>Scientific</w:t>
-      </w:r>
-      <w:r>
-        <w:t xml:space="preserve"> Publications</w:t>
-      </w:r>
-      <w:r>
-        <w:t xml:space="preserve"> (</w:t>
-      </w:r>
-      <w:r>
-        <w:t>Continued</w:t>
-      </w:r>
-      <w:r>
-        <w:t>)</w:t>
-      </w:r>
     </w:p>
     <w:p>
       <w:pPr>
@@ -4984,7 +5801,27 @@
           <w:sz w:val="20"/>
           <w:szCs w:val="20"/>
         </w:rPr>
-        <w:t xml:space="preserve">Journal of the North American Benthological Society </w:t>
+        <w:t xml:space="preserve">Journal of the North American </w:t>
+      </w:r>
+      <w:proofErr w:type="spellStart"/>
+      <w:r>
+        <w:rPr>
+          <w:rFonts w:ascii="Verdana" w:hAnsi="Verdana"/>
+          <w:i/>
+          <w:sz w:val="20"/>
+          <w:szCs w:val="20"/>
+        </w:rPr>
+        <w:t>Benthological</w:t>
+      </w:r>
+      <w:proofErr w:type="spellEnd"/>
+      <w:r>
+        <w:rPr>
+          <w:rFonts w:ascii="Verdana" w:hAnsi="Verdana"/>
+          <w:i/>
+          <w:sz w:val="20"/>
+          <w:szCs w:val="20"/>
+        </w:rPr>
+        <w:t xml:space="preserve"> Society </w:t>
       </w:r>
       <w:r>
         <w:rPr>
@@ -5019,7 +5856,7 @@
         </w:rPr>
         <w:t xml:space="preserve">750–760. </w:t>
       </w:r>
-      <w:hyperlink r:id="rId34" w:history="1">
+      <w:hyperlink r:id="rId35" w:history="1">
         <w:r>
           <w:rPr>
             <w:rStyle w:val="Hyperlink"/>
@@ -5068,17 +5905,69 @@
           <w:sz w:val="20"/>
           <w:szCs w:val="20"/>
         </w:rPr>
-        <w:t xml:space="preserve">, LeRoy C.J., Lovett J.M., Flaccus K.K., Vlieg J.K. &amp; Marks J.C. (2009) Short-term responses of decomposers to flow restoration in Fossil Creek, Arizona, USA. </w:t>
-      </w:r>
-      <w:r>
-        <w:rPr>
-          <w:rFonts w:ascii="Verdana" w:hAnsi="Verdana" w:cs="Verdana"/>
-          <w:bCs/>
-          <w:i/>
-          <w:sz w:val="20"/>
-          <w:szCs w:val="20"/>
-        </w:rPr>
-        <w:t xml:space="preserve">Hydrobiologia </w:t>
+        <w:t xml:space="preserve">, LeRoy C.J., Lovett J.M., </w:t>
+      </w:r>
+      <w:proofErr w:type="spellStart"/>
+      <w:r>
+        <w:rPr>
+          <w:rFonts w:ascii="Verdana" w:hAnsi="Verdana" w:cs="Verdana"/>
+          <w:bCs/>
+          <w:sz w:val="20"/>
+          <w:szCs w:val="20"/>
+        </w:rPr>
+        <w:t>Flaccus</w:t>
+      </w:r>
+      <w:proofErr w:type="spellEnd"/>
+      <w:r>
+        <w:rPr>
+          <w:rFonts w:ascii="Verdana" w:hAnsi="Verdana" w:cs="Verdana"/>
+          <w:bCs/>
+          <w:sz w:val="20"/>
+          <w:szCs w:val="20"/>
+        </w:rPr>
+        <w:t xml:space="preserve"> K.K., </w:t>
+      </w:r>
+      <w:proofErr w:type="spellStart"/>
+      <w:r>
+        <w:rPr>
+          <w:rFonts w:ascii="Verdana" w:hAnsi="Verdana" w:cs="Verdana"/>
+          <w:bCs/>
+          <w:sz w:val="20"/>
+          <w:szCs w:val="20"/>
+        </w:rPr>
+        <w:t>Vlieg</w:t>
+      </w:r>
+      <w:proofErr w:type="spellEnd"/>
+      <w:r>
+        <w:rPr>
+          <w:rFonts w:ascii="Verdana" w:hAnsi="Verdana" w:cs="Verdana"/>
+          <w:bCs/>
+          <w:sz w:val="20"/>
+          <w:szCs w:val="20"/>
+        </w:rPr>
+        <w:t xml:space="preserve"> J.K. &amp; Marks J.C. (2009) Short-term responses of decomposers to flow restoration in Fossil Creek, Arizona, USA. </w:t>
+      </w:r>
+      <w:proofErr w:type="spellStart"/>
+      <w:r>
+        <w:rPr>
+          <w:rFonts w:ascii="Verdana" w:hAnsi="Verdana" w:cs="Verdana"/>
+          <w:bCs/>
+          <w:i/>
+          <w:sz w:val="20"/>
+          <w:szCs w:val="20"/>
+        </w:rPr>
+        <w:t>Hydrobiologia</w:t>
+      </w:r>
+      <w:proofErr w:type="spellEnd"/>
+      <w:r>
+        <w:rPr>
+          <w:rFonts w:ascii="Verdana" w:hAnsi="Verdana" w:cs="Verdana"/>
+          <w:bCs/>
+          <w:i/>
+          <w:sz w:val="20"/>
+          <w:szCs w:val="20"/>
+        </w:rPr>
+        <w:t xml:space="preserve"> </w:t>
       </w:r>
       <w:r>
         <w:rPr>
@@ -5126,7 +6015,7 @@
         </w:rPr>
         <w:t xml:space="preserve"> </w:t>
       </w:r>
-      <w:hyperlink r:id="rId35" w:history="1">
+      <w:hyperlink r:id="rId36" w:history="1">
         <w:r>
           <w:rPr>
             <w:rStyle w:val="Hyperlink"/>
@@ -5156,7 +6045,47 @@
           <w:sz w:val="20"/>
           <w:szCs w:val="20"/>
         </w:rPr>
-        <w:t xml:space="preserve">1) Joseph, J.W., Odegaard, M.L., Ronnebaum, S.M., Burgess, S.C., </w:t>
+        <w:t xml:space="preserve">1) Joseph, J.W., </w:t>
+      </w:r>
+      <w:proofErr w:type="spellStart"/>
+      <w:r>
+        <w:rPr>
+          <w:rFonts w:ascii="Verdana" w:hAnsi="Verdana" w:cs="Verdana"/>
+          <w:bCs/>
+          <w:sz w:val="20"/>
+          <w:szCs w:val="20"/>
+        </w:rPr>
+        <w:t>Odegaard</w:t>
+      </w:r>
+      <w:proofErr w:type="spellEnd"/>
+      <w:r>
+        <w:rPr>
+          <w:rFonts w:ascii="Verdana" w:hAnsi="Verdana" w:cs="Verdana"/>
+          <w:bCs/>
+          <w:sz w:val="20"/>
+          <w:szCs w:val="20"/>
+        </w:rPr>
+        <w:t xml:space="preserve">, M.L., </w:t>
+      </w:r>
+      <w:proofErr w:type="spellStart"/>
+      <w:r>
+        <w:rPr>
+          <w:rFonts w:ascii="Verdana" w:hAnsi="Verdana" w:cs="Verdana"/>
+          <w:bCs/>
+          <w:sz w:val="20"/>
+          <w:szCs w:val="20"/>
+        </w:rPr>
+        <w:t>Ronnebaum</w:t>
+      </w:r>
+      <w:proofErr w:type="spellEnd"/>
+      <w:r>
+        <w:rPr>
+          <w:rFonts w:ascii="Verdana" w:hAnsi="Verdana" w:cs="Verdana"/>
+          <w:bCs/>
+          <w:sz w:val="20"/>
+          <w:szCs w:val="20"/>
+        </w:rPr>
+        <w:t xml:space="preserve">, S.M., Burgess, S.C., </w:t>
       </w:r>
       <w:r>
         <w:rPr>
@@ -5175,7 +6104,27 @@
           <w:sz w:val="20"/>
           <w:szCs w:val="20"/>
         </w:rPr>
-        <w:t xml:space="preserve">, Sherry, A.D. &amp; Newgard, C.B. (2007) Normal flux through ATP-citrate lyase or fatty acid synthase is not required for glucose-stimulated insulin secretion. </w:t>
+        <w:t xml:space="preserve">, Sherry, A.D. &amp; </w:t>
+      </w:r>
+      <w:proofErr w:type="spellStart"/>
+      <w:r>
+        <w:rPr>
+          <w:rFonts w:ascii="Verdana" w:hAnsi="Verdana" w:cs="Verdana"/>
+          <w:bCs/>
+          <w:sz w:val="20"/>
+          <w:szCs w:val="20"/>
+        </w:rPr>
+        <w:t>Newgard</w:t>
+      </w:r>
+      <w:proofErr w:type="spellEnd"/>
+      <w:r>
+        <w:rPr>
+          <w:rFonts w:ascii="Verdana" w:hAnsi="Verdana" w:cs="Verdana"/>
+          <w:bCs/>
+          <w:sz w:val="20"/>
+          <w:szCs w:val="20"/>
+        </w:rPr>
+        <w:t xml:space="preserve">, C.B. (2007) Normal flux through ATP-citrate lyase or fatty acid synthase is not required for glucose-stimulated insulin secretion. </w:t>
       </w:r>
       <w:r>
         <w:rPr>
@@ -5231,7 +6180,7 @@
         </w:rPr>
         <w:t xml:space="preserve">. </w:t>
       </w:r>
-      <w:hyperlink r:id="rId36" w:history="1">
+      <w:hyperlink r:id="rId37" w:history="1">
         <w:r>
           <w:rPr>
             <w:rStyle w:val="Hyperlink"/>
@@ -5255,146 +6204,6 @@
     </w:p>
     <w:p>
       <w:pPr>
-        <w:spacing w:before="60"/>
-        <w:ind w:left="540" w:hanging="540"/>
-        <w:rPr>
-          <w:rFonts w:ascii="Verdana" w:hAnsi="Verdana" w:cs="Verdana"/>
-          <w:bCs/>
-          <w:sz w:val="20"/>
-          <w:szCs w:val="20"/>
-        </w:rPr>
-      </w:pPr>
-      <w:r>
-        <w:rPr>
-          <w:rFonts w:ascii="Verdana" w:hAnsi="Verdana" w:cs="Verdana"/>
-          <w:bCs/>
-          <w:sz w:val="20"/>
-          <w:szCs w:val="20"/>
-        </w:rPr>
-        <w:t>2</w:t>
-      </w:r>
-      <w:r>
-        <w:rPr>
-          <w:rFonts w:ascii="Verdana" w:hAnsi="Verdana" w:cs="Verdana"/>
-          <w:bCs/>
-          <w:sz w:val="20"/>
-          <w:szCs w:val="20"/>
-        </w:rPr>
-        <w:t>4</w:t>
-      </w:r>
-      <w:r>
-        <w:rPr>
-          <w:rFonts w:ascii="Verdana" w:hAnsi="Verdana" w:cs="Verdana"/>
-          <w:bCs/>
-          <w:sz w:val="20"/>
-          <w:szCs w:val="20"/>
-        </w:rPr>
-        <w:t xml:space="preserve">) </w:t>
-      </w:r>
-      <w:r>
-        <w:rPr>
-          <w:rFonts w:ascii="Verdana" w:hAnsi="Verdana" w:cs="Verdana"/>
-          <w:bCs/>
-          <w:sz w:val="20"/>
-          <w:szCs w:val="20"/>
-        </w:rPr>
-        <w:t>*</w:t>
-      </w:r>
-      <w:r>
-        <w:rPr>
-          <w:rFonts w:ascii="Verdana" w:hAnsi="Verdana" w:cs="Verdana"/>
-          <w:bCs/>
-          <w:sz w:val="20"/>
-          <w:szCs w:val="20"/>
-        </w:rPr>
-        <w:t xml:space="preserve">Abernethy, E.F., </w:t>
-      </w:r>
-      <w:r>
-        <w:rPr>
-          <w:rFonts w:ascii="Verdana" w:hAnsi="Verdana" w:cs="Verdana"/>
-          <w:bCs/>
-          <w:sz w:val="20"/>
-          <w:szCs w:val="20"/>
-          <w:u w:val="single"/>
-        </w:rPr>
-        <w:t>Muehlbauer, J.D.</w:t>
-      </w:r>
-      <w:r>
-        <w:rPr>
-          <w:rFonts w:ascii="Verdana" w:hAnsi="Verdana" w:cs="Verdana"/>
-          <w:bCs/>
-          <w:sz w:val="20"/>
-          <w:szCs w:val="20"/>
-        </w:rPr>
-        <w:t>, Kennedy, T.A., Tonkin, J.</w:t>
-      </w:r>
-      <w:r>
-        <w:rPr>
-          <w:rFonts w:ascii="Verdana" w:hAnsi="Verdana" w:cs="Verdana"/>
-          <w:bCs/>
-          <w:sz w:val="20"/>
-          <w:szCs w:val="20"/>
-        </w:rPr>
-        <w:t>D.</w:t>
-      </w:r>
-      <w:r>
-        <w:rPr>
-          <w:rFonts w:ascii="Verdana" w:hAnsi="Verdana" w:cs="Verdana"/>
-          <w:bCs/>
-          <w:sz w:val="20"/>
-          <w:szCs w:val="20"/>
-        </w:rPr>
-        <w:t xml:space="preserve">, Van Driesche, R. &amp; Lytle, D.A. (In </w:t>
-      </w:r>
-      <w:r>
-        <w:rPr>
-          <w:rFonts w:ascii="Verdana" w:hAnsi="Verdana" w:cs="Verdana"/>
-          <w:bCs/>
-          <w:sz w:val="20"/>
-          <w:szCs w:val="20"/>
-        </w:rPr>
-        <w:t>Press</w:t>
-      </w:r>
-      <w:r>
-        <w:rPr>
-          <w:rFonts w:ascii="Verdana" w:hAnsi="Verdana" w:cs="Verdana"/>
-          <w:bCs/>
-          <w:sz w:val="20"/>
-          <w:szCs w:val="20"/>
-        </w:rPr>
-        <w:t xml:space="preserve">) </w:t>
-      </w:r>
-      <w:r>
-        <w:rPr>
-          <w:rFonts w:ascii="Verdana" w:hAnsi="Verdana" w:cs="Verdana"/>
-          <w:bCs/>
-          <w:sz w:val="20"/>
-          <w:szCs w:val="20"/>
-        </w:rPr>
-        <w:t>Hydropeaking intensity and dam proximity limit aquatic invertebrate diversity in the Colorado River Basin</w:t>
-      </w:r>
-      <w:r>
-        <w:rPr>
-          <w:rFonts w:ascii="Verdana" w:hAnsi="Verdana" w:cs="Verdana"/>
-          <w:bCs/>
-          <w:sz w:val="20"/>
-          <w:szCs w:val="20"/>
-        </w:rPr>
-        <w:t xml:space="preserve">. </w:t>
-      </w:r>
-      <w:r>
-        <w:rPr>
-          <w:rFonts w:ascii="Verdana" w:hAnsi="Verdana" w:cs="Verdana"/>
-          <w:bCs/>
-          <w:i/>
-          <w:sz w:val="20"/>
-          <w:szCs w:val="20"/>
-        </w:rPr>
-        <w:t>Ecosphere</w:t>
-      </w:r>
-    </w:p>
-    <w:p>
-      <w:pPr>
         <w:pStyle w:val="HTMLPreformatted"/>
         <w:spacing w:before="60"/>
         <w:ind w:left="540" w:hanging="540"/>
@@ -5468,36 +6277,19 @@
           <w:rFonts w:ascii="Verdana" w:hAnsi="Verdana" w:cs="Verdana"/>
           <w:bCs/>
           <w:i/>
-          <w:sz w:val="20"/>
-          <w:szCs w:val="20"/>
-        </w:rPr>
-      </w:pPr>
-      <w:r>
-        <w:rPr>
-          <w:rFonts w:ascii="Verdana" w:hAnsi="Verdana" w:cs="Verdana"/>
-          <w:bCs/>
-          <w:sz w:val="20"/>
-          <w:szCs w:val="20"/>
-        </w:rPr>
-        <w:t>2</w:t>
-      </w:r>
-      <w:r>
-        <w:rPr>
-          <w:rFonts w:ascii="Verdana" w:hAnsi="Verdana" w:cs="Verdana"/>
-          <w:bCs/>
-          <w:sz w:val="20"/>
-          <w:szCs w:val="20"/>
-        </w:rPr>
-        <w:t>6</w:t>
-      </w:r>
-      <w:r>
-        <w:rPr>
-          <w:rFonts w:ascii="Verdana" w:hAnsi="Verdana" w:cs="Verdana"/>
-          <w:bCs/>
-          <w:sz w:val="20"/>
-          <w:szCs w:val="20"/>
-        </w:rPr>
-        <w:t xml:space="preserve">) </w:t>
+          <w:iCs/>
+          <w:sz w:val="20"/>
+          <w:szCs w:val="20"/>
+        </w:rPr>
+      </w:pPr>
+      <w:r>
+        <w:rPr>
+          <w:rFonts w:ascii="Verdana" w:hAnsi="Verdana" w:cs="Verdana"/>
+          <w:bCs/>
+          <w:sz w:val="20"/>
+          <w:szCs w:val="20"/>
+        </w:rPr>
+        <w:t xml:space="preserve">26) *Metcalfe, A.N., Kennedy, T.A., Mendez, G. &amp; </w:t>
       </w:r>
       <w:r>
         <w:rPr>
@@ -5516,71 +6308,36 @@
           <w:sz w:val="20"/>
           <w:szCs w:val="20"/>
         </w:rPr>
-        <w:t xml:space="preserve">, </w:t>
-      </w:r>
-      <w:r>
-        <w:rPr>
-          <w:rFonts w:ascii="Verdana" w:hAnsi="Verdana" w:cs="Verdana"/>
-          <w:bCs/>
-          <w:sz w:val="20"/>
-          <w:szCs w:val="20"/>
-        </w:rPr>
-        <w:t>Clay, P.A., Doyle, M.W. &amp; Tockner, K. (In Revi</w:t>
-      </w:r>
-      <w:r>
-        <w:rPr>
-          <w:rFonts w:ascii="Verdana" w:hAnsi="Verdana" w:cs="Verdana"/>
-          <w:bCs/>
-          <w:sz w:val="20"/>
-          <w:szCs w:val="20"/>
-        </w:rPr>
-        <w:t>sion</w:t>
-      </w:r>
-      <w:r>
-        <w:rPr>
-          <w:rFonts w:ascii="Verdana" w:hAnsi="Verdana" w:cs="Verdana"/>
-          <w:bCs/>
-          <w:sz w:val="20"/>
-          <w:szCs w:val="20"/>
-        </w:rPr>
-        <w:t>) Landscape</w:t>
-      </w:r>
-      <w:r>
-        <w:rPr>
-          <w:rFonts w:ascii="Verdana" w:hAnsi="Verdana" w:cs="Verdana"/>
-          <w:bCs/>
-          <w:sz w:val="20"/>
-          <w:szCs w:val="20"/>
-        </w:rPr>
-        <w:t xml:space="preserve"> controls on stream signatures: the forest edge as the stream boundary for terrestrial food webs</w:t>
-      </w:r>
-      <w:r>
-        <w:rPr>
-          <w:rFonts w:ascii="Verdana" w:hAnsi="Verdana" w:cs="Verdana"/>
-          <w:bCs/>
-          <w:sz w:val="20"/>
-          <w:szCs w:val="20"/>
-        </w:rPr>
-        <w:t>.</w:t>
-      </w:r>
-      <w:r>
-        <w:rPr>
-          <w:rFonts w:ascii="Verdana" w:hAnsi="Verdana" w:cs="Verdana"/>
-          <w:bCs/>
-          <w:sz w:val="20"/>
-          <w:szCs w:val="20"/>
-        </w:rPr>
-        <w:t xml:space="preserve"> </w:t>
-      </w:r>
-      <w:r>
-        <w:rPr>
-          <w:rFonts w:ascii="Verdana" w:hAnsi="Verdana" w:cs="Verdana"/>
-          <w:bCs/>
-          <w:i/>
-          <w:sz w:val="20"/>
-          <w:szCs w:val="20"/>
-        </w:rPr>
-        <w:t>For Ecological Monographs</w:t>
+        <w:t xml:space="preserve"> (In Review) </w:t>
+      </w:r>
+      <w:r>
+        <w:rPr>
+          <w:rFonts w:ascii="Verdana" w:hAnsi="Verdana" w:cs="Verdana"/>
+          <w:bCs/>
+          <w:sz w:val="20"/>
+          <w:szCs w:val="20"/>
+        </w:rPr>
+        <w:t>Applied citizen science in freshwater research</w:t>
+      </w:r>
+      <w:r>
+        <w:rPr>
+          <w:rFonts w:ascii="Verdana" w:hAnsi="Verdana" w:cs="Verdana"/>
+          <w:bCs/>
+          <w:sz w:val="20"/>
+          <w:szCs w:val="20"/>
+        </w:rPr>
+        <w:t xml:space="preserve">. </w:t>
+      </w:r>
+      <w:r>
+        <w:rPr>
+          <w:rFonts w:ascii="Verdana" w:hAnsi="Verdana" w:cs="Verdana"/>
+          <w:bCs/>
+          <w:i/>
+          <w:iCs/>
+          <w:sz w:val="20"/>
+          <w:szCs w:val="20"/>
+        </w:rPr>
+        <w:t>For WIREs Water</w:t>
       </w:r>
     </w:p>
     <w:p>
@@ -5590,18 +6347,37 @@
         <w:rPr>
           <w:rFonts w:ascii="Verdana" w:hAnsi="Verdana" w:cs="Verdana"/>
           <w:bCs/>
-          <w:sz w:val="20"/>
-          <w:szCs w:val="20"/>
-        </w:rPr>
-      </w:pPr>
-      <w:r>
-        <w:rPr>
-          <w:rFonts w:ascii="Verdana" w:hAnsi="Verdana" w:cs="Verdana"/>
-          <w:bCs/>
-          <w:sz w:val="20"/>
-          <w:szCs w:val="20"/>
-        </w:rPr>
-        <w:t xml:space="preserve">27) *Abernethy, E.F., </w:t>
+          <w:i/>
+          <w:sz w:val="20"/>
+          <w:szCs w:val="20"/>
+        </w:rPr>
+      </w:pPr>
+      <w:r>
+        <w:rPr>
+          <w:rFonts w:ascii="Verdana" w:hAnsi="Verdana" w:cs="Verdana"/>
+          <w:bCs/>
+          <w:sz w:val="20"/>
+          <w:szCs w:val="20"/>
+        </w:rPr>
+        <w:t>2</w:t>
+      </w:r>
+      <w:r>
+        <w:rPr>
+          <w:rFonts w:ascii="Verdana" w:hAnsi="Verdana" w:cs="Verdana"/>
+          <w:bCs/>
+          <w:sz w:val="20"/>
+          <w:szCs w:val="20"/>
+        </w:rPr>
+        <w:t>7</w:t>
+      </w:r>
+      <w:r>
+        <w:rPr>
+          <w:rFonts w:ascii="Verdana" w:hAnsi="Verdana" w:cs="Verdana"/>
+          <w:bCs/>
+          <w:sz w:val="20"/>
+          <w:szCs w:val="20"/>
+        </w:rPr>
+        <w:t xml:space="preserve">) </w:t>
       </w:r>
       <w:r>
         <w:rPr>
@@ -5620,7 +6396,169 @@
           <w:sz w:val="20"/>
           <w:szCs w:val="20"/>
         </w:rPr>
-        <w:t xml:space="preserve">, Kennedy, T.A., Dziedzic, K.E., Elder, H., Burke, M.K. &amp; Lytle, D.A. (In Review) </w:t>
+        <w:t xml:space="preserve">, </w:t>
+      </w:r>
+      <w:r>
+        <w:rPr>
+          <w:rFonts w:ascii="Verdana" w:hAnsi="Verdana" w:cs="Verdana"/>
+          <w:bCs/>
+          <w:sz w:val="20"/>
+          <w:szCs w:val="20"/>
+        </w:rPr>
+        <w:t xml:space="preserve">Clay, P.A., Doyle, M.W. &amp; </w:t>
+      </w:r>
+      <w:proofErr w:type="spellStart"/>
+      <w:r>
+        <w:rPr>
+          <w:rFonts w:ascii="Verdana" w:hAnsi="Verdana" w:cs="Verdana"/>
+          <w:bCs/>
+          <w:sz w:val="20"/>
+          <w:szCs w:val="20"/>
+        </w:rPr>
+        <w:t>Tockner</w:t>
+      </w:r>
+      <w:proofErr w:type="spellEnd"/>
+      <w:r>
+        <w:rPr>
+          <w:rFonts w:ascii="Verdana" w:hAnsi="Verdana" w:cs="Verdana"/>
+          <w:bCs/>
+          <w:sz w:val="20"/>
+          <w:szCs w:val="20"/>
+        </w:rPr>
+        <w:t>, K. (In Revi</w:t>
+      </w:r>
+      <w:r>
+        <w:rPr>
+          <w:rFonts w:ascii="Verdana" w:hAnsi="Verdana" w:cs="Verdana"/>
+          <w:bCs/>
+          <w:sz w:val="20"/>
+          <w:szCs w:val="20"/>
+        </w:rPr>
+        <w:t>sion</w:t>
+      </w:r>
+      <w:r>
+        <w:rPr>
+          <w:rFonts w:ascii="Verdana" w:hAnsi="Verdana" w:cs="Verdana"/>
+          <w:bCs/>
+          <w:sz w:val="20"/>
+          <w:szCs w:val="20"/>
+        </w:rPr>
+        <w:t>) Landscape</w:t>
+      </w:r>
+      <w:r>
+        <w:rPr>
+          <w:rFonts w:ascii="Verdana" w:hAnsi="Verdana" w:cs="Verdana"/>
+          <w:bCs/>
+          <w:sz w:val="20"/>
+          <w:szCs w:val="20"/>
+        </w:rPr>
+        <w:t xml:space="preserve"> controls on stream signatures: the forest edge as the stream boundary for terrestrial food webs</w:t>
+      </w:r>
+      <w:r>
+        <w:rPr>
+          <w:rFonts w:ascii="Verdana" w:hAnsi="Verdana" w:cs="Verdana"/>
+          <w:bCs/>
+          <w:sz w:val="20"/>
+          <w:szCs w:val="20"/>
+        </w:rPr>
+        <w:t>.</w:t>
+      </w:r>
+      <w:r>
+        <w:rPr>
+          <w:rFonts w:ascii="Verdana" w:hAnsi="Verdana" w:cs="Verdana"/>
+          <w:bCs/>
+          <w:sz w:val="20"/>
+          <w:szCs w:val="20"/>
+        </w:rPr>
+        <w:t xml:space="preserve"> </w:t>
+      </w:r>
+      <w:r>
+        <w:rPr>
+          <w:rFonts w:ascii="Verdana" w:hAnsi="Verdana" w:cs="Verdana"/>
+          <w:bCs/>
+          <w:i/>
+          <w:sz w:val="20"/>
+          <w:szCs w:val="20"/>
+        </w:rPr>
+        <w:t>For Ecological Monographs</w:t>
+      </w:r>
+    </w:p>
+    <w:p>
+      <w:pPr>
+        <w:spacing w:before="60"/>
+        <w:ind w:left="540" w:hanging="540"/>
+        <w:rPr>
+          <w:rFonts w:ascii="Verdana" w:hAnsi="Verdana" w:cs="Verdana"/>
+          <w:bCs/>
+          <w:sz w:val="20"/>
+          <w:szCs w:val="20"/>
+        </w:rPr>
+      </w:pPr>
+      <w:r>
+        <w:rPr>
+          <w:rFonts w:ascii="Verdana" w:hAnsi="Verdana" w:cs="Verdana"/>
+          <w:bCs/>
+          <w:sz w:val="20"/>
+          <w:szCs w:val="20"/>
+        </w:rPr>
+        <w:t>2</w:t>
+      </w:r>
+      <w:r>
+        <w:rPr>
+          <w:rFonts w:ascii="Verdana" w:hAnsi="Verdana" w:cs="Verdana"/>
+          <w:bCs/>
+          <w:sz w:val="20"/>
+          <w:szCs w:val="20"/>
+        </w:rPr>
+        <w:t>8</w:t>
+      </w:r>
+      <w:r>
+        <w:rPr>
+          <w:rFonts w:ascii="Verdana" w:hAnsi="Verdana" w:cs="Verdana"/>
+          <w:bCs/>
+          <w:sz w:val="20"/>
+          <w:szCs w:val="20"/>
+        </w:rPr>
+        <w:t xml:space="preserve">) *Abernethy, E.F., </w:t>
+      </w:r>
+      <w:r>
+        <w:rPr>
+          <w:rFonts w:ascii="Verdana" w:hAnsi="Verdana" w:cs="Verdana"/>
+          <w:bCs/>
+          <w:sz w:val="20"/>
+          <w:szCs w:val="20"/>
+          <w:u w:val="single"/>
+        </w:rPr>
+        <w:t>Muehlbauer, J.D.</w:t>
+      </w:r>
+      <w:r>
+        <w:rPr>
+          <w:rFonts w:ascii="Verdana" w:hAnsi="Verdana" w:cs="Verdana"/>
+          <w:bCs/>
+          <w:sz w:val="20"/>
+          <w:szCs w:val="20"/>
+        </w:rPr>
+        <w:t xml:space="preserve">, Kennedy, T.A., </w:t>
+      </w:r>
+      <w:proofErr w:type="spellStart"/>
+      <w:r>
+        <w:rPr>
+          <w:rFonts w:ascii="Verdana" w:hAnsi="Verdana" w:cs="Verdana"/>
+          <w:bCs/>
+          <w:sz w:val="20"/>
+          <w:szCs w:val="20"/>
+        </w:rPr>
+        <w:t>Dziedzic</w:t>
+      </w:r>
+      <w:proofErr w:type="spellEnd"/>
+      <w:r>
+        <w:rPr>
+          <w:rFonts w:ascii="Verdana" w:hAnsi="Verdana" w:cs="Verdana"/>
+          <w:bCs/>
+          <w:sz w:val="20"/>
+          <w:szCs w:val="20"/>
+        </w:rPr>
+        <w:t xml:space="preserve">, K.E., Elder, H., Burke, M.K. &amp; Lytle, D.A. (In Review) </w:t>
       </w:r>
       <w:r>
         <w:rPr>
@@ -5900,14 +6838,25 @@
         </w:rPr>
         <w:t>*</w:t>
       </w:r>
-      <w:r>
-        <w:rPr>
-          <w:rFonts w:ascii="Verdana" w:hAnsi="Verdana" w:cs="Verdana"/>
-          <w:bCs/>
-          <w:sz w:val="20"/>
-          <w:szCs w:val="20"/>
-        </w:rPr>
-        <w:t xml:space="preserve">Kortenhoeven, E.W., </w:t>
+      <w:proofErr w:type="spellStart"/>
+      <w:r>
+        <w:rPr>
+          <w:rFonts w:ascii="Verdana" w:hAnsi="Verdana" w:cs="Verdana"/>
+          <w:bCs/>
+          <w:sz w:val="20"/>
+          <w:szCs w:val="20"/>
+        </w:rPr>
+        <w:t>Kortenhoeven</w:t>
+      </w:r>
+      <w:proofErr w:type="spellEnd"/>
+      <w:r>
+        <w:rPr>
+          <w:rFonts w:ascii="Verdana" w:hAnsi="Verdana" w:cs="Verdana"/>
+          <w:bCs/>
+          <w:sz w:val="20"/>
+          <w:szCs w:val="20"/>
+        </w:rPr>
+        <w:t xml:space="preserve">, E.W., </w:t>
       </w:r>
       <w:r>
         <w:rPr>
@@ -6512,7 +7461,7 @@
         </w:rPr>
         <w:t xml:space="preserve">. DOI: </w:t>
       </w:r>
-      <w:hyperlink r:id="rId37" w:history="1">
+      <w:hyperlink r:id="rId38" w:history="1">
         <w:r>
           <w:rPr>
             <w:rStyle w:val="Hyperlink"/>
@@ -6591,14 +7540,25 @@
         </w:rPr>
         <w:t xml:space="preserve"> &amp; </w:t>
       </w:r>
-      <w:r>
-        <w:rPr>
-          <w:rFonts w:ascii="Verdana" w:hAnsi="Verdana" w:cs="Verdana"/>
-          <w:bCs/>
-          <w:sz w:val="20"/>
-          <w:szCs w:val="20"/>
-        </w:rPr>
-        <w:t>Deemer, B.R.</w:t>
+      <w:proofErr w:type="spellStart"/>
+      <w:r>
+        <w:rPr>
+          <w:rFonts w:ascii="Verdana" w:hAnsi="Verdana" w:cs="Verdana"/>
+          <w:bCs/>
+          <w:sz w:val="20"/>
+          <w:szCs w:val="20"/>
+        </w:rPr>
+        <w:t>Deemer</w:t>
+      </w:r>
+      <w:proofErr w:type="spellEnd"/>
+      <w:r>
+        <w:rPr>
+          <w:rFonts w:ascii="Verdana" w:hAnsi="Verdana" w:cs="Verdana"/>
+          <w:bCs/>
+          <w:sz w:val="20"/>
+          <w:szCs w:val="20"/>
+        </w:rPr>
+        <w:t>, B.R.</w:t>
       </w:r>
       <w:r>
         <w:rPr>
@@ -6634,7 +7594,27 @@
           <w:sz w:val="20"/>
           <w:szCs w:val="20"/>
         </w:rPr>
-        <w:t xml:space="preserve"> Carbon, nitrogen, and phosphorus content of adult emergent Diptera before and after a fire-storm sequence in the Colorado River near Shinumo Creek, Grand Canyon, AZ</w:t>
+        <w:t xml:space="preserve"> Carbon, nitrogen, and phosphorus content of adult emergent Diptera before and after a fire-storm sequence in the Colorado River near </w:t>
+      </w:r>
+      <w:proofErr w:type="spellStart"/>
+      <w:r>
+        <w:rPr>
+          <w:rFonts w:ascii="Verdana" w:hAnsi="Verdana" w:cs="Verdana"/>
+          <w:bCs/>
+          <w:sz w:val="20"/>
+          <w:szCs w:val="20"/>
+        </w:rPr>
+        <w:t>Shinumo</w:t>
+      </w:r>
+      <w:proofErr w:type="spellEnd"/>
+      <w:r>
+        <w:rPr>
+          <w:rFonts w:ascii="Verdana" w:hAnsi="Verdana" w:cs="Verdana"/>
+          <w:bCs/>
+          <w:sz w:val="20"/>
+          <w:szCs w:val="20"/>
+        </w:rPr>
+        <w:t xml:space="preserve"> Creek, Grand Canyon, AZ</w:t>
       </w:r>
       <w:r>
         <w:rPr>
@@ -6692,7 +7672,7 @@
         </w:rPr>
         <w:t xml:space="preserve">DOI: </w:t>
       </w:r>
-      <w:hyperlink r:id="rId38" w:history="1">
+      <w:hyperlink r:id="rId39" w:history="1">
         <w:r>
           <w:rPr>
             <w:rStyle w:val="Hyperlink"/>
@@ -6790,7 +7770,7 @@
         </w:rPr>
         <w:t xml:space="preserve"> </w:t>
       </w:r>
-      <w:hyperlink r:id="rId39" w:tgtFrame="_blank" w:tooltip="https://doi.org/10.5066/p9wa8d0g" w:history="1">
+      <w:hyperlink r:id="rId40" w:tgtFrame="_blank" w:tooltip="https://doi.org/10.5066/p9wa8d0g" w:history="1">
         <w:r>
           <w:rPr>
             <w:rStyle w:val="Hyperlink"/>
@@ -6841,7 +7821,27 @@
           <w:sz w:val="20"/>
           <w:szCs w:val="20"/>
         </w:rPr>
-        <w:t xml:space="preserve">, Kennedy, T.A., Copp, A.J. &amp; Sabol, T.A. (2017) Stream drift sampling in Arizona, 2014—Data. </w:t>
+        <w:t xml:space="preserve">, Kennedy, T.A., </w:t>
+      </w:r>
+      <w:proofErr w:type="spellStart"/>
+      <w:r>
+        <w:rPr>
+          <w:rFonts w:ascii="Verdana" w:hAnsi="Verdana" w:cs="Verdana"/>
+          <w:bCs/>
+          <w:sz w:val="20"/>
+          <w:szCs w:val="20"/>
+        </w:rPr>
+        <w:t>Copp</w:t>
+      </w:r>
+      <w:proofErr w:type="spellEnd"/>
+      <w:r>
+        <w:rPr>
+          <w:rFonts w:ascii="Verdana" w:hAnsi="Verdana" w:cs="Verdana"/>
+          <w:bCs/>
+          <w:sz w:val="20"/>
+          <w:szCs w:val="20"/>
+        </w:rPr>
+        <w:t xml:space="preserve">, A.J. &amp; Sabol, T.A. (2017) Stream drift sampling in Arizona, 2014—Data. </w:t>
       </w:r>
       <w:r>
         <w:rPr>
@@ -6862,7 +7862,7 @@
         </w:rPr>
         <w:t xml:space="preserve">. DOI: </w:t>
       </w:r>
-      <w:hyperlink r:id="rId40" w:history="1">
+      <w:hyperlink r:id="rId41" w:history="1">
         <w:r>
           <w:rPr>
             <w:rStyle w:val="Hyperlink"/>
@@ -6974,7 +7974,7 @@
         </w:rPr>
         <w:t xml:space="preserve">. DOI: </w:t>
       </w:r>
-      <w:hyperlink r:id="rId41" w:history="1">
+      <w:hyperlink r:id="rId42" w:history="1">
         <w:r>
           <w:rPr>
             <w:rStyle w:val="Hyperlink"/>
@@ -7043,7 +8043,27 @@
           <w:sz w:val="20"/>
           <w:szCs w:val="20"/>
         </w:rPr>
-        <w:t>Flow management, aquatic insects and river food webs</w:t>
+        <w:t xml:space="preserve">Flow management, aquatic </w:t>
+      </w:r>
+      <w:proofErr w:type="gramStart"/>
+      <w:r>
+        <w:rPr>
+          <w:rFonts w:ascii="Verdana" w:hAnsi="Verdana" w:cs="Verdana"/>
+          <w:bCs/>
+          <w:sz w:val="20"/>
+          <w:szCs w:val="20"/>
+        </w:rPr>
+        <w:t>insects</w:t>
+      </w:r>
+      <w:proofErr w:type="gramEnd"/>
+      <w:r>
+        <w:rPr>
+          <w:rFonts w:ascii="Verdana" w:hAnsi="Verdana" w:cs="Verdana"/>
+          <w:bCs/>
+          <w:sz w:val="20"/>
+          <w:szCs w:val="20"/>
+        </w:rPr>
+        <w:t xml:space="preserve"> and river food webs</w:t>
       </w:r>
       <w:r>
         <w:rPr>
@@ -7093,7 +8113,7 @@
         </w:rPr>
         <w:t xml:space="preserve">. DOI: </w:t>
       </w:r>
-      <w:hyperlink r:id="rId42" w:history="1">
+      <w:hyperlink r:id="rId43" w:history="1">
         <w:r>
           <w:rPr>
             <w:rStyle w:val="Hyperlink"/>
@@ -7143,7 +8163,7 @@
         </w:rPr>
         <w:t xml:space="preserve">. (2014) How wide is a stream? Spatial extent of the potential "stream signature" in terrestrial food webs using meta-analysis—Data. Ecological Archives </w:t>
       </w:r>
-      <w:hyperlink r:id="rId43" w:history="1">
+      <w:hyperlink r:id="rId44" w:history="1">
         <w:r>
           <w:rPr>
             <w:rFonts w:ascii="Verdana" w:hAnsi="Verdana"/>
@@ -7199,6 +8219,7 @@
         </w:rPr>
         <w:t xml:space="preserve">6) </w:t>
       </w:r>
+      <w:proofErr w:type="spellStart"/>
       <w:r>
         <w:rPr>
           <w:rFonts w:ascii="Verdana" w:hAnsi="Verdana" w:cs="Verdana"/>
@@ -7219,6 +8240,7 @@
         </w:rPr>
         <w:t>gage</w:t>
       </w:r>
+      <w:proofErr w:type="spellEnd"/>
       <w:r>
         <w:rPr>
           <w:rFonts w:ascii="Verdana" w:hAnsi="Verdana" w:cs="Verdana"/>
@@ -7247,7 +8269,7 @@
         </w:rPr>
         <w:t xml:space="preserve"> statistical software (In Prep) Functions for using Colorado River gage data to route discharge, temperature, and turbidity through the Grand Canyon. </w:t>
       </w:r>
-      <w:hyperlink r:id="rId44" w:history="1">
+      <w:hyperlink r:id="rId45" w:history="1">
         <w:r>
           <w:rPr>
             <w:rStyle w:val="Hyperlink"/>
@@ -7292,6 +8314,7 @@
         </w:rPr>
         <w:t xml:space="preserve">5) </w:t>
       </w:r>
+      <w:proofErr w:type="spellStart"/>
       <w:r>
         <w:rPr>
           <w:rFonts w:ascii="Verdana" w:hAnsi="Verdana" w:cs="Verdana"/>
@@ -7302,6 +8325,7 @@
         </w:rPr>
         <w:t>Foodbase</w:t>
       </w:r>
+      <w:proofErr w:type="spellEnd"/>
       <w:r>
         <w:rPr>
           <w:rFonts w:ascii="Verdana" w:hAnsi="Verdana" w:cs="Verdana"/>
@@ -7311,7 +8335,7 @@
         </w:rPr>
         <w:t xml:space="preserve"> SQL Server Database with Microsoft Access front end (2019) SQL/VBA-based database infrastructure for data entry, management, QA/QC, formatting, and export. </w:t>
       </w:r>
-      <w:hyperlink r:id="rId45" w:history="1">
+      <w:hyperlink r:id="rId46" w:history="1">
         <w:r>
           <w:rPr>
             <w:rFonts w:ascii="Verdana" w:hAnsi="Verdana" w:cs="Verdana"/>
@@ -7364,6 +8388,7 @@
         </w:rPr>
         <w:t xml:space="preserve">) </w:t>
       </w:r>
+      <w:proofErr w:type="spellStart"/>
       <w:r>
         <w:rPr>
           <w:rFonts w:ascii="Verdana" w:hAnsi="Verdana" w:cs="Verdana"/>
@@ -7374,6 +8399,7 @@
         </w:rPr>
         <w:t>packload</w:t>
       </w:r>
+      <w:proofErr w:type="spellEnd"/>
       <w:r>
         <w:rPr>
           <w:rFonts w:ascii="Verdana" w:hAnsi="Verdana" w:cs="Verdana"/>
@@ -7420,89 +8446,6 @@
           <w:szCs w:val="20"/>
         </w:rPr>
         <w:t xml:space="preserve"> libraries. </w:t>
-      </w:r>
-      <w:hyperlink r:id="rId46" w:history="1">
-        <w:r>
-          <w:rPr>
-            <w:rStyle w:val="Hyperlink"/>
-            <w:rFonts w:ascii="Verdana" w:hAnsi="Verdana" w:cs="Verdana"/>
-            <w:bCs/>
-            <w:i/>
-            <w:sz w:val="20"/>
-            <w:szCs w:val="20"/>
-          </w:rPr>
-          <w:t>Available on GitHub</w:t>
-        </w:r>
-      </w:hyperlink>
-      <w:r>
-        <w:rPr>
-          <w:rFonts w:ascii="Verdana" w:hAnsi="Verdana" w:cs="Verdana"/>
-          <w:bCs/>
-          <w:i/>
-          <w:sz w:val="20"/>
-          <w:szCs w:val="20"/>
-        </w:rPr>
-        <w:t>.</w:t>
-      </w:r>
-    </w:p>
-    <w:p>
-      <w:pPr>
-        <w:spacing w:before="60"/>
-        <w:ind w:left="540" w:hanging="540"/>
-        <w:rPr>
-          <w:rFonts w:ascii="Verdana" w:hAnsi="Verdana" w:cs="Verdana"/>
-          <w:bCs/>
-          <w:i/>
-          <w:sz w:val="20"/>
-          <w:szCs w:val="20"/>
-        </w:rPr>
-      </w:pPr>
-      <w:r>
-        <w:rPr>
-          <w:rFonts w:ascii="Verdana" w:hAnsi="Verdana" w:cs="Verdana"/>
-          <w:bCs/>
-          <w:sz w:val="20"/>
-          <w:szCs w:val="20"/>
-        </w:rPr>
-        <w:t xml:space="preserve">3) </w:t>
-      </w:r>
-      <w:r>
-        <w:rPr>
-          <w:rFonts w:ascii="Verdana" w:hAnsi="Verdana" w:cs="Verdana"/>
-          <w:bCs/>
-          <w:i/>
-          <w:sz w:val="20"/>
-          <w:szCs w:val="20"/>
-        </w:rPr>
-        <w:t>foodbase</w:t>
-      </w:r>
-      <w:r>
-        <w:rPr>
-          <w:rFonts w:ascii="Verdana" w:hAnsi="Verdana" w:cs="Verdana"/>
-          <w:bCs/>
-          <w:sz w:val="20"/>
-          <w:szCs w:val="20"/>
-        </w:rPr>
-        <w:t xml:space="preserve"> package for </w:t>
-      </w:r>
-      <w:r>
-        <w:rPr>
-          <w:rFonts w:ascii="Verdana" w:hAnsi="Verdana" w:cs="Verdana"/>
-          <w:bCs/>
-          <w:i/>
-          <w:sz w:val="20"/>
-          <w:szCs w:val="20"/>
-        </w:rPr>
-        <w:t>R</w:t>
-      </w:r>
-      <w:r>
-        <w:rPr>
-          <w:rFonts w:ascii="Verdana" w:hAnsi="Verdana" w:cs="Verdana"/>
-          <w:bCs/>
-          <w:sz w:val="20"/>
-          <w:szCs w:val="20"/>
-        </w:rPr>
-        <w:t xml:space="preserve"> statistical software (2017) Functions for reading and working with Foodbase data. </w:t>
       </w:r>
       <w:hyperlink r:id="rId47" w:history="1">
         <w:r>
@@ -7547,18 +8490,20 @@
           <w:sz w:val="20"/>
           <w:szCs w:val="20"/>
         </w:rPr>
-        <w:t xml:space="preserve">2) </w:t>
-      </w:r>
-      <w:r>
-        <w:rPr>
-          <w:rFonts w:ascii="Verdana" w:hAnsi="Verdana" w:cs="Verdana"/>
-          <w:bCs/>
-          <w:i/>
-          <w:sz w:val="20"/>
-          <w:szCs w:val="20"/>
-        </w:rPr>
-        <w:t>plots</w:t>
-      </w:r>
+        <w:t xml:space="preserve">3) </w:t>
+      </w:r>
+      <w:proofErr w:type="spellStart"/>
+      <w:r>
+        <w:rPr>
+          <w:rFonts w:ascii="Verdana" w:hAnsi="Verdana" w:cs="Verdana"/>
+          <w:bCs/>
+          <w:i/>
+          <w:sz w:val="20"/>
+          <w:szCs w:val="20"/>
+        </w:rPr>
+        <w:t>foodbase</w:t>
+      </w:r>
+      <w:proofErr w:type="spellEnd"/>
       <w:r>
         <w:rPr>
           <w:rFonts w:ascii="Verdana" w:hAnsi="Verdana" w:cs="Verdana"/>
@@ -7585,7 +8530,27 @@
           <w:sz w:val="20"/>
           <w:szCs w:val="20"/>
         </w:rPr>
-        <w:t xml:space="preserve"> statistical software (2016) Convenience functions for common plotting operations. </w:t>
+        <w:t xml:space="preserve"> statistical software (2017) Functions for reading and working with </w:t>
+      </w:r>
+      <w:proofErr w:type="spellStart"/>
+      <w:r>
+        <w:rPr>
+          <w:rFonts w:ascii="Verdana" w:hAnsi="Verdana" w:cs="Verdana"/>
+          <w:bCs/>
+          <w:sz w:val="20"/>
+          <w:szCs w:val="20"/>
+        </w:rPr>
+        <w:t>Foodbase</w:t>
+      </w:r>
+      <w:proofErr w:type="spellEnd"/>
+      <w:r>
+        <w:rPr>
+          <w:rFonts w:ascii="Verdana" w:hAnsi="Verdana" w:cs="Verdana"/>
+          <w:bCs/>
+          <w:sz w:val="20"/>
+          <w:szCs w:val="20"/>
+        </w:rPr>
+        <w:t xml:space="preserve"> data. </w:t>
       </w:r>
       <w:hyperlink r:id="rId48" w:history="1">
         <w:r>
@@ -7618,28 +8583,29 @@
         <w:rPr>
           <w:rFonts w:ascii="Verdana" w:hAnsi="Verdana" w:cs="Verdana"/>
           <w:bCs/>
-          <w:sz w:val="20"/>
-          <w:szCs w:val="20"/>
-        </w:rPr>
-      </w:pPr>
-      <w:r>
-        <w:rPr>
-          <w:rFonts w:ascii="Verdana" w:hAnsi="Verdana" w:cs="Verdana"/>
-          <w:bCs/>
-          <w:sz w:val="20"/>
-          <w:szCs w:val="20"/>
-        </w:rPr>
-        <w:t xml:space="preserve">1) </w:t>
-      </w:r>
-      <w:r>
-        <w:rPr>
-          <w:rFonts w:ascii="Verdana" w:hAnsi="Verdana" w:cs="Verdana"/>
-          <w:bCs/>
-          <w:i/>
-          <w:sz w:val="20"/>
-          <w:szCs w:val="20"/>
-        </w:rPr>
-        <w:t>bugR</w:t>
+          <w:i/>
+          <w:sz w:val="20"/>
+          <w:szCs w:val="20"/>
+        </w:rPr>
+      </w:pPr>
+      <w:r>
+        <w:rPr>
+          <w:rFonts w:ascii="Verdana" w:hAnsi="Verdana" w:cs="Verdana"/>
+          <w:bCs/>
+          <w:sz w:val="20"/>
+          <w:szCs w:val="20"/>
+        </w:rPr>
+        <w:t xml:space="preserve">2) </w:t>
+      </w:r>
+      <w:r>
+        <w:rPr>
+          <w:rFonts w:ascii="Verdana" w:hAnsi="Verdana" w:cs="Verdana"/>
+          <w:bCs/>
+          <w:i/>
+          <w:sz w:val="20"/>
+          <w:szCs w:val="20"/>
+        </w:rPr>
+        <w:t>plots</w:t>
       </w:r>
       <w:r>
         <w:rPr>
@@ -7667,7 +8633,7 @@
           <w:sz w:val="20"/>
           <w:szCs w:val="20"/>
         </w:rPr>
-        <w:t xml:space="preserve"> statistical software (2016) Functions for common ecological analyses of invertebrate data. </w:t>
+        <w:t xml:space="preserve"> statistical software (2016) Convenience functions for common plotting operations. </w:t>
       </w:r>
       <w:hyperlink r:id="rId49" w:history="1">
         <w:r>
@@ -7695,6 +8661,90 @@
     </w:p>
     <w:p>
       <w:pPr>
+        <w:spacing w:before="60"/>
+        <w:ind w:left="540" w:hanging="540"/>
+        <w:rPr>
+          <w:rFonts w:ascii="Verdana" w:hAnsi="Verdana" w:cs="Verdana"/>
+          <w:bCs/>
+          <w:sz w:val="20"/>
+          <w:szCs w:val="20"/>
+        </w:rPr>
+      </w:pPr>
+      <w:r>
+        <w:rPr>
+          <w:rFonts w:ascii="Verdana" w:hAnsi="Verdana" w:cs="Verdana"/>
+          <w:bCs/>
+          <w:sz w:val="20"/>
+          <w:szCs w:val="20"/>
+        </w:rPr>
+        <w:t xml:space="preserve">1) </w:t>
+      </w:r>
+      <w:proofErr w:type="spellStart"/>
+      <w:r>
+        <w:rPr>
+          <w:rFonts w:ascii="Verdana" w:hAnsi="Verdana" w:cs="Verdana"/>
+          <w:bCs/>
+          <w:i/>
+          <w:sz w:val="20"/>
+          <w:szCs w:val="20"/>
+        </w:rPr>
+        <w:t>bugR</w:t>
+      </w:r>
+      <w:proofErr w:type="spellEnd"/>
+      <w:r>
+        <w:rPr>
+          <w:rFonts w:ascii="Verdana" w:hAnsi="Verdana" w:cs="Verdana"/>
+          <w:bCs/>
+          <w:sz w:val="20"/>
+          <w:szCs w:val="20"/>
+        </w:rPr>
+        <w:t xml:space="preserve"> package for </w:t>
+      </w:r>
+      <w:r>
+        <w:rPr>
+          <w:rFonts w:ascii="Verdana" w:hAnsi="Verdana" w:cs="Verdana"/>
+          <w:bCs/>
+          <w:i/>
+          <w:sz w:val="20"/>
+          <w:szCs w:val="20"/>
+        </w:rPr>
+        <w:t>R</w:t>
+      </w:r>
+      <w:r>
+        <w:rPr>
+          <w:rFonts w:ascii="Verdana" w:hAnsi="Verdana" w:cs="Verdana"/>
+          <w:bCs/>
+          <w:sz w:val="20"/>
+          <w:szCs w:val="20"/>
+        </w:rPr>
+        <w:t xml:space="preserve"> statistical software (2016) Functions for common ecological analyses of invertebrate data. </w:t>
+      </w:r>
+      <w:hyperlink r:id="rId50" w:history="1">
+        <w:r>
+          <w:rPr>
+            <w:rStyle w:val="Hyperlink"/>
+            <w:rFonts w:ascii="Verdana" w:hAnsi="Verdana" w:cs="Verdana"/>
+            <w:bCs/>
+            <w:i/>
+            <w:sz w:val="20"/>
+            <w:szCs w:val="20"/>
+          </w:rPr>
+          <w:t>Available on GitHub</w:t>
+        </w:r>
+      </w:hyperlink>
+      <w:r>
+        <w:rPr>
+          <w:rFonts w:ascii="Verdana" w:hAnsi="Verdana" w:cs="Verdana"/>
+          <w:bCs/>
+          <w:i/>
+          <w:sz w:val="20"/>
+          <w:szCs w:val="20"/>
+        </w:rPr>
+        <w:t>.</w:t>
+      </w:r>
+    </w:p>
+    <w:p>
+      <w:pPr>
         <w:pStyle w:val="Heading1"/>
         <w:spacing w:after="60"/>
       </w:pPr>
@@ -7763,7 +8813,7 @@
         </w:rPr>
         <w:t xml:space="preserve"> (2020) Featured in story about contrasting goals in Colorado River flow experiments </w:t>
       </w:r>
-      <w:hyperlink r:id="rId50" w:history="1">
+      <w:hyperlink r:id="rId51" w:history="1">
         <w:r>
           <w:rPr>
             <w:rStyle w:val="Hyperlink"/>
@@ -7796,7 +8846,7 @@
         </w:rPr>
         <w:t xml:space="preserve">24) National Socio-Environmental Synthesis Center (2020) Article describing interdisciplinary collaboration </w:t>
       </w:r>
-      <w:hyperlink r:id="rId51" w:history="1">
+      <w:hyperlink r:id="rId52" w:history="1">
         <w:r>
           <w:rPr>
             <w:rStyle w:val="Hyperlink"/>
@@ -7903,7 +8953,7 @@
         </w:rPr>
         <w:t xml:space="preserve"> Bug Flows experiment </w:t>
       </w:r>
-      <w:hyperlink r:id="rId52" w:history="1">
+      <w:hyperlink r:id="rId53" w:history="1">
         <w:r>
           <w:rPr>
             <w:rStyle w:val="Hyperlink"/>
@@ -7955,7 +9005,7 @@
         </w:rPr>
         <w:t xml:space="preserve">) Bureau of Reclamation (2020) Official press release describing third Bug Flows experiment </w:t>
       </w:r>
-      <w:hyperlink r:id="rId53" w:history="1">
+      <w:hyperlink r:id="rId54" w:history="1">
         <w:r>
           <w:rPr>
             <w:rStyle w:val="Hyperlink"/>
@@ -8046,7 +9096,7 @@
         </w:rPr>
         <w:t xml:space="preserve"> (2019) Story describing angling study during Bug Flows experiment </w:t>
       </w:r>
-      <w:hyperlink r:id="rId54" w:history="1">
+      <w:hyperlink r:id="rId55" w:history="1">
         <w:r>
           <w:rPr>
             <w:rStyle w:val="Hyperlink"/>
@@ -8117,7 +9167,7 @@
         </w:rPr>
         <w:t xml:space="preserve"> (2019) Featured in story about second Bug Flows experiment </w:t>
       </w:r>
-      <w:hyperlink r:id="rId55" w:tgtFrame="_blank" w:history="1">
+      <w:hyperlink r:id="rId56" w:tgtFrame="_blank" w:history="1">
         <w:r>
           <w:rPr>
             <w:rStyle w:val="Hyperlink"/>
@@ -8208,7 +9258,7 @@
         </w:rPr>
         <w:t xml:space="preserve"> and others (2019) Story describing results of the Bug Flows experiment </w:t>
       </w:r>
-      <w:hyperlink r:id="rId56" w:history="1">
+      <w:hyperlink r:id="rId57" w:history="1">
         <w:r>
           <w:rPr>
             <w:rStyle w:val="Hyperlink"/>
@@ -8261,7 +9311,7 @@
         </w:rPr>
         <w:t xml:space="preserve"> (2020) Weekly US Department of the Interior video, highlighting second Bug Flows experiment </w:t>
       </w:r>
-      <w:hyperlink r:id="rId57" w:history="1">
+      <w:hyperlink r:id="rId58" w:history="1">
         <w:r>
           <w:rPr>
             <w:rStyle w:val="Hyperlink"/>
@@ -8295,7 +9345,7 @@
         </w:rPr>
         <w:t xml:space="preserve">17) Bureau of Reclamation (2019) Official press release describing second Bug Flows experiment </w:t>
       </w:r>
-      <w:hyperlink r:id="rId58" w:history="1">
+      <w:hyperlink r:id="rId59" w:history="1">
         <w:r>
           <w:rPr>
             <w:rStyle w:val="Hyperlink"/>
@@ -8348,7 +9398,7 @@
         </w:rPr>
         <w:t xml:space="preserve"> (2019) Article about conducting aquatic ecology research in Grand Canyon </w:t>
       </w:r>
-      <w:hyperlink r:id="rId59" w:history="1">
+      <w:hyperlink r:id="rId60" w:history="1">
         <w:r>
           <w:rPr>
             <w:rStyle w:val="Hyperlink"/>
@@ -8457,7 +9507,7 @@
         </w:rPr>
         <w:t xml:space="preserve">, and others (2018) Story describing the Bug Flows experiment </w:t>
       </w:r>
-      <w:hyperlink r:id="rId60" w:history="1">
+      <w:hyperlink r:id="rId61" w:history="1">
         <w:r>
           <w:rPr>
             <w:rStyle w:val="Hyperlink"/>
@@ -8490,7 +9540,7 @@
         </w:rPr>
         <w:t xml:space="preserve">14) Bureau of Reclamation (2018) Official press release describing Bug Flows experiment </w:t>
       </w:r>
-      <w:hyperlink r:id="rId61" w:history="1">
+      <w:hyperlink r:id="rId62" w:history="1">
         <w:r>
           <w:rPr>
             <w:rStyle w:val="Hyperlink"/>
@@ -8517,15 +9567,27 @@
         </w:rPr>
         <w:t xml:space="preserve">13) </w:t>
       </w:r>
-      <w:r>
-        <w:rPr>
-          <w:rFonts w:ascii="Verdana" w:hAnsi="Verdana" w:cs="Verdana"/>
-          <w:bCs/>
-          <w:i/>
-          <w:sz w:val="20"/>
-          <w:szCs w:val="20"/>
-        </w:rPr>
-        <w:t>Undark Magazine</w:t>
+      <w:proofErr w:type="spellStart"/>
+      <w:r>
+        <w:rPr>
+          <w:rFonts w:ascii="Verdana" w:hAnsi="Verdana" w:cs="Verdana"/>
+          <w:bCs/>
+          <w:i/>
+          <w:sz w:val="20"/>
+          <w:szCs w:val="20"/>
+        </w:rPr>
+        <w:t>Undark</w:t>
+      </w:r>
+      <w:proofErr w:type="spellEnd"/>
+      <w:r>
+        <w:rPr>
+          <w:rFonts w:ascii="Verdana" w:hAnsi="Verdana" w:cs="Verdana"/>
+          <w:bCs/>
+          <w:i/>
+          <w:sz w:val="20"/>
+          <w:szCs w:val="20"/>
+        </w:rPr>
+        <w:t xml:space="preserve"> Magazine</w:t>
       </w:r>
       <w:r>
         <w:rPr>
@@ -8536,7 +9598,7 @@
         </w:rPr>
         <w:t xml:space="preserve"> (2018) Essay about conducting aquatic ecology research in Grand Canyon </w:t>
       </w:r>
-      <w:hyperlink r:id="rId62" w:history="1">
+      <w:hyperlink r:id="rId63" w:history="1">
         <w:r>
           <w:rPr>
             <w:rStyle w:val="Hyperlink"/>
@@ -8588,6 +9650,7 @@
         </w:rPr>
         <w:t xml:space="preserve"> (2016) Scientific reinterpretation of the </w:t>
       </w:r>
+      <w:proofErr w:type="spellStart"/>
       <w:r>
         <w:rPr>
           <w:rFonts w:ascii="Verdana" w:hAnsi="Verdana" w:cs="Verdana"/>
@@ -8598,6 +9661,7 @@
         </w:rPr>
         <w:t>BioScience</w:t>
       </w:r>
+      <w:proofErr w:type="spellEnd"/>
       <w:r>
         <w:rPr>
           <w:rFonts w:ascii="Verdana" w:hAnsi="Verdana" w:cs="Verdana"/>
@@ -8607,7 +9671,7 @@
         </w:rPr>
         <w:t xml:space="preserve"> hydropeaking paper. </w:t>
       </w:r>
-      <w:hyperlink r:id="rId63" w:history="1">
+      <w:hyperlink r:id="rId64" w:history="1">
         <w:r>
           <w:rPr>
             <w:rStyle w:val="Hyperlink"/>
@@ -8659,15 +9723,27 @@
         </w:rPr>
         <w:t xml:space="preserve"> (2016) Story about </w:t>
       </w:r>
-      <w:r>
-        <w:rPr>
-          <w:rFonts w:ascii="Verdana" w:hAnsi="Verdana" w:cs="Verdana"/>
-          <w:bCs/>
-          <w:i/>
-          <w:sz w:val="20"/>
-          <w:szCs w:val="20"/>
-        </w:rPr>
-        <w:t xml:space="preserve">BioScience </w:t>
+      <w:proofErr w:type="spellStart"/>
+      <w:r>
+        <w:rPr>
+          <w:rFonts w:ascii="Verdana" w:hAnsi="Verdana" w:cs="Verdana"/>
+          <w:bCs/>
+          <w:i/>
+          <w:sz w:val="20"/>
+          <w:szCs w:val="20"/>
+        </w:rPr>
+        <w:t>BioScience</w:t>
+      </w:r>
+      <w:proofErr w:type="spellEnd"/>
+      <w:r>
+        <w:rPr>
+          <w:rFonts w:ascii="Verdana" w:hAnsi="Verdana" w:cs="Verdana"/>
+          <w:bCs/>
+          <w:i/>
+          <w:sz w:val="20"/>
+          <w:szCs w:val="20"/>
+        </w:rPr>
+        <w:t xml:space="preserve"> </w:t>
       </w:r>
       <w:r>
         <w:rPr>
@@ -8687,7 +9763,7 @@
         </w:rPr>
         <w:t xml:space="preserve"> </w:t>
       </w:r>
-      <w:hyperlink r:id="rId64" w:tgtFrame="_blank" w:history="1">
+      <w:hyperlink r:id="rId65" w:tgtFrame="_blank" w:history="1">
         <w:r>
           <w:rPr>
             <w:rStyle w:val="Hyperlink"/>
@@ -8758,15 +9834,27 @@
         </w:rPr>
         <w:t xml:space="preserve"> (2016) Story about </w:t>
       </w:r>
-      <w:r>
-        <w:rPr>
-          <w:rFonts w:ascii="Verdana" w:hAnsi="Verdana" w:cs="Verdana"/>
-          <w:bCs/>
-          <w:i/>
-          <w:sz w:val="20"/>
-          <w:szCs w:val="20"/>
-        </w:rPr>
-        <w:t xml:space="preserve">BioScience </w:t>
+      <w:proofErr w:type="spellStart"/>
+      <w:r>
+        <w:rPr>
+          <w:rFonts w:ascii="Verdana" w:hAnsi="Verdana" w:cs="Verdana"/>
+          <w:bCs/>
+          <w:i/>
+          <w:sz w:val="20"/>
+          <w:szCs w:val="20"/>
+        </w:rPr>
+        <w:t>BioScience</w:t>
+      </w:r>
+      <w:proofErr w:type="spellEnd"/>
+      <w:r>
+        <w:rPr>
+          <w:rFonts w:ascii="Verdana" w:hAnsi="Verdana" w:cs="Verdana"/>
+          <w:bCs/>
+          <w:i/>
+          <w:sz w:val="20"/>
+          <w:szCs w:val="20"/>
+        </w:rPr>
+        <w:t xml:space="preserve"> </w:t>
       </w:r>
       <w:r>
         <w:rPr>
@@ -8786,7 +9874,7 @@
         </w:rPr>
         <w:t xml:space="preserve"> </w:t>
       </w:r>
-      <w:hyperlink r:id="rId65" w:anchor="stream/0" w:history="1">
+      <w:hyperlink r:id="rId66" w:anchor="stream/0" w:history="1">
         <w:r>
           <w:rPr>
             <w:rStyle w:val="Hyperlink"/>
@@ -8839,6 +9927,7 @@
         </w:rPr>
         <w:t xml:space="preserve"> (2016) Reinterpretation of </w:t>
       </w:r>
+      <w:proofErr w:type="spellStart"/>
       <w:r>
         <w:rPr>
           <w:rFonts w:ascii="Verdana" w:hAnsi="Verdana" w:cs="Verdana"/>
@@ -8849,6 +9938,7 @@
         </w:rPr>
         <w:t>BioScience</w:t>
       </w:r>
+      <w:proofErr w:type="spellEnd"/>
       <w:r>
         <w:rPr>
           <w:rFonts w:ascii="Verdana" w:hAnsi="Verdana" w:cs="Verdana"/>
@@ -8858,7 +9948,7 @@
         </w:rPr>
         <w:t xml:space="preserve"> hydropeaking paper. </w:t>
       </w:r>
-      <w:hyperlink r:id="rId66" w:history="1">
+      <w:hyperlink r:id="rId67" w:history="1">
         <w:r>
           <w:rPr>
             <w:rStyle w:val="Hyperlink"/>
@@ -8910,6 +10000,7 @@
         </w:rPr>
         <w:t xml:space="preserve"> (2016) Summary of </w:t>
       </w:r>
+      <w:proofErr w:type="spellStart"/>
       <w:r>
         <w:rPr>
           <w:rFonts w:ascii="Verdana" w:hAnsi="Verdana" w:cs="Verdana"/>
@@ -8920,6 +10011,7 @@
         </w:rPr>
         <w:t>BioScience</w:t>
       </w:r>
+      <w:proofErr w:type="spellEnd"/>
       <w:r>
         <w:rPr>
           <w:rFonts w:ascii="Verdana" w:hAnsi="Verdana" w:cs="Verdana"/>
@@ -8929,7 +10021,7 @@
         </w:rPr>
         <w:t xml:space="preserve"> hydropeaking paper. </w:t>
       </w:r>
-      <w:hyperlink r:id="rId67" w:history="1">
+      <w:hyperlink r:id="rId68" w:history="1">
         <w:r>
           <w:rPr>
             <w:rStyle w:val="Hyperlink"/>
@@ -8962,6 +10054,7 @@
         </w:rPr>
         <w:t xml:space="preserve">7) American Fisheries Society (2016) Summary of </w:t>
       </w:r>
+      <w:proofErr w:type="spellStart"/>
       <w:r>
         <w:rPr>
           <w:rFonts w:ascii="Verdana" w:hAnsi="Verdana" w:cs="Verdana"/>
@@ -8972,6 +10065,7 @@
         </w:rPr>
         <w:t>BioScience</w:t>
       </w:r>
+      <w:proofErr w:type="spellEnd"/>
       <w:r>
         <w:rPr>
           <w:rFonts w:ascii="Verdana" w:hAnsi="Verdana" w:cs="Verdana"/>
@@ -8981,7 +10075,7 @@
         </w:rPr>
         <w:t xml:space="preserve"> hydropeaking paper. </w:t>
       </w:r>
-      <w:hyperlink r:id="rId68" w:history="1">
+      <w:hyperlink r:id="rId69" w:history="1">
         <w:r>
           <w:rPr>
             <w:rStyle w:val="Hyperlink"/>
@@ -9033,6 +10127,7 @@
         </w:rPr>
         <w:t xml:space="preserve"> (2016) Summary of </w:t>
       </w:r>
+      <w:proofErr w:type="spellStart"/>
       <w:r>
         <w:rPr>
           <w:rFonts w:ascii="Verdana" w:hAnsi="Verdana" w:cs="Verdana"/>
@@ -9043,6 +10138,7 @@
         </w:rPr>
         <w:t>BioScience</w:t>
       </w:r>
+      <w:proofErr w:type="spellEnd"/>
       <w:r>
         <w:rPr>
           <w:rFonts w:ascii="Verdana" w:hAnsi="Verdana" w:cs="Verdana"/>
@@ -9052,7 +10148,7 @@
         </w:rPr>
         <w:t xml:space="preserve"> hydropeaking paper. </w:t>
       </w:r>
-      <w:hyperlink r:id="rId69" w:history="1">
+      <w:hyperlink r:id="rId70" w:history="1">
         <w:r>
           <w:rPr>
             <w:rStyle w:val="Hyperlink"/>
@@ -9086,15 +10182,27 @@
         </w:rPr>
         <w:t xml:space="preserve">5) USGS (2016) Official press release for </w:t>
       </w:r>
-      <w:r>
-        <w:rPr>
-          <w:rFonts w:ascii="Verdana" w:hAnsi="Verdana" w:cs="Verdana"/>
-          <w:bCs/>
-          <w:i/>
-          <w:sz w:val="20"/>
-          <w:szCs w:val="20"/>
-        </w:rPr>
-        <w:t xml:space="preserve">BioScience </w:t>
+      <w:proofErr w:type="spellStart"/>
+      <w:r>
+        <w:rPr>
+          <w:rFonts w:ascii="Verdana" w:hAnsi="Verdana" w:cs="Verdana"/>
+          <w:bCs/>
+          <w:i/>
+          <w:sz w:val="20"/>
+          <w:szCs w:val="20"/>
+        </w:rPr>
+        <w:t>BioScience</w:t>
+      </w:r>
+      <w:proofErr w:type="spellEnd"/>
+      <w:r>
+        <w:rPr>
+          <w:rFonts w:ascii="Verdana" w:hAnsi="Verdana" w:cs="Verdana"/>
+          <w:bCs/>
+          <w:i/>
+          <w:sz w:val="20"/>
+          <w:szCs w:val="20"/>
+        </w:rPr>
+        <w:t xml:space="preserve"> </w:t>
       </w:r>
       <w:r>
         <w:rPr>
@@ -9114,7 +10222,7 @@
         </w:rPr>
         <w:t xml:space="preserve"> </w:t>
       </w:r>
-      <w:hyperlink r:id="rId70" w:history="1">
+      <w:hyperlink r:id="rId71" w:history="1">
         <w:r>
           <w:rPr>
             <w:rStyle w:val="Hyperlink"/>
@@ -9147,6 +10255,7 @@
         </w:rPr>
         <w:t xml:space="preserve">4) Oregon State University (2016) Official press releases for </w:t>
       </w:r>
+      <w:proofErr w:type="spellStart"/>
       <w:r>
         <w:rPr>
           <w:rFonts w:ascii="Verdana" w:hAnsi="Verdana" w:cs="Verdana"/>
@@ -9157,6 +10266,7 @@
         </w:rPr>
         <w:t>BioScience</w:t>
       </w:r>
+      <w:proofErr w:type="spellEnd"/>
       <w:r>
         <w:rPr>
           <w:rFonts w:ascii="Verdana" w:hAnsi="Verdana" w:cs="Verdana"/>
@@ -9166,7 +10276,7 @@
         </w:rPr>
         <w:t xml:space="preserve"> hydropeaking paper. </w:t>
       </w:r>
-      <w:hyperlink r:id="rId71" w:history="1">
+      <w:hyperlink r:id="rId72" w:history="1">
         <w:r>
           <w:rPr>
             <w:rStyle w:val="Hyperlink"/>
@@ -9213,6 +10323,7 @@
         </w:rPr>
         <w:t xml:space="preserve">3) </w:t>
       </w:r>
+      <w:proofErr w:type="spellStart"/>
       <w:r>
         <w:rPr>
           <w:rFonts w:ascii="Verdana" w:hAnsi="Verdana" w:cs="Verdana"/>
@@ -9223,6 +10334,7 @@
         </w:rPr>
         <w:t>BioScience</w:t>
       </w:r>
+      <w:proofErr w:type="spellEnd"/>
       <w:r>
         <w:rPr>
           <w:rFonts w:ascii="Verdana" w:hAnsi="Verdana" w:cs="Verdana"/>
@@ -9232,6 +10344,7 @@
         </w:rPr>
         <w:t xml:space="preserve"> (2016) Editor’s choice selection for </w:t>
       </w:r>
+      <w:proofErr w:type="spellStart"/>
       <w:r>
         <w:rPr>
           <w:rFonts w:ascii="Verdana" w:hAnsi="Verdana" w:cs="Verdana"/>
@@ -9242,6 +10355,7 @@
         </w:rPr>
         <w:t>BioScience</w:t>
       </w:r>
+      <w:proofErr w:type="spellEnd"/>
       <w:r>
         <w:rPr>
           <w:rFonts w:ascii="Verdana" w:hAnsi="Verdana" w:cs="Verdana"/>
@@ -9251,7 +10365,7 @@
         </w:rPr>
         <w:t xml:space="preserve"> hydropeaking paper. </w:t>
       </w:r>
-      <w:hyperlink r:id="rId72" w:history="1">
+      <w:hyperlink r:id="rId73" w:history="1">
         <w:r>
           <w:rPr>
             <w:rStyle w:val="Hyperlink"/>
@@ -9322,7 +10436,7 @@
         </w:rPr>
         <w:t xml:space="preserve"> paper. </w:t>
       </w:r>
-      <w:hyperlink r:id="rId73" w:history="1">
+      <w:hyperlink r:id="rId74" w:history="1">
         <w:r>
           <w:rPr>
             <w:rStyle w:val="Hyperlink"/>
@@ -9420,7 +10534,7 @@
         </w:rPr>
         <w:t xml:space="preserve"> paper. </w:t>
       </w:r>
-      <w:hyperlink r:id="rId74" w:history="1">
+      <w:hyperlink r:id="rId75" w:history="1">
         <w:r>
           <w:rPr>
             <w:rStyle w:val="Hyperlink"/>
@@ -10020,17 +11134,46 @@
           <w:sz w:val="20"/>
           <w:szCs w:val="20"/>
         </w:rPr>
-        <w:t xml:space="preserve">, Kennedy, T.A., Kortenhoeven, E.W. &amp; Smith, J.T. (2015) Longitudinal and temporal patterns of food availability for endangered humpback chub, </w:t>
-      </w:r>
-      <w:r>
-        <w:rPr>
-          <w:rFonts w:ascii="Verdana" w:hAnsi="Verdana"/>
-          <w:i/>
-          <w:sz w:val="20"/>
-          <w:szCs w:val="20"/>
-        </w:rPr>
-        <w:t>Gila cypha</w:t>
-      </w:r>
+        <w:t xml:space="preserve">, Kennedy, T.A., </w:t>
+      </w:r>
+      <w:proofErr w:type="spellStart"/>
+      <w:r>
+        <w:rPr>
+          <w:rFonts w:ascii="Verdana" w:hAnsi="Verdana"/>
+          <w:sz w:val="20"/>
+          <w:szCs w:val="20"/>
+        </w:rPr>
+        <w:t>Kortenhoeven</w:t>
+      </w:r>
+      <w:proofErr w:type="spellEnd"/>
+      <w:r>
+        <w:rPr>
+          <w:rFonts w:ascii="Verdana" w:hAnsi="Verdana"/>
+          <w:sz w:val="20"/>
+          <w:szCs w:val="20"/>
+        </w:rPr>
+        <w:t xml:space="preserve">, E.W. &amp; Smith, J.T. (2015) Longitudinal and temporal patterns of food availability for endangered humpback chub, </w:t>
+      </w:r>
+      <w:r>
+        <w:rPr>
+          <w:rFonts w:ascii="Verdana" w:hAnsi="Verdana"/>
+          <w:i/>
+          <w:sz w:val="20"/>
+          <w:szCs w:val="20"/>
+        </w:rPr>
+        <w:t xml:space="preserve">Gila </w:t>
+      </w:r>
+      <w:proofErr w:type="spellStart"/>
+      <w:r>
+        <w:rPr>
+          <w:rFonts w:ascii="Verdana" w:hAnsi="Verdana"/>
+          <w:i/>
+          <w:sz w:val="20"/>
+          <w:szCs w:val="20"/>
+        </w:rPr>
+        <w:t>cypha</w:t>
+      </w:r>
+      <w:proofErr w:type="spellEnd"/>
       <w:r>
         <w:rPr>
           <w:rFonts w:ascii="Verdana" w:hAnsi="Verdana"/>
@@ -10081,7 +11224,25 @@
           <w:sz w:val="20"/>
           <w:szCs w:val="20"/>
         </w:rPr>
-        <w:t>, Kennedy, T.A., Kortenhoeven, E.W. &amp; Smith, J.T. (2015) There’s more than one way to shade a river: contrasting influence of canyon orientation and water clarity on aquatic invertebrate densities. ESA.</w:t>
+        <w:t xml:space="preserve">, Kennedy, T.A., </w:t>
+      </w:r>
+      <w:proofErr w:type="spellStart"/>
+      <w:r>
+        <w:rPr>
+          <w:rFonts w:ascii="Verdana" w:hAnsi="Verdana"/>
+          <w:sz w:val="20"/>
+          <w:szCs w:val="20"/>
+        </w:rPr>
+        <w:t>Kortenhoeven</w:t>
+      </w:r>
+      <w:proofErr w:type="spellEnd"/>
+      <w:r>
+        <w:rPr>
+          <w:rFonts w:ascii="Verdana" w:hAnsi="Verdana"/>
+          <w:sz w:val="20"/>
+          <w:szCs w:val="20"/>
+        </w:rPr>
+        <w:t>, E.W. &amp; Smith, J.T. (2015) There’s more than one way to shade a river: contrasting influence of canyon orientation and water clarity on aquatic invertebrate densities. ESA.</w:t>
       </w:r>
       <w:r>
         <w:rPr>
@@ -10142,7 +11303,25 @@
           <w:sz w:val="20"/>
           <w:szCs w:val="20"/>
         </w:rPr>
-        <w:t>, Smith, J.T., Sankey, J.B. &amp; Kortenhoeven, E.W. (2014) Advances in emergent insect sampling: new sticky trap designs and automated sample processing. Joint Aquatic Sciences Meeting.</w:t>
+        <w:t xml:space="preserve">, Smith, J.T., Sankey, J.B. &amp; </w:t>
+      </w:r>
+      <w:proofErr w:type="spellStart"/>
+      <w:r>
+        <w:rPr>
+          <w:rFonts w:ascii="Verdana" w:hAnsi="Verdana"/>
+          <w:sz w:val="20"/>
+          <w:szCs w:val="20"/>
+        </w:rPr>
+        <w:t>Kortenhoeven</w:t>
+      </w:r>
+      <w:proofErr w:type="spellEnd"/>
+      <w:r>
+        <w:rPr>
+          <w:rFonts w:ascii="Verdana" w:hAnsi="Verdana"/>
+          <w:sz w:val="20"/>
+          <w:szCs w:val="20"/>
+        </w:rPr>
+        <w:t>, E.W. (2014) Advances in emergent insect sampling: new sticky trap designs and automated sample processing. Joint Aquatic Sciences Meeting.</w:t>
       </w:r>
     </w:p>
     <w:p>
@@ -10178,7 +11357,25 @@
           <w:sz w:val="20"/>
           <w:szCs w:val="20"/>
         </w:rPr>
-        <w:t>, Kennedy, T.A. &amp; Yackulic, C.B. (2013</w:t>
+        <w:t xml:space="preserve">, Kennedy, T.A. &amp; </w:t>
+      </w:r>
+      <w:proofErr w:type="spellStart"/>
+      <w:r>
+        <w:rPr>
+          <w:rFonts w:ascii="Verdana" w:hAnsi="Verdana"/>
+          <w:sz w:val="20"/>
+          <w:szCs w:val="20"/>
+        </w:rPr>
+        <w:t>Yackulic</w:t>
+      </w:r>
+      <w:proofErr w:type="spellEnd"/>
+      <w:r>
+        <w:rPr>
+          <w:rFonts w:ascii="Verdana" w:hAnsi="Verdana"/>
+          <w:sz w:val="20"/>
+          <w:szCs w:val="20"/>
+        </w:rPr>
+        <w:t>, C.B. (2013</w:t>
       </w:r>
       <w:r>
         <w:rPr>
@@ -10374,7 +11571,21 @@
         <w:rPr>
           <w:rFonts w:ascii="Verdana" w:hAnsi="Verdana"/>
         </w:rPr>
-        <w:t>, Doyle, M.W &amp; Tockner, K. (2011) Effects of river geomorphology on the spatial importance of aquatic energy flows into terrestrial food webs</w:t>
+        <w:t xml:space="preserve">, Doyle, M.W &amp; </w:t>
+      </w:r>
+      <w:proofErr w:type="spellStart"/>
+      <w:r>
+        <w:rPr>
+          <w:rFonts w:ascii="Verdana" w:hAnsi="Verdana"/>
+        </w:rPr>
+        <w:t>Tockner</w:t>
+      </w:r>
+      <w:proofErr w:type="spellEnd"/>
+      <w:r>
+        <w:rPr>
+          <w:rFonts w:ascii="Verdana" w:hAnsi="Verdana"/>
+        </w:rPr>
+        <w:t>, K. (2011) Effects of river geomorphology on the spatial importance of aquatic energy flows into terrestrial food webs</w:t>
       </w:r>
       <w:r>
         <w:rPr>
@@ -10416,8 +11627,16 @@
         <w:rPr>
           <w:rFonts w:ascii="Verdana" w:hAnsi="Verdana"/>
         </w:rPr>
-        <w:t>, Tockner</w:t>
-      </w:r>
+        <w:t xml:space="preserve">, </w:t>
+      </w:r>
+      <w:proofErr w:type="spellStart"/>
+      <w:r>
+        <w:rPr>
+          <w:rFonts w:ascii="Verdana" w:hAnsi="Verdana"/>
+        </w:rPr>
+        <w:t>Tockner</w:t>
+      </w:r>
+      <w:proofErr w:type="spellEnd"/>
       <w:r>
         <w:rPr>
           <w:rFonts w:ascii="Verdana" w:hAnsi="Verdana"/>
@@ -10778,7 +11997,51 @@
           <w:sz w:val="20"/>
           <w:szCs w:val="20"/>
         </w:rPr>
-        <w:t xml:space="preserve"> LeRoy, C.J., Lovett, J.M., Vlieg, J.K., Flaccus, K.K. &amp; Marks, J.C. (2007) </w:t>
+        <w:t xml:space="preserve"> LeRoy, C.J., Lovett, J.M., </w:t>
+      </w:r>
+      <w:proofErr w:type="spellStart"/>
+      <w:r>
+        <w:rPr>
+          <w:rFonts w:ascii="Verdana" w:hAnsi="Verdana" w:cs="Verdana"/>
+          <w:bCs/>
+          <w:iCs/>
+          <w:sz w:val="20"/>
+          <w:szCs w:val="20"/>
+        </w:rPr>
+        <w:t>Vlieg</w:t>
+      </w:r>
+      <w:proofErr w:type="spellEnd"/>
+      <w:r>
+        <w:rPr>
+          <w:rFonts w:ascii="Verdana" w:hAnsi="Verdana" w:cs="Verdana"/>
+          <w:bCs/>
+          <w:iCs/>
+          <w:sz w:val="20"/>
+          <w:szCs w:val="20"/>
+        </w:rPr>
+        <w:t xml:space="preserve">, J.K., </w:t>
+      </w:r>
+      <w:proofErr w:type="spellStart"/>
+      <w:r>
+        <w:rPr>
+          <w:rFonts w:ascii="Verdana" w:hAnsi="Verdana" w:cs="Verdana"/>
+          <w:bCs/>
+          <w:iCs/>
+          <w:sz w:val="20"/>
+          <w:szCs w:val="20"/>
+        </w:rPr>
+        <w:t>Flaccus</w:t>
+      </w:r>
+      <w:proofErr w:type="spellEnd"/>
+      <w:r>
+        <w:rPr>
+          <w:rFonts w:ascii="Verdana" w:hAnsi="Verdana" w:cs="Verdana"/>
+          <w:bCs/>
+          <w:iCs/>
+          <w:sz w:val="20"/>
+          <w:szCs w:val="20"/>
+        </w:rPr>
+        <w:t xml:space="preserve">, K.K. &amp; Marks, J.C. (2007) </w:t>
       </w:r>
       <w:r>
         <w:rPr>
@@ -11333,7 +12596,25 @@
           <w:sz w:val="20"/>
           <w:szCs w:val="20"/>
         </w:rPr>
-        <w:t>Bureau of Reclamation Glen Canyon Dam Adaptive Management Program 3-year workplan for aquatic foodbase research in Colorado River, 2021–2023 (</w:t>
+        <w:t xml:space="preserve">Bureau of Reclamation Glen Canyon Dam Adaptive Management Program 3-year workplan for aquatic </w:t>
+      </w:r>
+      <w:proofErr w:type="spellStart"/>
+      <w:r>
+        <w:rPr>
+          <w:rFonts w:ascii="Verdana" w:hAnsi="Verdana" w:cs="Verdana"/>
+          <w:sz w:val="20"/>
+          <w:szCs w:val="20"/>
+        </w:rPr>
+        <w:t>foodbase</w:t>
+      </w:r>
+      <w:proofErr w:type="spellEnd"/>
+      <w:r>
+        <w:rPr>
+          <w:rFonts w:ascii="Verdana" w:hAnsi="Verdana" w:cs="Verdana"/>
+          <w:sz w:val="20"/>
+          <w:szCs w:val="20"/>
+        </w:rPr>
+        <w:t xml:space="preserve"> research in Colorado River, 2021–2023 (</w:t>
       </w:r>
       <w:r>
         <w:rPr>
@@ -11375,7 +12656,25 @@
           <w:sz w:val="20"/>
           <w:szCs w:val="20"/>
         </w:rPr>
-        <w:t>Bureau of Reclamation WaterSMART grant for Rio Chama aquatic insect water quality monitoring (with New Mexico Wilderness Alliance), 2020–2021 (</w:t>
+        <w:t xml:space="preserve">Bureau of Reclamation </w:t>
+      </w:r>
+      <w:proofErr w:type="spellStart"/>
+      <w:r>
+        <w:rPr>
+          <w:rFonts w:ascii="Verdana" w:hAnsi="Verdana" w:cs="Verdana"/>
+          <w:sz w:val="20"/>
+          <w:szCs w:val="20"/>
+        </w:rPr>
+        <w:t>WaterSMART</w:t>
+      </w:r>
+      <w:proofErr w:type="spellEnd"/>
+      <w:r>
+        <w:rPr>
+          <w:rFonts w:ascii="Verdana" w:hAnsi="Verdana" w:cs="Verdana"/>
+          <w:sz w:val="20"/>
+          <w:szCs w:val="20"/>
+        </w:rPr>
+        <w:t xml:space="preserve"> grant for Rio Chama aquatic insect water quality monitoring (with New Mexico Wilderness Alliance), 2020–2021 (</w:t>
       </w:r>
       <w:r>
         <w:rPr>
@@ -11630,7 +12929,25 @@
           <w:sz w:val="20"/>
           <w:szCs w:val="20"/>
         </w:rPr>
-        <w:t>Bureau of Reclamation Glen Canyon Dam Adaptive Management Program 3-year workplan for aquatic foodbase research in Colorado River, 2015–2017 (</w:t>
+        <w:t xml:space="preserve">Bureau of Reclamation Glen Canyon Dam Adaptive Management Program 3-year workplan for aquatic </w:t>
+      </w:r>
+      <w:proofErr w:type="spellStart"/>
+      <w:r>
+        <w:rPr>
+          <w:rFonts w:ascii="Verdana" w:hAnsi="Verdana" w:cs="Verdana"/>
+          <w:sz w:val="20"/>
+          <w:szCs w:val="20"/>
+        </w:rPr>
+        <w:t>foodbase</w:t>
+      </w:r>
+      <w:proofErr w:type="spellEnd"/>
+      <w:r>
+        <w:rPr>
+          <w:rFonts w:ascii="Verdana" w:hAnsi="Verdana" w:cs="Verdana"/>
+          <w:sz w:val="20"/>
+          <w:szCs w:val="20"/>
+        </w:rPr>
+        <w:t xml:space="preserve"> research in Colorado River, 2015–2017 (</w:t>
       </w:r>
       <w:r>
         <w:rPr>
@@ -12036,7 +13353,25 @@
           <w:sz w:val="20"/>
           <w:szCs w:val="20"/>
         </w:rPr>
-        <w:t>Sigma Xi Grant in Aid of Research (GiAR),</w:t>
+        <w:t>Sigma Xi Grant in Aid of Research (</w:t>
+      </w:r>
+      <w:proofErr w:type="spellStart"/>
+      <w:r>
+        <w:rPr>
+          <w:rFonts w:ascii="Verdana" w:hAnsi="Verdana" w:cs="Verdana"/>
+          <w:sz w:val="20"/>
+          <w:szCs w:val="20"/>
+        </w:rPr>
+        <w:t>GiAR</w:t>
+      </w:r>
+      <w:proofErr w:type="spellEnd"/>
+      <w:r>
+        <w:rPr>
+          <w:rFonts w:ascii="Verdana" w:hAnsi="Verdana" w:cs="Verdana"/>
+          <w:sz w:val="20"/>
+          <w:szCs w:val="20"/>
+        </w:rPr>
+        <w:t>),</w:t>
       </w:r>
       <w:r>
         <w:rPr>
@@ -12129,7 +13464,25 @@
           <w:sz w:val="20"/>
           <w:szCs w:val="20"/>
         </w:rPr>
-        <w:t>North American Benthological Society President’s Award</w:t>
+        <w:t xml:space="preserve">North American </w:t>
+      </w:r>
+      <w:proofErr w:type="spellStart"/>
+      <w:r>
+        <w:rPr>
+          <w:rFonts w:ascii="Verdana" w:hAnsi="Verdana" w:cs="Verdana"/>
+          <w:sz w:val="20"/>
+          <w:szCs w:val="20"/>
+        </w:rPr>
+        <w:t>Benthological</w:t>
+      </w:r>
+      <w:proofErr w:type="spellEnd"/>
+      <w:r>
+        <w:rPr>
+          <w:rFonts w:ascii="Verdana" w:hAnsi="Verdana" w:cs="Verdana"/>
+          <w:sz w:val="20"/>
+          <w:szCs w:val="20"/>
+        </w:rPr>
+        <w:t xml:space="preserve"> Society President’s Award</w:t>
       </w:r>
       <w:r>
         <w:rPr>
@@ -13501,8 +14854,19 @@
           <w:sz w:val="20"/>
           <w:szCs w:val="20"/>
         </w:rPr>
-        <w:t>Christina Lupoli</w:t>
-      </w:r>
+        <w:t xml:space="preserve">Christina </w:t>
+      </w:r>
+      <w:proofErr w:type="spellStart"/>
+      <w:r>
+        <w:rPr>
+          <w:rFonts w:ascii="Verdana" w:hAnsi="Verdana" w:cs="Verdana"/>
+          <w:i/>
+          <w:sz w:val="20"/>
+          <w:szCs w:val="20"/>
+        </w:rPr>
+        <w:t>Lupoli</w:t>
+      </w:r>
+      <w:proofErr w:type="spellEnd"/>
       <w:r>
         <w:rPr>
           <w:rFonts w:ascii="Verdana" w:hAnsi="Verdana" w:cs="Verdana"/>
@@ -13665,7 +15029,27 @@
           <w:sz w:val="20"/>
           <w:szCs w:val="20"/>
         </w:rPr>
-        <w:t>Eric Kortenhoeven.</w:t>
+        <w:t xml:space="preserve">Eric </w:t>
+      </w:r>
+      <w:proofErr w:type="spellStart"/>
+      <w:r>
+        <w:rPr>
+          <w:rFonts w:ascii="Verdana" w:hAnsi="Verdana" w:cs="Verdana"/>
+          <w:i/>
+          <w:sz w:val="20"/>
+          <w:szCs w:val="20"/>
+        </w:rPr>
+        <w:t>Kortenhoeven</w:t>
+      </w:r>
+      <w:proofErr w:type="spellEnd"/>
+      <w:r>
+        <w:rPr>
+          <w:rFonts w:ascii="Verdana" w:hAnsi="Verdana" w:cs="Verdana"/>
+          <w:i/>
+          <w:sz w:val="20"/>
+          <w:szCs w:val="20"/>
+        </w:rPr>
+        <w:t>.</w:t>
       </w:r>
       <w:r>
         <w:rPr>
@@ -13920,7 +15304,25 @@
           <w:sz w:val="20"/>
           <w:szCs w:val="20"/>
         </w:rPr>
-        <w:t>UNC SURF Fellowship for international research on Tagliamento River (</w:t>
+        <w:t xml:space="preserve">UNC SURF Fellowship for international research on </w:t>
+      </w:r>
+      <w:proofErr w:type="spellStart"/>
+      <w:r>
+        <w:rPr>
+          <w:rFonts w:ascii="Verdana" w:hAnsi="Verdana" w:cs="Verdana"/>
+          <w:sz w:val="20"/>
+          <w:szCs w:val="20"/>
+        </w:rPr>
+        <w:t>Tagliamento</w:t>
+      </w:r>
+      <w:proofErr w:type="spellEnd"/>
+      <w:r>
+        <w:rPr>
+          <w:rFonts w:ascii="Verdana" w:hAnsi="Verdana" w:cs="Verdana"/>
+          <w:sz w:val="20"/>
+          <w:szCs w:val="20"/>
+        </w:rPr>
+        <w:t xml:space="preserve"> River (</w:t>
       </w:r>
       <w:r>
         <w:rPr>
@@ -14104,7 +15506,35 @@
           <w:sz w:val="20"/>
           <w:szCs w:val="20"/>
         </w:rPr>
-        <w:t>Completed masters degree in international water development, Villanova University</w:t>
+        <w:t xml:space="preserve">Completed </w:t>
+      </w:r>
+      <w:proofErr w:type="spellStart"/>
+      <w:proofErr w:type="gramStart"/>
+      <w:r>
+        <w:rPr>
+          <w:rFonts w:ascii="Verdana" w:hAnsi="Verdana" w:cs="Verdana"/>
+          <w:sz w:val="20"/>
+          <w:szCs w:val="20"/>
+        </w:rPr>
+        <w:t>masters</w:t>
+      </w:r>
+      <w:proofErr w:type="spellEnd"/>
+      <w:r>
+        <w:rPr>
+          <w:rFonts w:ascii="Verdana" w:hAnsi="Verdana" w:cs="Verdana"/>
+          <w:sz w:val="20"/>
+          <w:szCs w:val="20"/>
+        </w:rPr>
+        <w:t xml:space="preserve"> degree in international water development</w:t>
+      </w:r>
+      <w:proofErr w:type="gramEnd"/>
+      <w:r>
+        <w:rPr>
+          <w:rFonts w:ascii="Verdana" w:hAnsi="Verdana" w:cs="Verdana"/>
+          <w:sz w:val="20"/>
+          <w:szCs w:val="20"/>
+        </w:rPr>
+        <w:t>, Villanova University</w:t>
       </w:r>
     </w:p>
     <w:p>
@@ -14153,7 +15583,27 @@
           <w:sz w:val="20"/>
           <w:szCs w:val="20"/>
         </w:rPr>
-        <w:t>Completed masters degree, UNC Department of City &amp; Regional Planning</w:t>
+        <w:t xml:space="preserve">Completed </w:t>
+      </w:r>
+      <w:proofErr w:type="spellStart"/>
+      <w:proofErr w:type="gramStart"/>
+      <w:r>
+        <w:rPr>
+          <w:rFonts w:ascii="Verdana" w:hAnsi="Verdana" w:cs="Verdana"/>
+          <w:sz w:val="20"/>
+          <w:szCs w:val="20"/>
+        </w:rPr>
+        <w:t>masters</w:t>
+      </w:r>
+      <w:proofErr w:type="spellEnd"/>
+      <w:proofErr w:type="gramEnd"/>
+      <w:r>
+        <w:rPr>
+          <w:rFonts w:ascii="Verdana" w:hAnsi="Verdana" w:cs="Verdana"/>
+          <w:sz w:val="20"/>
+          <w:szCs w:val="20"/>
+        </w:rPr>
+        <w:t xml:space="preserve"> degree, UNC Department of City &amp; Regional Planning</w:t>
       </w:r>
     </w:p>
     <w:p>
@@ -14420,7 +15870,27 @@
           <w:sz w:val="20"/>
           <w:szCs w:val="20"/>
         </w:rPr>
-        <w:t>Lectured occasionally, prepared and graded assignments as Teaching Assistant</w:t>
+        <w:t xml:space="preserve">Lectured occasionally, </w:t>
+      </w:r>
+      <w:proofErr w:type="gramStart"/>
+      <w:r>
+        <w:rPr>
+          <w:rFonts w:ascii="Verdana" w:hAnsi="Verdana" w:cs="Verdana"/>
+          <w:bCs/>
+          <w:sz w:val="20"/>
+          <w:szCs w:val="20"/>
+        </w:rPr>
+        <w:t>prepared</w:t>
+      </w:r>
+      <w:proofErr w:type="gramEnd"/>
+      <w:r>
+        <w:rPr>
+          <w:rFonts w:ascii="Verdana" w:hAnsi="Verdana" w:cs="Verdana"/>
+          <w:bCs/>
+          <w:sz w:val="20"/>
+          <w:szCs w:val="20"/>
+        </w:rPr>
+        <w:t xml:space="preserve"> and graded assignments as Teaching Assistant</w:t>
       </w:r>
     </w:p>
     <w:p>
@@ -15312,27 +16782,36 @@
         <w:ind w:left="270" w:hanging="270"/>
         <w:rPr>
           <w:rFonts w:ascii="Verdana" w:hAnsi="Verdana" w:cs="Verdana"/>
-          <w:i/>
-          <w:sz w:val="20"/>
-          <w:szCs w:val="20"/>
-        </w:rPr>
-      </w:pPr>
-      <w:r>
-        <w:rPr>
-          <w:rFonts w:ascii="Verdana" w:hAnsi="Verdana" w:cs="Verdana"/>
-          <w:i/>
-          <w:sz w:val="20"/>
-          <w:szCs w:val="20"/>
-        </w:rPr>
-        <w:t xml:space="preserve">Ad-hoc Associate Editor. </w:t>
-      </w:r>
-      <w:r>
-        <w:rPr>
-          <w:rFonts w:ascii="Verdana" w:hAnsi="Verdana" w:cs="Verdana"/>
-          <w:sz w:val="20"/>
-          <w:szCs w:val="20"/>
-        </w:rPr>
-        <w:t>Ecological Applications, 2017</w:t>
+          <w:iCs/>
+          <w:sz w:val="20"/>
+          <w:szCs w:val="20"/>
+        </w:rPr>
+      </w:pPr>
+      <w:r>
+        <w:rPr>
+          <w:rFonts w:ascii="Verdana" w:hAnsi="Verdana" w:cs="Verdana"/>
+          <w:i/>
+          <w:sz w:val="20"/>
+          <w:szCs w:val="20"/>
+        </w:rPr>
+        <w:t xml:space="preserve">Associate Editor. </w:t>
+      </w:r>
+      <w:r>
+        <w:rPr>
+          <w:rFonts w:ascii="Verdana" w:hAnsi="Verdana" w:cs="Verdana"/>
+          <w:iCs/>
+          <w:sz w:val="20"/>
+          <w:szCs w:val="20"/>
+        </w:rPr>
+        <w:t>Aquatic Sciences, 2021</w:t>
+      </w:r>
+      <w:r>
+        <w:rPr>
+          <w:rFonts w:ascii="Verdana" w:hAnsi="Verdana" w:cs="Verdana"/>
+          <w:sz w:val="20"/>
+          <w:szCs w:val="20"/>
+        </w:rPr>
+        <w:t>–Pres.</w:t>
       </w:r>
     </w:p>
     <w:p>
@@ -15341,18 +16820,57 @@
         <w:ind w:left="270" w:hanging="270"/>
         <w:rPr>
           <w:rFonts w:ascii="Verdana" w:hAnsi="Verdana" w:cs="Verdana"/>
-          <w:sz w:val="20"/>
-          <w:szCs w:val="20"/>
-        </w:rPr>
-      </w:pPr>
-      <w:r>
-        <w:rPr>
-          <w:rFonts w:ascii="Verdana" w:hAnsi="Verdana" w:cs="Verdana"/>
-          <w:i/>
-          <w:sz w:val="20"/>
-          <w:szCs w:val="20"/>
-        </w:rPr>
-        <w:t>Peer-R</w:t>
+          <w:i/>
+          <w:sz w:val="20"/>
+          <w:szCs w:val="20"/>
+        </w:rPr>
+      </w:pPr>
+      <w:r>
+        <w:rPr>
+          <w:rFonts w:ascii="Verdana" w:hAnsi="Verdana" w:cs="Verdana"/>
+          <w:i/>
+          <w:sz w:val="20"/>
+          <w:szCs w:val="20"/>
+        </w:rPr>
+        <w:t xml:space="preserve">Ad-hoc Associate Editor. </w:t>
+      </w:r>
+      <w:r>
+        <w:rPr>
+          <w:rFonts w:ascii="Verdana" w:hAnsi="Verdana" w:cs="Verdana"/>
+          <w:sz w:val="20"/>
+          <w:szCs w:val="20"/>
+        </w:rPr>
+        <w:t>Ecological Applications, 2017</w:t>
+      </w:r>
+    </w:p>
+    <w:p>
+      <w:pPr>
+        <w:spacing w:before="60"/>
+        <w:ind w:left="270" w:hanging="270"/>
+        <w:rPr>
+          <w:rFonts w:ascii="Verdana" w:hAnsi="Verdana" w:cs="Verdana"/>
+          <w:sz w:val="20"/>
+          <w:szCs w:val="20"/>
+        </w:rPr>
+      </w:pPr>
+      <w:r>
+        <w:rPr>
+          <w:rFonts w:ascii="Verdana" w:hAnsi="Verdana" w:cs="Verdana"/>
+          <w:i/>
+          <w:sz w:val="20"/>
+          <w:szCs w:val="20"/>
+        </w:rPr>
+        <w:t>Peer-</w:t>
+      </w:r>
+      <w:proofErr w:type="spellStart"/>
+      <w:r>
+        <w:rPr>
+          <w:rFonts w:ascii="Verdana" w:hAnsi="Verdana" w:cs="Verdana"/>
+          <w:i/>
+          <w:sz w:val="20"/>
+          <w:szCs w:val="20"/>
+        </w:rPr>
+        <w:t>R</w:t>
       </w:r>
       <w:r>
         <w:rPr>
@@ -15363,6 +16881,7 @@
         </w:rPr>
         <w:t>eviewer</w:t>
       </w:r>
+      <w:proofErr w:type="spellEnd"/>
       <w:r>
         <w:rPr>
           <w:rFonts w:ascii="Verdana" w:hAnsi="Verdana" w:cs="Verdana"/>
@@ -15476,7 +16995,25 @@
           <w:sz w:val="20"/>
           <w:szCs w:val="20"/>
         </w:rPr>
-        <w:t xml:space="preserve"> Ecology, J Applied Ecol, </w:t>
+        <w:t xml:space="preserve"> Ecology, J Applied </w:t>
+      </w:r>
+      <w:proofErr w:type="spellStart"/>
+      <w:r>
+        <w:rPr>
+          <w:rFonts w:ascii="Verdana" w:hAnsi="Verdana" w:cs="Verdana"/>
+          <w:sz w:val="20"/>
+          <w:szCs w:val="20"/>
+        </w:rPr>
+        <w:t>Ecol</w:t>
+      </w:r>
+      <w:proofErr w:type="spellEnd"/>
+      <w:r>
+        <w:rPr>
+          <w:rFonts w:ascii="Verdana" w:hAnsi="Verdana" w:cs="Verdana"/>
+          <w:sz w:val="20"/>
+          <w:szCs w:val="20"/>
+        </w:rPr>
+        <w:t xml:space="preserve">, </w:t>
       </w:r>
       <w:r>
         <w:rPr>
@@ -15486,13 +17023,41 @@
         </w:rPr>
         <w:t xml:space="preserve">Global Change Biol, </w:t>
       </w:r>
-      <w:r>
-        <w:rPr>
-          <w:rFonts w:ascii="Verdana" w:hAnsi="Verdana" w:cs="Verdana"/>
-          <w:sz w:val="20"/>
-          <w:szCs w:val="20"/>
-        </w:rPr>
-        <w:t xml:space="preserve">Ecol &amp; Evol, </w:t>
+      <w:proofErr w:type="spellStart"/>
+      <w:r>
+        <w:rPr>
+          <w:rFonts w:ascii="Verdana" w:hAnsi="Verdana" w:cs="Verdana"/>
+          <w:sz w:val="20"/>
+          <w:szCs w:val="20"/>
+        </w:rPr>
+        <w:t>Ecol</w:t>
+      </w:r>
+      <w:proofErr w:type="spellEnd"/>
+      <w:r>
+        <w:rPr>
+          <w:rFonts w:ascii="Verdana" w:hAnsi="Verdana" w:cs="Verdana"/>
+          <w:sz w:val="20"/>
+          <w:szCs w:val="20"/>
+        </w:rPr>
+        <w:t xml:space="preserve"> &amp; </w:t>
+      </w:r>
+      <w:proofErr w:type="spellStart"/>
+      <w:r>
+        <w:rPr>
+          <w:rFonts w:ascii="Verdana" w:hAnsi="Verdana" w:cs="Verdana"/>
+          <w:sz w:val="20"/>
+          <w:szCs w:val="20"/>
+        </w:rPr>
+        <w:t>Evol</w:t>
+      </w:r>
+      <w:proofErr w:type="spellEnd"/>
+      <w:r>
+        <w:rPr>
+          <w:rFonts w:ascii="Verdana" w:hAnsi="Verdana" w:cs="Verdana"/>
+          <w:sz w:val="20"/>
+          <w:szCs w:val="20"/>
+        </w:rPr>
+        <w:t xml:space="preserve">, </w:t>
       </w:r>
       <w:r>
         <w:rPr>
@@ -15516,8 +17081,18 @@
           <w:sz w:val="20"/>
           <w:szCs w:val="20"/>
         </w:rPr>
-        <w:t>Restoration Ecol</w:t>
-      </w:r>
+        <w:t xml:space="preserve">Restoration </w:t>
+      </w:r>
+      <w:proofErr w:type="spellStart"/>
+      <w:r>
+        <w:rPr>
+          <w:rFonts w:ascii="Verdana" w:hAnsi="Verdana" w:cs="Verdana"/>
+          <w:sz w:val="20"/>
+          <w:szCs w:val="20"/>
+        </w:rPr>
+        <w:t>Ecol</w:t>
+      </w:r>
+      <w:proofErr w:type="spellEnd"/>
       <w:r>
         <w:rPr>
           <w:rFonts w:ascii="Verdana" w:hAnsi="Verdana" w:cs="Verdana"/>
@@ -15534,6 +17109,7 @@
         </w:rPr>
         <w:t xml:space="preserve"> </w:t>
       </w:r>
+      <w:proofErr w:type="spellStart"/>
       <w:r>
         <w:rPr>
           <w:rFonts w:ascii="Verdana" w:hAnsi="Verdana" w:cs="Verdana"/>
@@ -15542,22 +17118,43 @@
         </w:rPr>
         <w:t>PeerJ</w:t>
       </w:r>
-      <w:r>
-        <w:rPr>
-          <w:rFonts w:ascii="Verdana" w:hAnsi="Verdana" w:cs="Verdana"/>
-          <w:sz w:val="20"/>
-          <w:szCs w:val="20"/>
-        </w:rPr>
-        <w:t>, Oecologia</w:t>
-      </w:r>
-      <w:r>
-        <w:rPr>
-          <w:rFonts w:ascii="Verdana" w:hAnsi="Verdana" w:cs="Verdana"/>
-          <w:sz w:val="20"/>
-          <w:szCs w:val="20"/>
-        </w:rPr>
-        <w:t>, Ambio</w:t>
-      </w:r>
+      <w:proofErr w:type="spellEnd"/>
+      <w:r>
+        <w:rPr>
+          <w:rFonts w:ascii="Verdana" w:hAnsi="Verdana" w:cs="Verdana"/>
+          <w:sz w:val="20"/>
+          <w:szCs w:val="20"/>
+        </w:rPr>
+        <w:t xml:space="preserve">, </w:t>
+      </w:r>
+      <w:proofErr w:type="spellStart"/>
+      <w:r>
+        <w:rPr>
+          <w:rFonts w:ascii="Verdana" w:hAnsi="Verdana" w:cs="Verdana"/>
+          <w:sz w:val="20"/>
+          <w:szCs w:val="20"/>
+        </w:rPr>
+        <w:t>Oecologia</w:t>
+      </w:r>
+      <w:proofErr w:type="spellEnd"/>
+      <w:r>
+        <w:rPr>
+          <w:rFonts w:ascii="Verdana" w:hAnsi="Verdana" w:cs="Verdana"/>
+          <w:sz w:val="20"/>
+          <w:szCs w:val="20"/>
+        </w:rPr>
+        <w:t xml:space="preserve">, </w:t>
+      </w:r>
+      <w:proofErr w:type="spellStart"/>
+      <w:r>
+        <w:rPr>
+          <w:rFonts w:ascii="Verdana" w:hAnsi="Verdana" w:cs="Verdana"/>
+          <w:sz w:val="20"/>
+          <w:szCs w:val="20"/>
+        </w:rPr>
+        <w:t>Ambio</w:t>
+      </w:r>
+      <w:proofErr w:type="spellEnd"/>
       <w:r>
         <w:rPr>
           <w:rFonts w:ascii="Verdana" w:hAnsi="Verdana" w:cs="Verdana"/>
@@ -15580,8 +17177,54 @@
           <w:sz w:val="20"/>
           <w:szCs w:val="20"/>
         </w:rPr>
-        <w:t>, PLoS ONE, Methods in Ecol &amp; Evol</w:t>
-      </w:r>
+        <w:t xml:space="preserve">, </w:t>
+      </w:r>
+      <w:proofErr w:type="spellStart"/>
+      <w:r>
+        <w:rPr>
+          <w:rFonts w:ascii="Verdana" w:hAnsi="Verdana" w:cs="Verdana"/>
+          <w:sz w:val="20"/>
+          <w:szCs w:val="20"/>
+        </w:rPr>
+        <w:t>PLoS</w:t>
+      </w:r>
+      <w:proofErr w:type="spellEnd"/>
+      <w:r>
+        <w:rPr>
+          <w:rFonts w:ascii="Verdana" w:hAnsi="Verdana" w:cs="Verdana"/>
+          <w:sz w:val="20"/>
+          <w:szCs w:val="20"/>
+        </w:rPr>
+        <w:t xml:space="preserve"> ONE, Methods in </w:t>
+      </w:r>
+      <w:proofErr w:type="spellStart"/>
+      <w:r>
+        <w:rPr>
+          <w:rFonts w:ascii="Verdana" w:hAnsi="Verdana" w:cs="Verdana"/>
+          <w:sz w:val="20"/>
+          <w:szCs w:val="20"/>
+        </w:rPr>
+        <w:t>Ecol</w:t>
+      </w:r>
+      <w:proofErr w:type="spellEnd"/>
+      <w:r>
+        <w:rPr>
+          <w:rFonts w:ascii="Verdana" w:hAnsi="Verdana" w:cs="Verdana"/>
+          <w:sz w:val="20"/>
+          <w:szCs w:val="20"/>
+        </w:rPr>
+        <w:t xml:space="preserve"> &amp; </w:t>
+      </w:r>
+      <w:proofErr w:type="spellStart"/>
+      <w:r>
+        <w:rPr>
+          <w:rFonts w:ascii="Verdana" w:hAnsi="Verdana" w:cs="Verdana"/>
+          <w:sz w:val="20"/>
+          <w:szCs w:val="20"/>
+        </w:rPr>
+        <w:t>Evol</w:t>
+      </w:r>
+      <w:proofErr w:type="spellEnd"/>
       <w:r>
         <w:rPr>
           <w:rFonts w:ascii="Verdana" w:hAnsi="Verdana" w:cs="Verdana"/>
@@ -15654,8 +17297,36 @@
           <w:sz w:val="20"/>
           <w:szCs w:val="20"/>
         </w:rPr>
-        <w:t>, Estuaries and Coasts, Aquatic Sci, Hydrobiologia, J Freshwater Ecol</w:t>
-      </w:r>
+        <w:t xml:space="preserve">, Estuaries and Coasts, Aquatic Sci, </w:t>
+      </w:r>
+      <w:proofErr w:type="spellStart"/>
+      <w:r>
+        <w:rPr>
+          <w:rFonts w:ascii="Verdana" w:hAnsi="Verdana" w:cs="Verdana"/>
+          <w:sz w:val="20"/>
+          <w:szCs w:val="20"/>
+        </w:rPr>
+        <w:t>Hydrobiologia</w:t>
+      </w:r>
+      <w:proofErr w:type="spellEnd"/>
+      <w:r>
+        <w:rPr>
+          <w:rFonts w:ascii="Verdana" w:hAnsi="Verdana" w:cs="Verdana"/>
+          <w:sz w:val="20"/>
+          <w:szCs w:val="20"/>
+        </w:rPr>
+        <w:t xml:space="preserve">, J Freshwater </w:t>
+      </w:r>
+      <w:proofErr w:type="spellStart"/>
+      <w:r>
+        <w:rPr>
+          <w:rFonts w:ascii="Verdana" w:hAnsi="Verdana" w:cs="Verdana"/>
+          <w:sz w:val="20"/>
+          <w:szCs w:val="20"/>
+        </w:rPr>
+        <w:t>Ecol</w:t>
+      </w:r>
+      <w:proofErr w:type="spellEnd"/>
     </w:p>
     <w:p>
       <w:pPr>
@@ -15737,6 +17408,7 @@
         </w:rPr>
         <w:t xml:space="preserve">J Hydrology, </w:t>
       </w:r>
+      <w:proofErr w:type="spellStart"/>
       <w:r>
         <w:rPr>
           <w:rFonts w:ascii="Verdana" w:hAnsi="Verdana" w:cs="Verdana"/>
@@ -15745,6 +17417,7 @@
         </w:rPr>
         <w:t>Hydrol</w:t>
       </w:r>
+      <w:proofErr w:type="spellEnd"/>
       <w:r>
         <w:rPr>
           <w:rFonts w:ascii="Verdana" w:hAnsi="Verdana" w:cs="Verdana"/>
@@ -16058,7 +17731,25 @@
           <w:sz w:val="20"/>
           <w:szCs w:val="20"/>
         </w:rPr>
-        <w:t xml:space="preserve"> NC Museum of Natural Sciences “BugFest”, NC Department of Water Quality, NC State Fair, 2010–2012</w:t>
+        <w:t xml:space="preserve"> NC Museum of Natural Sciences “</w:t>
+      </w:r>
+      <w:proofErr w:type="spellStart"/>
+      <w:r>
+        <w:rPr>
+          <w:rFonts w:ascii="Verdana" w:hAnsi="Verdana" w:cs="Verdana"/>
+          <w:sz w:val="20"/>
+          <w:szCs w:val="20"/>
+        </w:rPr>
+        <w:t>BugFest</w:t>
+      </w:r>
+      <w:proofErr w:type="spellEnd"/>
+      <w:r>
+        <w:rPr>
+          <w:rFonts w:ascii="Verdana" w:hAnsi="Verdana" w:cs="Verdana"/>
+          <w:sz w:val="20"/>
+          <w:szCs w:val="20"/>
+        </w:rPr>
+        <w:t>”, NC Department of Water Quality, NC State Fair, 2010–2012</w:t>
       </w:r>
     </w:p>
     <w:p>
@@ -16972,8 +18663,19 @@
         <w:sz w:val="20"/>
         <w:szCs w:val="20"/>
       </w:rPr>
-      <w:t>Curriculum Vitæ</w:t>
+      <w:t xml:space="preserve">Curriculum </w:t>
     </w:r>
+    <w:proofErr w:type="spellStart"/>
+    <w:r>
+      <w:rPr>
+        <w:rFonts w:ascii="Verdana" w:hAnsi="Verdana"/>
+        <w:i/>
+        <w:sz w:val="20"/>
+        <w:szCs w:val="20"/>
+      </w:rPr>
+      <w:t>Vitæ</w:t>
+    </w:r>
+    <w:proofErr w:type="spellEnd"/>
   </w:p>
   <w:p>
     <w:pPr>

</xml_diff>

<commit_message>
2023-06-19. In progress. Pubs done.
</commit_message>
<xml_diff>
--- a/Muehlbauer_CV.docx
+++ b/Muehlbauer_CV.docx
@@ -3121,7 +3121,6 @@
         <w:rPr>
           <w:rFonts w:ascii="Verdana" w:hAnsi="Verdana" w:cs="Verdana"/>
           <w:bCs/>
-          <w:iCs/>
           <w:sz w:val="20"/>
           <w:szCs w:val="20"/>
         </w:rPr>
@@ -3133,11 +3132,160 @@
         <w:rPr>
           <w:rFonts w:ascii="Verdana" w:hAnsi="Verdana" w:cs="Verdana"/>
           <w:bCs/>
+          <w:sz w:val="20"/>
+          <w:szCs w:val="20"/>
+        </w:rPr>
+        <w:t xml:space="preserve">29) Metcalfe, A.N., </w:t>
+      </w:r>
+      <w:proofErr w:type="spellStart"/>
+      <w:r>
+        <w:rPr>
+          <w:rFonts w:ascii="Verdana" w:hAnsi="Verdana" w:cs="Verdana"/>
+          <w:bCs/>
+          <w:sz w:val="20"/>
+          <w:szCs w:val="20"/>
+        </w:rPr>
+        <w:t>Fritzinger</w:t>
+      </w:r>
+      <w:proofErr w:type="spellEnd"/>
+      <w:r>
+        <w:rPr>
+          <w:rFonts w:ascii="Verdana" w:hAnsi="Verdana" w:cs="Verdana"/>
+          <w:bCs/>
+          <w:sz w:val="20"/>
+          <w:szCs w:val="20"/>
+        </w:rPr>
+        <w:t xml:space="preserve">, C.A., Weller, T.J., </w:t>
+      </w:r>
+      <w:proofErr w:type="spellStart"/>
+      <w:r>
+        <w:rPr>
+          <w:rFonts w:ascii="Verdana" w:hAnsi="Verdana" w:cs="Verdana"/>
+          <w:bCs/>
+          <w:sz w:val="20"/>
+          <w:szCs w:val="20"/>
+        </w:rPr>
+        <w:t>Dodrill</w:t>
+      </w:r>
+      <w:proofErr w:type="spellEnd"/>
+      <w:r>
+        <w:rPr>
+          <w:rFonts w:ascii="Verdana" w:hAnsi="Verdana" w:cs="Verdana"/>
+          <w:bCs/>
+          <w:sz w:val="20"/>
+          <w:szCs w:val="20"/>
+        </w:rPr>
+        <w:t xml:space="preserve">, M.J., </w:t>
+      </w:r>
+      <w:r>
+        <w:rPr>
+          <w:rFonts w:ascii="Verdana" w:hAnsi="Verdana" w:cs="Verdana"/>
+          <w:bCs/>
+          <w:sz w:val="20"/>
+          <w:szCs w:val="20"/>
+          <w:u w:val="single"/>
+        </w:rPr>
+        <w:t>Muehlbauer, J.D.</w:t>
+      </w:r>
+      <w:r>
+        <w:rPr>
+          <w:rFonts w:ascii="Verdana" w:hAnsi="Verdana" w:cs="Verdana"/>
+          <w:bCs/>
+          <w:sz w:val="20"/>
+          <w:szCs w:val="20"/>
+        </w:rPr>
+        <w:t xml:space="preserve">, </w:t>
+      </w:r>
+      <w:proofErr w:type="spellStart"/>
+      <w:r>
+        <w:rPr>
+          <w:rFonts w:ascii="Verdana" w:hAnsi="Verdana" w:cs="Verdana"/>
+          <w:bCs/>
+          <w:sz w:val="20"/>
+          <w:szCs w:val="20"/>
+        </w:rPr>
+        <w:t>Yackulic</w:t>
+      </w:r>
+      <w:proofErr w:type="spellEnd"/>
+      <w:r>
+        <w:rPr>
+          <w:rFonts w:ascii="Verdana" w:hAnsi="Verdana" w:cs="Verdana"/>
+          <w:bCs/>
+          <w:sz w:val="20"/>
+          <w:szCs w:val="20"/>
+        </w:rPr>
+        <w:t xml:space="preserve">, C.B., Holton, B.P., </w:t>
+      </w:r>
+      <w:proofErr w:type="spellStart"/>
+      <w:r>
+        <w:rPr>
+          <w:rFonts w:ascii="Verdana" w:hAnsi="Verdana" w:cs="Verdana"/>
+          <w:bCs/>
+          <w:sz w:val="20"/>
+          <w:szCs w:val="20"/>
+        </w:rPr>
+        <w:t>Szydlo</w:t>
+      </w:r>
+      <w:proofErr w:type="spellEnd"/>
+      <w:r>
+        <w:rPr>
+          <w:rFonts w:ascii="Verdana" w:hAnsi="Verdana" w:cs="Verdana"/>
+          <w:bCs/>
+          <w:sz w:val="20"/>
+          <w:szCs w:val="20"/>
+        </w:rPr>
+        <w:t xml:space="preserve">, C.M., </w:t>
+      </w:r>
+      <w:proofErr w:type="spellStart"/>
+      <w:r>
+        <w:rPr>
+          <w:rFonts w:ascii="Verdana" w:hAnsi="Verdana" w:cs="Verdana"/>
+          <w:bCs/>
+          <w:sz w:val="20"/>
+          <w:szCs w:val="20"/>
+        </w:rPr>
+        <w:t>Durning</w:t>
+      </w:r>
+      <w:proofErr w:type="spellEnd"/>
+      <w:r>
+        <w:rPr>
+          <w:rFonts w:ascii="Verdana" w:hAnsi="Verdana" w:cs="Verdana"/>
+          <w:bCs/>
+          <w:sz w:val="20"/>
+          <w:szCs w:val="20"/>
+        </w:rPr>
+        <w:t>, L.E., Sankey, J.B. &amp; Kennedy, T.A. (2023) Insectivorous bat foraging tracks the availability of aquatic flies (</w:t>
+      </w:r>
+      <w:proofErr w:type="spellStart"/>
+      <w:r>
+        <w:rPr>
+          <w:rFonts w:ascii="Verdana" w:hAnsi="Verdana" w:cs="Verdana"/>
+          <w:bCs/>
+          <w:sz w:val="20"/>
+          <w:szCs w:val="20"/>
+        </w:rPr>
+        <w:t>Diptera</w:t>
+      </w:r>
+      <w:proofErr w:type="spellEnd"/>
+      <w:r>
+        <w:rPr>
+          <w:rFonts w:ascii="Verdana" w:hAnsi="Verdana" w:cs="Verdana"/>
+          <w:bCs/>
+          <w:sz w:val="20"/>
+          <w:szCs w:val="20"/>
+        </w:rPr>
+        <w:t xml:space="preserve">). </w:t>
+      </w:r>
+      <w:r>
+        <w:rPr>
+          <w:rFonts w:ascii="Verdana" w:hAnsi="Verdana" w:cs="Verdana"/>
+          <w:bCs/>
+          <w:i/>
           <w:iCs/>
           <w:sz w:val="20"/>
           <w:szCs w:val="20"/>
         </w:rPr>
-        <w:t xml:space="preserve">27) </w:t>
+        <w:t xml:space="preserve">The Journal of Wildlife Management </w:t>
       </w:r>
       <w:r>
         <w:rPr>
@@ -3147,17 +3295,334 @@
           <w:sz w:val="20"/>
           <w:szCs w:val="20"/>
         </w:rPr>
-        <w:t xml:space="preserve">Deemer, B.R., Yackulic, C.B., Hall, R.O., </w:t>
+        <w:t xml:space="preserve">87: e22414. DOI: </w:t>
+      </w:r>
+      <w:hyperlink r:id="rId17" w:history="1">
+        <w:r>
+          <w:rPr>
+            <w:rStyle w:val="Hyperlink"/>
+            <w:rFonts w:ascii="Verdana" w:hAnsi="Verdana" w:cs="Verdana"/>
+            <w:bCs/>
+            <w:iCs/>
+            <w:sz w:val="20"/>
+            <w:szCs w:val="20"/>
+          </w:rPr>
+          <w:t>10.1002/jwmg.22414</w:t>
+        </w:r>
+      </w:hyperlink>
+    </w:p>
+    <w:p>
+      <w:pPr>
+        <w:pStyle w:val="HTMLPreformatted"/>
+        <w:spacing w:before="60"/>
+        <w:ind w:left="540" w:hanging="540"/>
+        <w:rPr>
+          <w:rFonts w:ascii="Verdana" w:hAnsi="Verdana"/>
+        </w:rPr>
+      </w:pPr>
+      <w:r>
+        <w:rPr>
+          <w:rFonts w:ascii="Verdana" w:hAnsi="Verdana"/>
+        </w:rPr>
+        <w:t xml:space="preserve">28) *Metcalfe, A.N., </w:t>
+      </w:r>
+      <w:r>
+        <w:rPr>
+          <w:rFonts w:ascii="Verdana" w:hAnsi="Verdana"/>
+          <w:u w:val="single"/>
+        </w:rPr>
+        <w:t>Muehlbauer, J.D.</w:t>
+      </w:r>
+      <w:r>
+        <w:rPr>
+          <w:rFonts w:ascii="Verdana" w:hAnsi="Verdana"/>
+        </w:rPr>
+        <w:t xml:space="preserve">, Ford, M.A. &amp; Kennedy, T.A. (2023) Colorado River Basin. In: </w:t>
+      </w:r>
+      <w:r>
+        <w:rPr>
+          <w:rFonts w:ascii="Verdana" w:hAnsi="Verdana"/>
+          <w:i/>
+        </w:rPr>
+        <w:t>Rivers of North America</w:t>
+      </w:r>
+      <w:r>
+        <w:rPr>
+          <w:rFonts w:ascii="Verdana" w:hAnsi="Verdana"/>
+        </w:rPr>
+        <w:t xml:space="preserve"> (Eds M.D. Delong, T.D. Jardine, A.C. </w:t>
       </w:r>
       <w:proofErr w:type="spellStart"/>
       <w:r>
         <w:rPr>
+          <w:rFonts w:ascii="Verdana" w:hAnsi="Verdana"/>
+        </w:rPr>
+        <w:t>Benke</w:t>
+      </w:r>
+      <w:proofErr w:type="spellEnd"/>
+      <w:r>
+        <w:rPr>
+          <w:rFonts w:ascii="Verdana" w:hAnsi="Verdana"/>
+        </w:rPr>
+        <w:t xml:space="preserve"> &amp; C.E. Cushing), 2</w:t>
+      </w:r>
+      <w:r>
+        <w:rPr>
+          <w:rFonts w:ascii="Verdana" w:hAnsi="Verdana"/>
+          <w:vertAlign w:val="superscript"/>
+        </w:rPr>
+        <w:t>nd</w:t>
+      </w:r>
+      <w:r>
+        <w:rPr>
+          <w:rFonts w:ascii="Verdana" w:hAnsi="Verdana"/>
+        </w:rPr>
+        <w:t xml:space="preserve"> edition, pp 462–509. Academic Press, San Diego, CA. DOI: </w:t>
+      </w:r>
+      <w:hyperlink r:id="rId18" w:history="1">
+        <w:r>
+          <w:rPr>
+            <w:rStyle w:val="Hyperlink"/>
+            <w:rFonts w:ascii="Verdana" w:hAnsi="Verdana"/>
+          </w:rPr>
+          <w:t>10.1016/B978-0-12-818847-7.00001-X</w:t>
+        </w:r>
+      </w:hyperlink>
+    </w:p>
+    <w:p>
+      <w:pPr>
+        <w:spacing w:before="60"/>
+        <w:ind w:left="540" w:hanging="540"/>
+        <w:rPr>
+          <w:rFonts w:ascii="Verdana" w:hAnsi="Verdana" w:cs="Verdana"/>
+          <w:bCs/>
+          <w:sz w:val="20"/>
+          <w:szCs w:val="20"/>
+        </w:rPr>
+      </w:pPr>
+      <w:r>
+        <w:rPr>
+          <w:rFonts w:ascii="Verdana" w:hAnsi="Verdana" w:cs="Verdana"/>
+          <w:bCs/>
+          <w:sz w:val="20"/>
+          <w:szCs w:val="20"/>
+        </w:rPr>
+        <w:t>2</w:t>
+      </w:r>
+      <w:r>
+        <w:rPr>
+          <w:rFonts w:ascii="Verdana" w:hAnsi="Verdana" w:cs="Verdana"/>
+          <w:bCs/>
+          <w:sz w:val="20"/>
+          <w:szCs w:val="20"/>
+        </w:rPr>
+        <w:t>7)</w:t>
+      </w:r>
+      <w:r>
+        <w:rPr>
+          <w:rFonts w:ascii="Verdana" w:hAnsi="Verdana" w:cs="Verdana"/>
+          <w:bCs/>
+          <w:sz w:val="20"/>
+          <w:szCs w:val="20"/>
+        </w:rPr>
+        <w:t xml:space="preserve"> *Abernethy, E.F., </w:t>
+      </w:r>
+      <w:r>
+        <w:rPr>
+          <w:rFonts w:ascii="Verdana" w:hAnsi="Verdana" w:cs="Verdana"/>
+          <w:bCs/>
+          <w:sz w:val="20"/>
+          <w:szCs w:val="20"/>
+          <w:u w:val="single"/>
+        </w:rPr>
+        <w:t>Muehlbauer, J.D.</w:t>
+      </w:r>
+      <w:r>
+        <w:rPr>
+          <w:rFonts w:ascii="Verdana" w:hAnsi="Verdana" w:cs="Verdana"/>
+          <w:bCs/>
+          <w:sz w:val="20"/>
+          <w:szCs w:val="20"/>
+        </w:rPr>
+        <w:t xml:space="preserve">, Kennedy, T.A., </w:t>
+      </w:r>
+      <w:proofErr w:type="spellStart"/>
+      <w:r>
+        <w:rPr>
+          <w:rFonts w:ascii="Verdana" w:hAnsi="Verdana" w:cs="Verdana"/>
+          <w:bCs/>
+          <w:sz w:val="20"/>
+          <w:szCs w:val="20"/>
+        </w:rPr>
+        <w:t>Dziedzic</w:t>
+      </w:r>
+      <w:proofErr w:type="spellEnd"/>
+      <w:r>
+        <w:rPr>
+          <w:rFonts w:ascii="Verdana" w:hAnsi="Verdana" w:cs="Verdana"/>
+          <w:bCs/>
+          <w:sz w:val="20"/>
+          <w:szCs w:val="20"/>
+        </w:rPr>
+        <w:t xml:space="preserve">, K.E., Elder, H., Burke, M.K. &amp; Lytle, D.A. (2023) </w:t>
+      </w:r>
+      <w:r>
+        <w:rPr>
+          <w:rFonts w:ascii="Verdana" w:hAnsi="Verdana" w:cs="Verdana"/>
+          <w:bCs/>
+          <w:sz w:val="20"/>
+          <w:szCs w:val="20"/>
+        </w:rPr>
+        <w:t>Population connectivity of aquatic insects in a dam-regulated, desert river</w:t>
+      </w:r>
+      <w:r>
+        <w:rPr>
+          <w:rFonts w:ascii="Verdana" w:hAnsi="Verdana" w:cs="Verdana"/>
+          <w:bCs/>
+          <w:sz w:val="20"/>
+          <w:szCs w:val="20"/>
+        </w:rPr>
+        <w:t xml:space="preserve">. </w:t>
+      </w:r>
+      <w:r>
+        <w:rPr>
+          <w:rFonts w:ascii="Verdana" w:hAnsi="Verdana" w:cs="Verdana"/>
+          <w:bCs/>
+          <w:i/>
+          <w:sz w:val="20"/>
+          <w:szCs w:val="20"/>
+        </w:rPr>
+        <w:t>River Research and Applications</w:t>
+      </w:r>
+      <w:r>
+        <w:rPr>
+          <w:rFonts w:ascii="Verdana" w:hAnsi="Verdana" w:cs="Verdana"/>
+          <w:bCs/>
+          <w:sz w:val="20"/>
+          <w:szCs w:val="20"/>
+        </w:rPr>
+        <w:t xml:space="preserve"> 364–</w:t>
+      </w:r>
+      <w:r>
+        <w:rPr>
           <w:rFonts w:ascii="Verdana" w:hAnsi="Verdana" w:cs="Verdana"/>
           <w:bCs/>
           <w:iCs/>
           <w:sz w:val="20"/>
           <w:szCs w:val="20"/>
         </w:rPr>
+        <w:t xml:space="preserve">374. DOI: </w:t>
+      </w:r>
+      <w:hyperlink r:id="rId19" w:history="1">
+        <w:r>
+          <w:rPr>
+            <w:rStyle w:val="Hyperlink"/>
+            <w:rFonts w:ascii="Verdana" w:hAnsi="Verdana" w:cs="Verdana"/>
+            <w:bCs/>
+            <w:iCs/>
+            <w:sz w:val="20"/>
+            <w:szCs w:val="20"/>
+          </w:rPr>
+          <w:t>10.1002/rra.3972</w:t>
+        </w:r>
+      </w:hyperlink>
+    </w:p>
+    <w:p>
+      <w:pPr>
+        <w:spacing w:before="60"/>
+        <w:ind w:left="540" w:hanging="540"/>
+        <w:rPr>
+          <w:rStyle w:val="Hyperlink"/>
+          <w:rFonts w:ascii="Verdana" w:hAnsi="Verdana" w:cs="Verdana"/>
+          <w:bCs/>
+          <w:iCs/>
+          <w:sz w:val="20"/>
+          <w:szCs w:val="20"/>
+        </w:rPr>
+      </w:pPr>
+      <w:r>
+        <w:rPr>
+          <w:rFonts w:ascii="Verdana" w:hAnsi="Verdana" w:cs="Verdana"/>
+          <w:bCs/>
+          <w:iCs/>
+          <w:sz w:val="20"/>
+          <w:szCs w:val="20"/>
+        </w:rPr>
+        <w:t>2</w:t>
+      </w:r>
+      <w:r>
+        <w:rPr>
+          <w:rFonts w:ascii="Verdana" w:hAnsi="Verdana" w:cs="Verdana"/>
+          <w:bCs/>
+          <w:iCs/>
+          <w:sz w:val="20"/>
+          <w:szCs w:val="20"/>
+        </w:rPr>
+        <w:t>6</w:t>
+      </w:r>
+      <w:r>
+        <w:rPr>
+          <w:rFonts w:ascii="Verdana" w:hAnsi="Verdana" w:cs="Verdana"/>
+          <w:bCs/>
+          <w:iCs/>
+          <w:sz w:val="20"/>
+          <w:szCs w:val="20"/>
+        </w:rPr>
+        <w:t xml:space="preserve">) </w:t>
+      </w:r>
+      <w:proofErr w:type="spellStart"/>
+      <w:r>
+        <w:rPr>
+          <w:rFonts w:ascii="Verdana" w:hAnsi="Verdana" w:cs="Verdana"/>
+          <w:bCs/>
+          <w:iCs/>
+          <w:sz w:val="20"/>
+          <w:szCs w:val="20"/>
+        </w:rPr>
+        <w:t>Deemer</w:t>
+      </w:r>
+      <w:proofErr w:type="spellEnd"/>
+      <w:r>
+        <w:rPr>
+          <w:rFonts w:ascii="Verdana" w:hAnsi="Verdana" w:cs="Verdana"/>
+          <w:bCs/>
+          <w:iCs/>
+          <w:sz w:val="20"/>
+          <w:szCs w:val="20"/>
+        </w:rPr>
+        <w:t xml:space="preserve">, B.R., </w:t>
+      </w:r>
+      <w:proofErr w:type="spellStart"/>
+      <w:r>
+        <w:rPr>
+          <w:rFonts w:ascii="Verdana" w:hAnsi="Verdana" w:cs="Verdana"/>
+          <w:bCs/>
+          <w:iCs/>
+          <w:sz w:val="20"/>
+          <w:szCs w:val="20"/>
+        </w:rPr>
+        <w:t>Yackulic</w:t>
+      </w:r>
+      <w:proofErr w:type="spellEnd"/>
+      <w:r>
+        <w:rPr>
+          <w:rFonts w:ascii="Verdana" w:hAnsi="Verdana" w:cs="Verdana"/>
+          <w:bCs/>
+          <w:iCs/>
+          <w:sz w:val="20"/>
+          <w:szCs w:val="20"/>
+        </w:rPr>
+        <w:t xml:space="preserve">, C.B., Hall, R.O., </w:t>
+      </w:r>
+      <w:proofErr w:type="spellStart"/>
+      <w:r>
+        <w:rPr>
+          <w:rFonts w:ascii="Verdana" w:hAnsi="Verdana" w:cs="Verdana"/>
+          <w:bCs/>
+          <w:iCs/>
+          <w:sz w:val="20"/>
+          <w:szCs w:val="20"/>
+        </w:rPr>
         <w:t>Dodrill</w:t>
       </w:r>
       <w:proofErr w:type="spellEnd"/>
@@ -3292,7 +3757,7 @@
         </w:rPr>
         <w:t xml:space="preserve"> pgac094. </w:t>
       </w:r>
-      <w:hyperlink r:id="rId17" w:history="1">
+      <w:hyperlink r:id="rId20" w:history="1">
         <w:r>
           <w:rPr>
             <w:rStyle w:val="Hyperlink"/>
@@ -3326,8 +3791,28 @@
           <w:t>/pgac094</w:t>
         </w:r>
       </w:hyperlink>
-    </w:p>
-    <w:bookmarkEnd w:id="3"/>
+      <w:bookmarkEnd w:id="3"/>
+      <w:bookmarkEnd w:id="4"/>
+      <w:bookmarkEnd w:id="5"/>
+    </w:p>
+    <w:p>
+      <w:pPr>
+        <w:pStyle w:val="Heading1"/>
+        <w:spacing w:after="60"/>
+      </w:pPr>
+      <w:bookmarkStart w:id="6" w:name="_Hlk26818870"/>
+      <w:r>
+        <w:lastRenderedPageBreak/>
+        <w:t>Scientific</w:t>
+      </w:r>
+      <w:r>
+        <w:t xml:space="preserve"> Publications</w:t>
+      </w:r>
+      <w:r>
+        <w:t xml:space="preserve"> (Continued)</w:t>
+      </w:r>
+    </w:p>
+    <w:bookmarkEnd w:id="6"/>
     <w:p>
       <w:pPr>
         <w:spacing w:before="60"/>
@@ -3346,7 +3831,7 @@
           <w:sz w:val="20"/>
           <w:szCs w:val="20"/>
         </w:rPr>
-        <w:t xml:space="preserve">26) *Abernethy, E.F., </w:t>
+        <w:t xml:space="preserve">25) *Metcalfe, A.N., Kennedy, T.A., Mendez, G.A. &amp; </w:t>
       </w:r>
       <w:r>
         <w:rPr>
@@ -3365,54 +3850,16 @@
           <w:sz w:val="20"/>
           <w:szCs w:val="20"/>
         </w:rPr>
-        <w:t xml:space="preserve">, Kennedy, T.A., </w:t>
-      </w:r>
-      <w:proofErr w:type="spellStart"/>
-      <w:r>
-        <w:rPr>
-          <w:rFonts w:ascii="Verdana" w:hAnsi="Verdana" w:cs="Verdana"/>
-          <w:bCs/>
-          <w:sz w:val="20"/>
-          <w:szCs w:val="20"/>
-        </w:rPr>
-        <w:t>Dziedzic</w:t>
-      </w:r>
-      <w:proofErr w:type="spellEnd"/>
-      <w:r>
-        <w:rPr>
-          <w:rFonts w:ascii="Verdana" w:hAnsi="Verdana" w:cs="Verdana"/>
-          <w:bCs/>
-          <w:sz w:val="20"/>
-          <w:szCs w:val="20"/>
-        </w:rPr>
-        <w:t>, K.E., Elder, H., Burke, M.K. &amp; Lytle, D.A. (</w:t>
-      </w:r>
-      <w:r>
-        <w:rPr>
-          <w:rFonts w:ascii="Verdana" w:hAnsi="Verdana" w:cs="Verdana"/>
-          <w:bCs/>
-          <w:sz w:val="20"/>
-          <w:szCs w:val="20"/>
-        </w:rPr>
-        <w:t>2022</w:t>
-      </w:r>
-      <w:r>
-        <w:rPr>
-          <w:rFonts w:ascii="Verdana" w:hAnsi="Verdana" w:cs="Verdana"/>
-          <w:bCs/>
-          <w:sz w:val="20"/>
-          <w:szCs w:val="20"/>
-        </w:rPr>
-        <w:t xml:space="preserve">) </w:t>
-      </w:r>
-      <w:r>
-        <w:rPr>
-          <w:rFonts w:ascii="Verdana" w:hAnsi="Verdana" w:cs="Verdana"/>
-          <w:bCs/>
-          <w:sz w:val="20"/>
-          <w:szCs w:val="20"/>
-        </w:rPr>
-        <w:t>Population connectivity of aquatic insects in a dam-regulated, desert river</w:t>
+        <w:t xml:space="preserve"> (2022) </w:t>
+      </w:r>
+      <w:r>
+        <w:rPr>
+          <w:rFonts w:ascii="Verdana" w:hAnsi="Verdana" w:cs="Verdana"/>
+          <w:bCs/>
+          <w:sz w:val="20"/>
+          <w:szCs w:val="20"/>
+        </w:rPr>
+        <w:t>Applied citizen science in freshwater research</w:t>
       </w:r>
       <w:r>
         <w:rPr>
@@ -3428,100 +3875,11 @@
           <w:rFonts w:ascii="Verdana" w:hAnsi="Verdana" w:cs="Verdana"/>
           <w:bCs/>
           <w:i/>
-          <w:sz w:val="20"/>
-          <w:szCs w:val="20"/>
-        </w:rPr>
-        <w:t>River Research and Applications</w:t>
-      </w:r>
-      <w:r>
-        <w:rPr>
-          <w:rFonts w:ascii="Verdana" w:hAnsi="Verdana" w:cs="Verdana"/>
-          <w:bCs/>
-          <w:sz w:val="20"/>
-          <w:szCs w:val="20"/>
-        </w:rPr>
-        <w:t xml:space="preserve"> 1–</w:t>
-      </w:r>
-      <w:r>
-        <w:rPr>
-          <w:rFonts w:ascii="Verdana" w:hAnsi="Verdana" w:cs="Verdana"/>
-          <w:bCs/>
           <w:iCs/>
           <w:sz w:val="20"/>
           <w:szCs w:val="20"/>
         </w:rPr>
-        <w:t xml:space="preserve">11. DOI: </w:t>
-      </w:r>
-      <w:hyperlink r:id="rId18" w:history="1">
-        <w:r>
-          <w:rPr>
-            <w:rStyle w:val="Hyperlink"/>
-            <w:rFonts w:ascii="Verdana" w:hAnsi="Verdana" w:cs="Verdana"/>
-            <w:bCs/>
-            <w:iCs/>
-            <w:sz w:val="20"/>
-            <w:szCs w:val="20"/>
-          </w:rPr>
-          <w:t>10.1002/rra.3972</w:t>
-        </w:r>
-      </w:hyperlink>
-    </w:p>
-    <w:p>
-      <w:pPr>
-        <w:spacing w:before="60"/>
-        <w:ind w:left="540" w:hanging="540"/>
-        <w:rPr>
-          <w:rFonts w:ascii="Verdana" w:hAnsi="Verdana" w:cs="Verdana"/>
-          <w:bCs/>
-          <w:sz w:val="20"/>
-          <w:szCs w:val="20"/>
-        </w:rPr>
-      </w:pPr>
-      <w:r>
-        <w:rPr>
-          <w:rFonts w:ascii="Verdana" w:hAnsi="Verdana" w:cs="Verdana"/>
-          <w:bCs/>
-          <w:sz w:val="20"/>
-          <w:szCs w:val="20"/>
-        </w:rPr>
-        <w:t xml:space="preserve">25) *Metcalfe, A.N., Kennedy, T.A., Mendez, G.A. &amp; </w:t>
-      </w:r>
-      <w:r>
-        <w:rPr>
-          <w:rFonts w:ascii="Verdana" w:hAnsi="Verdana" w:cs="Verdana"/>
-          <w:bCs/>
-          <w:sz w:val="20"/>
-          <w:szCs w:val="20"/>
-          <w:u w:val="single"/>
-        </w:rPr>
-        <w:t>Muehlbauer, J.D.</w:t>
-      </w:r>
-      <w:r>
-        <w:rPr>
-          <w:rFonts w:ascii="Verdana" w:hAnsi="Verdana" w:cs="Verdana"/>
-          <w:bCs/>
-          <w:sz w:val="20"/>
-          <w:szCs w:val="20"/>
-        </w:rPr>
-        <w:t xml:space="preserve"> (2022) </w:t>
-      </w:r>
-      <w:r>
-        <w:rPr>
-          <w:rFonts w:ascii="Verdana" w:hAnsi="Verdana" w:cs="Verdana"/>
-          <w:bCs/>
-          <w:sz w:val="20"/>
-          <w:szCs w:val="20"/>
-        </w:rPr>
-        <w:t>Applied citizen science in freshwater research</w:t>
-      </w:r>
-      <w:r>
-        <w:rPr>
-          <w:rFonts w:ascii="Verdana" w:hAnsi="Verdana" w:cs="Verdana"/>
-          <w:bCs/>
-          <w:sz w:val="20"/>
-          <w:szCs w:val="20"/>
-        </w:rPr>
-        <w:t xml:space="preserve">. </w:t>
+        <w:t>Wiley Interdisciplinary Reviews: Water</w:t>
       </w:r>
       <w:r>
         <w:rPr>
@@ -3532,7 +3890,16 @@
           <w:sz w:val="20"/>
           <w:szCs w:val="20"/>
         </w:rPr>
-        <w:t>Wiley Interdisciplinary Reviews: Water</w:t>
+        <w:t xml:space="preserve"> </w:t>
+      </w:r>
+      <w:r>
+        <w:rPr>
+          <w:rFonts w:ascii="Verdana" w:hAnsi="Verdana" w:cs="Verdana"/>
+          <w:bCs/>
+          <w:sz w:val="20"/>
+          <w:szCs w:val="20"/>
+        </w:rPr>
+        <w:t>9:</w:t>
       </w:r>
       <w:r>
         <w:rPr>
@@ -3552,38 +3919,9 @@
           <w:sz w:val="20"/>
           <w:szCs w:val="20"/>
         </w:rPr>
-        <w:t>9</w:t>
-      </w:r>
-      <w:r>
-        <w:rPr>
-          <w:rFonts w:ascii="Verdana" w:hAnsi="Verdana" w:cs="Verdana"/>
-          <w:bCs/>
-          <w:sz w:val="20"/>
-          <w:szCs w:val="20"/>
-        </w:rPr>
-        <w:t>:</w:t>
-      </w:r>
-      <w:r>
-        <w:rPr>
-          <w:rFonts w:ascii="Verdana" w:hAnsi="Verdana" w:cs="Verdana"/>
-          <w:bCs/>
-          <w:i/>
-          <w:iCs/>
-          <w:sz w:val="20"/>
-          <w:szCs w:val="20"/>
-        </w:rPr>
-        <w:t xml:space="preserve"> </w:t>
-      </w:r>
-      <w:r>
-        <w:rPr>
-          <w:rFonts w:ascii="Verdana" w:hAnsi="Verdana" w:cs="Verdana"/>
-          <w:bCs/>
-          <w:sz w:val="20"/>
-          <w:szCs w:val="20"/>
-        </w:rPr>
         <w:t xml:space="preserve">e1578. DOI: </w:t>
       </w:r>
-      <w:hyperlink r:id="rId19" w:history="1">
+      <w:hyperlink r:id="rId21" w:history="1">
         <w:r>
           <w:rPr>
             <w:rStyle w:val="Hyperlink"/>
@@ -3712,7 +4050,7 @@
         </w:rPr>
         <w:t xml:space="preserve"> 12: e03559. DOI: </w:t>
       </w:r>
-      <w:hyperlink r:id="rId20" w:history="1">
+      <w:hyperlink r:id="rId22" w:history="1">
         <w:r>
           <w:rPr>
             <w:rStyle w:val="Hyperlink"/>
@@ -3765,25 +4103,27 @@
           <w:sz w:val="20"/>
           <w:szCs w:val="20"/>
         </w:rPr>
-        <w:t>, Kennedy, T.A., Yackulic, C.B., Dibble, K.L. &amp; Marks, J.C. (</w:t>
-      </w:r>
-      <w:r>
-        <w:rPr>
-          <w:rFonts w:ascii="Verdana" w:hAnsi="Verdana" w:cs="Verdana"/>
-          <w:bCs/>
-          <w:sz w:val="20"/>
-          <w:szCs w:val="20"/>
-        </w:rPr>
-        <w:t>2021</w:t>
-      </w:r>
-      <w:r>
-        <w:rPr>
-          <w:rFonts w:ascii="Verdana" w:hAnsi="Verdana" w:cs="Verdana"/>
-          <w:bCs/>
-          <w:sz w:val="20"/>
-          <w:szCs w:val="20"/>
-        </w:rPr>
-        <w:t xml:space="preserve">) </w:t>
+        <w:t xml:space="preserve">, Kennedy, T.A., </w:t>
+      </w:r>
+      <w:proofErr w:type="spellStart"/>
+      <w:r>
+        <w:rPr>
+          <w:rFonts w:ascii="Verdana" w:hAnsi="Verdana" w:cs="Verdana"/>
+          <w:bCs/>
+          <w:sz w:val="20"/>
+          <w:szCs w:val="20"/>
+        </w:rPr>
+        <w:t>Yackulic</w:t>
+      </w:r>
+      <w:proofErr w:type="spellEnd"/>
+      <w:r>
+        <w:rPr>
+          <w:rFonts w:ascii="Verdana" w:hAnsi="Verdana" w:cs="Verdana"/>
+          <w:bCs/>
+          <w:sz w:val="20"/>
+          <w:szCs w:val="20"/>
+        </w:rPr>
+        <w:t xml:space="preserve">, C.B., Dibble, K.L. &amp; Marks, J.C. (2021) </w:t>
       </w:r>
       <w:r>
         <w:rPr>
@@ -3840,19 +4180,9 @@
           <w:sz w:val="20"/>
           <w:szCs w:val="20"/>
         </w:rPr>
-        <w:t>101.</w:t>
-      </w:r>
-      <w:r>
-        <w:rPr>
-          <w:rFonts w:ascii="Verdana" w:hAnsi="Verdana" w:cs="Verdana"/>
-          <w:bCs/>
-          <w:iCs/>
-          <w:sz w:val="20"/>
-          <w:szCs w:val="20"/>
-        </w:rPr>
-        <w:t xml:space="preserve"> DOI: </w:t>
-      </w:r>
-      <w:hyperlink r:id="rId21" w:history="1">
+        <w:t xml:space="preserve">101. DOI: </w:t>
+      </w:r>
+      <w:hyperlink r:id="rId23" w:history="1">
         <w:r>
           <w:rPr>
             <w:rStyle w:val="Hyperlink"/>
@@ -3865,37 +4195,7 @@
           <w:t>10.1111/fwb.13617</w:t>
         </w:r>
       </w:hyperlink>
-      <w:bookmarkEnd w:id="4"/>
-      <w:bookmarkEnd w:id="5"/>
-      <w:r>
-        <w:rPr>
-          <w:rStyle w:val="Hyperlink"/>
-          <w:rFonts w:ascii="Verdana" w:hAnsi="Verdana" w:cs="Arial"/>
-          <w:sz w:val="20"/>
-          <w:szCs w:val="20"/>
-          <w:shd w:val="clear" w:color="auto" w:fill="FFFFFF"/>
-        </w:rPr>
-        <w:br w:type="page"/>
-      </w:r>
-    </w:p>
-    <w:p>
-      <w:pPr>
-        <w:pStyle w:val="Heading1"/>
-        <w:spacing w:after="60"/>
-      </w:pPr>
-      <w:bookmarkStart w:id="6" w:name="_Hlk26818870"/>
-      <w:r>
-        <w:lastRenderedPageBreak/>
-        <w:t>Scientific</w:t>
-      </w:r>
-      <w:r>
-        <w:t xml:space="preserve"> Publications</w:t>
-      </w:r>
-      <w:r>
-        <w:t xml:space="preserve"> (Continued)</w:t>
-      </w:r>
-    </w:p>
-    <w:bookmarkEnd w:id="6"/>
+    </w:p>
     <w:p>
       <w:pPr>
         <w:spacing w:before="60"/>
@@ -4056,7 +4356,7 @@
         </w:rPr>
         <w:t xml:space="preserve"> DOI: </w:t>
       </w:r>
-      <w:hyperlink r:id="rId22" w:history="1">
+      <w:hyperlink r:id="rId24" w:history="1">
         <w:r>
           <w:rPr>
             <w:rStyle w:val="Hyperlink"/>
@@ -4169,7 +4469,7 @@
         </w:rPr>
         <w:t xml:space="preserve">. DOI: </w:t>
       </w:r>
-      <w:hyperlink r:id="rId23" w:history="1">
+      <w:hyperlink r:id="rId25" w:history="1">
         <w:r>
           <w:rPr>
             <w:rStyle w:val="Hyperlink"/>
@@ -4315,7 +4615,7 @@
         </w:rPr>
         <w:t xml:space="preserve">38:946–952. DOI: </w:t>
       </w:r>
-      <w:hyperlink r:id="rId24" w:history="1">
+      <w:hyperlink r:id="rId26" w:history="1">
         <w:r>
           <w:rPr>
             <w:rStyle w:val="Hyperlink"/>
@@ -4453,7 +4753,7 @@
         </w:rPr>
         <w:t xml:space="preserve">DOI: </w:t>
       </w:r>
-      <w:hyperlink r:id="rId25" w:history="1">
+      <w:hyperlink r:id="rId27" w:history="1">
         <w:r>
           <w:rPr>
             <w:rStyle w:val="Hyperlink"/>
@@ -4562,7 +4862,7 @@
         </w:rPr>
         <w:t xml:space="preserve">, pp 435–456. Academic Press, Boston, MA. DOI: </w:t>
       </w:r>
-      <w:hyperlink r:id="rId26" w:history="1">
+      <w:hyperlink r:id="rId28" w:history="1">
         <w:r>
           <w:rPr>
             <w:rStyle w:val="Hyperlink"/>
@@ -4711,7 +5011,7 @@
         </w:rPr>
         <w:t xml:space="preserve">DOI: </w:t>
       </w:r>
-      <w:hyperlink r:id="rId27" w:history="1">
+      <w:hyperlink r:id="rId29" w:history="1">
         <w:r>
           <w:rPr>
             <w:rStyle w:val="Hyperlink"/>
@@ -4916,7 +5216,7 @@
         </w:rPr>
         <w:t xml:space="preserve">DOI: </w:t>
       </w:r>
-      <w:hyperlink r:id="rId28" w:history="1">
+      <w:hyperlink r:id="rId30" w:history="1">
         <w:r>
           <w:rPr>
             <w:rStyle w:val="Hyperlink"/>
@@ -4987,7 +5287,7 @@
         </w:rPr>
         <w:t xml:space="preserve">. 67: 1987–1990. DOI: </w:t>
       </w:r>
-      <w:hyperlink r:id="rId29" w:history="1">
+      <w:hyperlink r:id="rId31" w:history="1">
         <w:r>
           <w:rPr>
             <w:rStyle w:val="Hyperlink"/>
@@ -5099,7 +5399,7 @@
         </w:rPr>
         <w:t xml:space="preserve">575. DOI: </w:t>
       </w:r>
-      <w:hyperlink r:id="rId30" w:history="1">
+      <w:hyperlink r:id="rId32" w:history="1">
         <w:r>
           <w:rPr>
             <w:rStyle w:val="Hyperlink"/>
@@ -5209,7 +5509,7 @@
         </w:rPr>
         <w:t xml:space="preserve">2504. DOI: </w:t>
       </w:r>
-      <w:hyperlink r:id="rId31" w:history="1">
+      <w:hyperlink r:id="rId33" w:history="1">
         <w:r>
           <w:rPr>
             <w:rStyle w:val="Hyperlink"/>
@@ -5305,7 +5605,7 @@
         </w:rPr>
         <w:t xml:space="preserve">. DOI: </w:t>
       </w:r>
-      <w:hyperlink r:id="rId32" w:history="1">
+      <w:hyperlink r:id="rId34" w:history="1">
         <w:r>
           <w:rPr>
             <w:rStyle w:val="Hyperlink"/>
@@ -5347,6 +5647,31 @@
           <w:t>9</w:t>
         </w:r>
       </w:hyperlink>
+      <w:r>
+        <w:br w:type="page"/>
+      </w:r>
+    </w:p>
+    <w:p>
+      <w:pPr>
+        <w:pStyle w:val="Heading1"/>
+        <w:spacing w:after="60"/>
+      </w:pPr>
+      <w:r>
+        <w:lastRenderedPageBreak/>
+        <w:t>Scientific</w:t>
+      </w:r>
+      <w:r>
+        <w:t xml:space="preserve"> Publications</w:t>
+      </w:r>
+      <w:r>
+        <w:t xml:space="preserve"> (</w:t>
+      </w:r>
+      <w:r>
+        <w:t>Continued</w:t>
+      </w:r>
+      <w:r>
+        <w:t>)</w:t>
+      </w:r>
     </w:p>
     <w:p>
       <w:pPr>
@@ -5452,7 +5777,7 @@
         </w:rPr>
         <w:t xml:space="preserve"> DOI: </w:t>
       </w:r>
-      <w:hyperlink r:id="rId33" w:history="1">
+      <w:hyperlink r:id="rId35" w:history="1">
         <w:r>
           <w:rPr>
             <w:rStyle w:val="Hyperlink"/>
@@ -5598,7 +5923,7 @@
         </w:rPr>
         <w:t xml:space="preserve">293–300. DOI: </w:t>
       </w:r>
-      <w:hyperlink r:id="rId34" w:history="1">
+      <w:hyperlink r:id="rId36" w:history="1">
         <w:r>
           <w:rPr>
             <w:rStyle w:val="Hyperlink"/>
@@ -5612,29 +5937,22 @@
     </w:p>
     <w:p>
       <w:pPr>
+        <w:pStyle w:val="HTMLPreformatted"/>
         <w:spacing w:before="60"/>
         <w:ind w:left="540" w:hanging="540"/>
         <w:rPr>
           <w:rFonts w:ascii="Verdana" w:hAnsi="Verdana"/>
-          <w:b/>
-          <w:i/>
-          <w:sz w:val="20"/>
-          <w:szCs w:val="20"/>
-        </w:rPr>
-      </w:pPr>
-      <w:r>
-        <w:rPr>
-          <w:rFonts w:ascii="Verdana" w:hAnsi="Verdana"/>
-          <w:sz w:val="20"/>
-          <w:szCs w:val="20"/>
+        </w:rPr>
+      </w:pPr>
+      <w:r>
+        <w:rPr>
+          <w:rFonts w:ascii="Verdana" w:hAnsi="Verdana"/>
         </w:rPr>
         <w:t xml:space="preserve">9) </w:t>
       </w:r>
       <w:r>
         <w:rPr>
           <w:rFonts w:ascii="Verdana" w:hAnsi="Verdana"/>
-          <w:sz w:val="20"/>
-          <w:szCs w:val="20"/>
           <w:u w:val="single"/>
         </w:rPr>
         <w:t>Muehlbauer, J.D.</w:t>
@@ -5642,40 +5960,30 @@
       <w:r>
         <w:rPr>
           <w:rFonts w:ascii="Verdana" w:hAnsi="Verdana"/>
-          <w:sz w:val="20"/>
-          <w:szCs w:val="20"/>
         </w:rPr>
         <w:t xml:space="preserve">, </w:t>
       </w:r>
       <w:r>
         <w:rPr>
           <w:rFonts w:ascii="Verdana" w:hAnsi="Verdana"/>
-          <w:sz w:val="20"/>
-          <w:szCs w:val="20"/>
         </w:rPr>
         <w:t xml:space="preserve">Collins, S.F., </w:t>
       </w:r>
       <w:r>
         <w:rPr>
           <w:rFonts w:ascii="Verdana" w:hAnsi="Verdana"/>
-          <w:sz w:val="20"/>
-          <w:szCs w:val="20"/>
         </w:rPr>
         <w:t>Doyle, M.W</w:t>
       </w:r>
       <w:r>
         <w:rPr>
           <w:rFonts w:ascii="Verdana" w:hAnsi="Verdana"/>
-          <w:sz w:val="20"/>
-          <w:szCs w:val="20"/>
         </w:rPr>
         <w:t>.</w:t>
       </w:r>
       <w:r>
         <w:rPr>
           <w:rFonts w:ascii="Verdana" w:hAnsi="Verdana"/>
-          <w:sz w:val="20"/>
-          <w:szCs w:val="20"/>
         </w:rPr>
         <w:t xml:space="preserve"> &amp; </w:t>
       </w:r>
@@ -5683,8 +5991,6 @@
       <w:r>
         <w:rPr>
           <w:rFonts w:ascii="Verdana" w:hAnsi="Verdana"/>
-          <w:sz w:val="20"/>
-          <w:szCs w:val="20"/>
         </w:rPr>
         <w:t>Tockner</w:t>
       </w:r>
@@ -5692,64 +5998,48 @@
       <w:r>
         <w:rPr>
           <w:rFonts w:ascii="Verdana" w:hAnsi="Verdana"/>
-          <w:sz w:val="20"/>
-          <w:szCs w:val="20"/>
         </w:rPr>
         <w:t>, K. (</w:t>
       </w:r>
       <w:r>
         <w:rPr>
           <w:rFonts w:ascii="Verdana" w:hAnsi="Verdana"/>
-          <w:sz w:val="20"/>
-          <w:szCs w:val="20"/>
         </w:rPr>
         <w:t>2014)</w:t>
       </w:r>
       <w:r>
         <w:rPr>
           <w:rFonts w:ascii="Verdana" w:hAnsi="Verdana"/>
-          <w:sz w:val="20"/>
-          <w:szCs w:val="20"/>
         </w:rPr>
         <w:t xml:space="preserve"> How wide is a stream? The spatial extent of the </w:t>
       </w:r>
       <w:r>
         <w:rPr>
           <w:rFonts w:ascii="Verdana" w:hAnsi="Verdana"/>
-          <w:sz w:val="20"/>
-          <w:szCs w:val="20"/>
         </w:rPr>
         <w:t>potential “</w:t>
       </w:r>
       <w:r>
         <w:rPr>
           <w:rFonts w:ascii="Verdana" w:hAnsi="Verdana"/>
-          <w:sz w:val="20"/>
-          <w:szCs w:val="20"/>
         </w:rPr>
         <w:t>stream signature</w:t>
       </w:r>
       <w:r>
         <w:rPr>
           <w:rFonts w:ascii="Verdana" w:hAnsi="Verdana"/>
-          <w:sz w:val="20"/>
-          <w:szCs w:val="20"/>
         </w:rPr>
         <w:t>”</w:t>
       </w:r>
       <w:r>
         <w:rPr>
           <w:rFonts w:ascii="Verdana" w:hAnsi="Verdana"/>
-          <w:sz w:val="20"/>
-          <w:szCs w:val="20"/>
         </w:rPr>
         <w:t xml:space="preserve"> in terrestrial food webs using meta-analysis</w:t>
       </w:r>
       <w:r>
         <w:rPr>
           <w:rFonts w:ascii="Verdana" w:hAnsi="Verdana"/>
-          <w:sz w:val="20"/>
-          <w:szCs w:val="20"/>
         </w:rPr>
         <w:t xml:space="preserve">. </w:t>
       </w:r>
@@ -5757,41 +6047,31 @@
         <w:rPr>
           <w:rFonts w:ascii="Verdana" w:hAnsi="Verdana"/>
           <w:i/>
-          <w:sz w:val="20"/>
-          <w:szCs w:val="20"/>
         </w:rPr>
         <w:t>Ecology</w:t>
       </w:r>
       <w:r>
         <w:rPr>
           <w:rFonts w:ascii="Verdana" w:hAnsi="Verdana"/>
-          <w:sz w:val="20"/>
-          <w:szCs w:val="20"/>
         </w:rPr>
         <w:t xml:space="preserve"> 95: 44</w:t>
       </w:r>
       <w:r>
         <w:rPr>
           <w:rFonts w:ascii="Verdana" w:hAnsi="Verdana" w:cs="Arial"/>
-          <w:sz w:val="20"/>
-          <w:szCs w:val="20"/>
         </w:rPr>
         <w:t>–</w:t>
       </w:r>
       <w:r>
         <w:rPr>
           <w:rFonts w:ascii="Verdana" w:hAnsi="Verdana"/>
-          <w:sz w:val="20"/>
-          <w:szCs w:val="20"/>
         </w:rPr>
         <w:t xml:space="preserve">55. DOI: </w:t>
       </w:r>
-      <w:hyperlink r:id="rId35" w:history="1">
+      <w:hyperlink r:id="rId37" w:history="1">
         <w:r>
           <w:rPr>
             <w:rFonts w:ascii="Verdana" w:hAnsi="Verdana"/>
-            <w:sz w:val="20"/>
-            <w:szCs w:val="20"/>
           </w:rPr>
           <w:t>10.</w:t>
         </w:r>
@@ -5804,37 +6084,10 @@
         <w:r>
           <w:rPr>
             <w:rFonts w:ascii="Verdana" w:hAnsi="Verdana"/>
-            <w:sz w:val="20"/>
-            <w:szCs w:val="20"/>
           </w:rPr>
           <w:t>/12-1628.1</w:t>
         </w:r>
       </w:hyperlink>
-      <w:r>
-        <w:br w:type="page"/>
-      </w:r>
-    </w:p>
-    <w:p>
-      <w:pPr>
-        <w:pStyle w:val="Heading1"/>
-        <w:spacing w:after="60"/>
-      </w:pPr>
-      <w:r>
-        <w:lastRenderedPageBreak/>
-        <w:t>Scientific</w:t>
-      </w:r>
-      <w:r>
-        <w:t xml:space="preserve"> Publications</w:t>
-      </w:r>
-      <w:r>
-        <w:t xml:space="preserve"> (</w:t>
-      </w:r>
-      <w:r>
-        <w:t>Continued</w:t>
-      </w:r>
-      <w:r>
-        <w:t>)</w:t>
-      </w:r>
     </w:p>
     <w:p>
       <w:pPr>
@@ -5894,7 +6147,7 @@
         </w:rPr>
         <w:t xml:space="preserve"> 9: e85575. DOI: </w:t>
       </w:r>
-      <w:hyperlink r:id="rId36" w:history="1">
+      <w:hyperlink r:id="rId38" w:history="1">
         <w:r>
           <w:rPr>
             <w:rStyle w:val="Hyperlink"/>
@@ -6000,7 +6253,7 @@
         </w:rPr>
         <w:t xml:space="preserve">202. Academic Press, San Diego, CA. DOI: </w:t>
       </w:r>
-      <w:hyperlink r:id="rId37" w:history="1">
+      <w:hyperlink r:id="rId39" w:history="1">
         <w:r>
           <w:rPr>
             <w:rStyle w:val="Hyperlink"/>
@@ -6090,7 +6343,7 @@
         </w:rPr>
         <w:t xml:space="preserve"> </w:t>
       </w:r>
-      <w:hyperlink r:id="rId38" w:history="1">
+      <w:hyperlink r:id="rId40" w:history="1">
         <w:r>
           <w:rPr>
             <w:rStyle w:val="Hyperlink"/>
@@ -6218,7 +6471,7 @@
         </w:rPr>
         <w:t xml:space="preserve"> </w:t>
       </w:r>
-      <w:hyperlink r:id="rId39" w:history="1">
+      <w:hyperlink r:id="rId41" w:history="1">
         <w:r>
           <w:rPr>
             <w:rStyle w:val="Hyperlink"/>
@@ -6314,7 +6567,7 @@
         </w:rPr>
         <w:t xml:space="preserve">1783. </w:t>
       </w:r>
-      <w:hyperlink r:id="rId40" w:history="1">
+      <w:hyperlink r:id="rId42" w:history="1">
         <w:r>
           <w:rPr>
             <w:rStyle w:val="Hyperlink"/>
@@ -6404,7 +6657,7 @@
         </w:rPr>
         <w:t xml:space="preserve">750–760. </w:t>
       </w:r>
-      <w:hyperlink r:id="rId41" w:history="1">
+      <w:hyperlink r:id="rId43" w:history="1">
         <w:r>
           <w:rPr>
             <w:rStyle w:val="Hyperlink"/>
@@ -6563,7 +6816,7 @@
         </w:rPr>
         <w:t xml:space="preserve"> </w:t>
       </w:r>
-      <w:hyperlink r:id="rId42" w:history="1">
+      <w:hyperlink r:id="rId44" w:history="1">
         <w:r>
           <w:rPr>
             <w:rStyle w:val="Hyperlink"/>
@@ -6728,7 +6981,7 @@
         </w:rPr>
         <w:t xml:space="preserve">. </w:t>
       </w:r>
-      <w:hyperlink r:id="rId43" w:history="1">
+      <w:hyperlink r:id="rId45" w:history="1">
         <w:r>
           <w:rPr>
             <w:rStyle w:val="Hyperlink"/>
@@ -6752,90 +7005,160 @@
     </w:p>
     <w:p>
       <w:pPr>
-        <w:pStyle w:val="HTMLPreformatted"/>
         <w:spacing w:before="60"/>
         <w:ind w:left="540" w:hanging="540"/>
         <w:rPr>
-          <w:rFonts w:ascii="Verdana" w:hAnsi="Verdana"/>
-        </w:rPr>
-      </w:pPr>
-      <w:r>
-        <w:rPr>
-          <w:rFonts w:ascii="Verdana" w:hAnsi="Verdana"/>
-        </w:rPr>
-        <w:t>2</w:t>
-      </w:r>
-      <w:r>
-        <w:rPr>
-          <w:rFonts w:ascii="Verdana" w:hAnsi="Verdana"/>
-        </w:rPr>
-        <w:t>8</w:t>
-      </w:r>
-      <w:r>
-        <w:rPr>
-          <w:rFonts w:ascii="Verdana" w:hAnsi="Verdana"/>
-        </w:rPr>
-        <w:t xml:space="preserve">) *Metcalfe, A.N., Ford, M.A., </w:t>
-      </w:r>
-      <w:r>
-        <w:rPr>
-          <w:rFonts w:ascii="Verdana" w:hAnsi="Verdana"/>
+          <w:rFonts w:ascii="Verdana" w:hAnsi="Verdana" w:cs="Verdana"/>
+          <w:bCs/>
+          <w:sz w:val="20"/>
+          <w:szCs w:val="20"/>
+        </w:rPr>
+      </w:pPr>
+      <w:r>
+        <w:rPr>
+          <w:rFonts w:ascii="Verdana" w:hAnsi="Verdana" w:cs="Verdana"/>
+          <w:bCs/>
+          <w:sz w:val="20"/>
+          <w:szCs w:val="20"/>
+        </w:rPr>
+        <w:t>30</w:t>
+      </w:r>
+      <w:r>
+        <w:rPr>
+          <w:rFonts w:ascii="Verdana" w:hAnsi="Verdana" w:cs="Verdana"/>
+          <w:bCs/>
+          <w:sz w:val="20"/>
+          <w:szCs w:val="20"/>
+        </w:rPr>
+        <w:t xml:space="preserve">) </w:t>
+      </w:r>
+      <w:r>
+        <w:rPr>
+          <w:rFonts w:ascii="Verdana" w:hAnsi="Verdana" w:cs="Verdana"/>
+          <w:bCs/>
+          <w:sz w:val="20"/>
+          <w:szCs w:val="20"/>
+        </w:rPr>
+        <w:t xml:space="preserve">Ward N.K., Lynch A.J., </w:t>
+      </w:r>
+      <w:proofErr w:type="spellStart"/>
+      <w:r>
+        <w:rPr>
+          <w:rFonts w:ascii="Verdana" w:hAnsi="Verdana" w:cs="Verdana"/>
+          <w:bCs/>
+          <w:sz w:val="20"/>
+          <w:szCs w:val="20"/>
+        </w:rPr>
+        <w:t>Beever</w:t>
+      </w:r>
+      <w:proofErr w:type="spellEnd"/>
+      <w:r>
+        <w:rPr>
+          <w:rFonts w:ascii="Verdana" w:hAnsi="Verdana" w:cs="Verdana"/>
+          <w:bCs/>
+          <w:sz w:val="20"/>
+          <w:szCs w:val="20"/>
+        </w:rPr>
+        <w:t xml:space="preserve"> E.A., Booker J., </w:t>
+      </w:r>
+      <w:proofErr w:type="spellStart"/>
+      <w:r>
+        <w:rPr>
+          <w:rFonts w:ascii="Verdana" w:hAnsi="Verdana" w:cs="Verdana"/>
+          <w:bCs/>
+          <w:sz w:val="20"/>
+          <w:szCs w:val="20"/>
+        </w:rPr>
+        <w:t>Bouska</w:t>
+      </w:r>
+      <w:proofErr w:type="spellEnd"/>
+      <w:r>
+        <w:rPr>
+          <w:rFonts w:ascii="Verdana" w:hAnsi="Verdana" w:cs="Verdana"/>
+          <w:bCs/>
+          <w:sz w:val="20"/>
+          <w:szCs w:val="20"/>
+        </w:rPr>
+        <w:t xml:space="preserve"> K.L., </w:t>
+      </w:r>
+      <w:proofErr w:type="spellStart"/>
+      <w:r>
+        <w:rPr>
+          <w:rFonts w:ascii="Verdana" w:hAnsi="Verdana" w:cs="Verdana"/>
+          <w:bCs/>
+          <w:sz w:val="20"/>
+          <w:szCs w:val="20"/>
+        </w:rPr>
+        <w:t>Embke</w:t>
+      </w:r>
+      <w:proofErr w:type="spellEnd"/>
+      <w:r>
+        <w:rPr>
+          <w:rFonts w:ascii="Verdana" w:hAnsi="Verdana" w:cs="Verdana"/>
+          <w:bCs/>
+          <w:sz w:val="20"/>
+          <w:szCs w:val="20"/>
+        </w:rPr>
+        <w:t xml:space="preserve"> H., Houser J.N., </w:t>
+      </w:r>
+      <w:proofErr w:type="spellStart"/>
+      <w:r>
+        <w:rPr>
+          <w:rFonts w:ascii="Verdana" w:hAnsi="Verdana" w:cs="Verdana"/>
+          <w:bCs/>
+          <w:sz w:val="20"/>
+          <w:szCs w:val="20"/>
+        </w:rPr>
+        <w:t>Kocik</w:t>
+      </w:r>
+      <w:proofErr w:type="spellEnd"/>
+      <w:r>
+        <w:rPr>
+          <w:rFonts w:ascii="Verdana" w:hAnsi="Verdana" w:cs="Verdana"/>
+          <w:bCs/>
+          <w:sz w:val="20"/>
+          <w:szCs w:val="20"/>
+        </w:rPr>
+        <w:t xml:space="preserve"> J.F., Lawrence D.J., Lemon M.G., </w:t>
+      </w:r>
+      <w:proofErr w:type="spellStart"/>
+      <w:r>
+        <w:rPr>
+          <w:rFonts w:ascii="Verdana" w:hAnsi="Verdana" w:cs="Verdana"/>
+          <w:bCs/>
+          <w:sz w:val="20"/>
+          <w:szCs w:val="20"/>
+        </w:rPr>
+        <w:t>Limpinsel</w:t>
+      </w:r>
+      <w:proofErr w:type="spellEnd"/>
+      <w:r>
+        <w:rPr>
+          <w:rFonts w:ascii="Verdana" w:hAnsi="Verdana" w:cs="Verdana"/>
+          <w:bCs/>
+          <w:sz w:val="20"/>
+          <w:szCs w:val="20"/>
+        </w:rPr>
+        <w:t xml:space="preserve"> D., Magee M.R., Maitland B.M., McKenna O., Meier A., Morton J.M., </w:t>
+      </w:r>
+      <w:r>
+        <w:rPr>
+          <w:rFonts w:ascii="Verdana" w:hAnsi="Verdana" w:cs="Verdana"/>
+          <w:bCs/>
+          <w:sz w:val="20"/>
+          <w:szCs w:val="20"/>
           <w:u w:val="single"/>
         </w:rPr>
-        <w:t>Muehlbauer, J.D.</w:t>
-      </w:r>
-      <w:r>
-        <w:rPr>
-          <w:rFonts w:ascii="Verdana" w:hAnsi="Verdana"/>
-        </w:rPr>
-        <w:t xml:space="preserve"> &amp; Kennedy, T.A. (In Press) Colorado River Basin. In: </w:t>
-      </w:r>
-      <w:r>
-        <w:rPr>
-          <w:rFonts w:ascii="Verdana" w:hAnsi="Verdana"/>
-          <w:i/>
-        </w:rPr>
-        <w:t>Rivers of North America</w:t>
-      </w:r>
-      <w:r>
-        <w:rPr>
-          <w:rFonts w:ascii="Verdana" w:hAnsi="Verdana"/>
-        </w:rPr>
-        <w:t xml:space="preserve"> (Eds M.D. Delong &amp; T.D. Jardine), 2</w:t>
-      </w:r>
-      <w:r>
-        <w:rPr>
-          <w:rFonts w:ascii="Verdana" w:hAnsi="Verdana"/>
-          <w:vertAlign w:val="superscript"/>
-        </w:rPr>
-        <w:t>nd</w:t>
-      </w:r>
-      <w:r>
-        <w:rPr>
-          <w:rFonts w:ascii="Verdana" w:hAnsi="Verdana"/>
-        </w:rPr>
-        <w:t xml:space="preserve"> edition. Academic Press, Boston, MA.</w:t>
-      </w:r>
-    </w:p>
-    <w:p>
-      <w:pPr>
-        <w:spacing w:before="60"/>
-        <w:ind w:left="540" w:hanging="540"/>
-        <w:rPr>
-          <w:rFonts w:ascii="Verdana" w:hAnsi="Verdana" w:cs="Verdana"/>
-          <w:bCs/>
-          <w:sz w:val="20"/>
-          <w:szCs w:val="20"/>
-        </w:rPr>
-      </w:pPr>
-      <w:r>
-        <w:rPr>
-          <w:rFonts w:ascii="Verdana" w:hAnsi="Verdana" w:cs="Verdana"/>
-          <w:bCs/>
-          <w:sz w:val="20"/>
-          <w:szCs w:val="20"/>
-        </w:rPr>
-        <w:t xml:space="preserve">29) Metcalfe, A.N., Kennedy, T.A., </w:t>
+        <w:t>Muehlbauer J.D.</w:t>
+      </w:r>
+      <w:r>
+        <w:rPr>
+          <w:rFonts w:ascii="Verdana" w:hAnsi="Verdana" w:cs="Verdana"/>
+          <w:bCs/>
+          <w:sz w:val="20"/>
+          <w:szCs w:val="20"/>
+        </w:rPr>
+        <w:t xml:space="preserve">, Newman R., Oliver D.C., Rantala H.M., Sass G.G., Shultz A., Thompson L.M. &amp; </w:t>
       </w:r>
       <w:proofErr w:type="spellStart"/>
       <w:r>
@@ -6845,7 +7168,7 @@
           <w:sz w:val="20"/>
           <w:szCs w:val="20"/>
         </w:rPr>
-        <w:t>Fritzinger</w:t>
+        <w:t>Wilkening</w:t>
       </w:r>
       <w:proofErr w:type="spellEnd"/>
       <w:r>
@@ -6855,7 +7178,7 @@
           <w:sz w:val="20"/>
           <w:szCs w:val="20"/>
         </w:rPr>
-        <w:t xml:space="preserve">, C.A., </w:t>
+        <w:t xml:space="preserve"> J.L. (In Review) Using the Resist-Accept-Direct (RAD) framework to reimagine large river management: </w:t>
       </w:r>
       <w:proofErr w:type="spellStart"/>
       <w:r>
@@ -6865,7 +7188,7 @@
           <w:sz w:val="20"/>
           <w:szCs w:val="20"/>
         </w:rPr>
-        <w:t>Dodrill</w:t>
+        <w:t>RADical</w:t>
       </w:r>
       <w:proofErr w:type="spellEnd"/>
       <w:r>
@@ -6875,100 +7198,7 @@
           <w:sz w:val="20"/>
           <w:szCs w:val="20"/>
         </w:rPr>
-        <w:t xml:space="preserve">, M.J., Szydlo, C.M., </w:t>
-      </w:r>
-      <w:r>
-        <w:rPr>
-          <w:rFonts w:ascii="Verdana" w:hAnsi="Verdana" w:cs="Verdana"/>
-          <w:bCs/>
-          <w:sz w:val="20"/>
-          <w:szCs w:val="20"/>
-          <w:u w:val="single"/>
-        </w:rPr>
-        <w:t>Muehlbauer, J.D.</w:t>
-      </w:r>
-      <w:r>
-        <w:rPr>
-          <w:rFonts w:ascii="Verdana" w:hAnsi="Verdana" w:cs="Verdana"/>
-          <w:bCs/>
-          <w:sz w:val="20"/>
-          <w:szCs w:val="20"/>
-        </w:rPr>
-        <w:t xml:space="preserve">, Yackulic, C.B., Holton, B.P., </w:t>
-      </w:r>
-      <w:proofErr w:type="spellStart"/>
-      <w:r>
-        <w:rPr>
-          <w:rFonts w:ascii="Verdana" w:hAnsi="Verdana" w:cs="Verdana"/>
-          <w:bCs/>
-          <w:sz w:val="20"/>
-          <w:szCs w:val="20"/>
-        </w:rPr>
-        <w:t>Durning</w:t>
-      </w:r>
-      <w:proofErr w:type="spellEnd"/>
-      <w:r>
-        <w:rPr>
-          <w:rFonts w:ascii="Verdana" w:hAnsi="Verdana" w:cs="Verdana"/>
-          <w:bCs/>
-          <w:sz w:val="20"/>
-          <w:szCs w:val="20"/>
-        </w:rPr>
-        <w:t>, L.E., Sankey, J.B. &amp; Weller, T.J. (In Revi</w:t>
-      </w:r>
-      <w:r>
-        <w:rPr>
-          <w:rFonts w:ascii="Verdana" w:hAnsi="Verdana" w:cs="Verdana"/>
-          <w:bCs/>
-          <w:sz w:val="20"/>
-          <w:szCs w:val="20"/>
-        </w:rPr>
-        <w:t>sion</w:t>
-      </w:r>
-      <w:r>
-        <w:rPr>
-          <w:rFonts w:ascii="Verdana" w:hAnsi="Verdana" w:cs="Verdana"/>
-          <w:bCs/>
-          <w:sz w:val="20"/>
-          <w:szCs w:val="20"/>
-        </w:rPr>
-        <w:t>) Insectivorous bat foraging tr</w:t>
-      </w:r>
-      <w:r>
-        <w:rPr>
-          <w:rFonts w:ascii="Verdana" w:hAnsi="Verdana" w:cs="Verdana"/>
-          <w:bCs/>
-          <w:sz w:val="20"/>
-          <w:szCs w:val="20"/>
-        </w:rPr>
-        <w:t>a</w:t>
-      </w:r>
-      <w:r>
-        <w:rPr>
-          <w:rFonts w:ascii="Verdana" w:hAnsi="Verdana" w:cs="Verdana"/>
-          <w:bCs/>
-          <w:sz w:val="20"/>
-          <w:szCs w:val="20"/>
-        </w:rPr>
-        <w:t>cks the availability of a</w:t>
-      </w:r>
-      <w:r>
-        <w:rPr>
-          <w:rFonts w:ascii="Verdana" w:hAnsi="Verdana" w:cs="Verdana"/>
-          <w:bCs/>
-          <w:sz w:val="20"/>
-          <w:szCs w:val="20"/>
-        </w:rPr>
-        <w:t>q</w:t>
-      </w:r>
-      <w:r>
-        <w:rPr>
-          <w:rFonts w:ascii="Verdana" w:hAnsi="Verdana" w:cs="Verdana"/>
-          <w:bCs/>
-          <w:sz w:val="20"/>
-          <w:szCs w:val="20"/>
-        </w:rPr>
-        <w:t xml:space="preserve">uatic flies (Diptera). </w:t>
+        <w:t xml:space="preserve"> approaches for the Upper Mississippi River. </w:t>
       </w:r>
       <w:r>
         <w:rPr>
@@ -6979,113 +7209,7 @@
           <w:sz w:val="20"/>
           <w:szCs w:val="20"/>
         </w:rPr>
-        <w:t>For Journal of Wildlife Management</w:t>
-      </w:r>
-    </w:p>
-    <w:p>
-      <w:pPr>
-        <w:spacing w:before="60"/>
-        <w:ind w:left="540" w:hanging="540"/>
-        <w:rPr>
-          <w:rFonts w:ascii="Verdana" w:hAnsi="Verdana" w:cs="Verdana"/>
-          <w:bCs/>
-          <w:i/>
-          <w:sz w:val="20"/>
-          <w:szCs w:val="20"/>
-        </w:rPr>
-      </w:pPr>
-      <w:r>
-        <w:rPr>
-          <w:rFonts w:ascii="Verdana" w:hAnsi="Verdana" w:cs="Verdana"/>
-          <w:bCs/>
-          <w:sz w:val="20"/>
-          <w:szCs w:val="20"/>
-        </w:rPr>
-        <w:t>30</w:t>
-      </w:r>
-      <w:r>
-        <w:rPr>
-          <w:rFonts w:ascii="Verdana" w:hAnsi="Verdana" w:cs="Verdana"/>
-          <w:bCs/>
-          <w:sz w:val="20"/>
-          <w:szCs w:val="20"/>
-        </w:rPr>
-        <w:t xml:space="preserve">) </w:t>
-      </w:r>
-      <w:r>
-        <w:rPr>
-          <w:rFonts w:ascii="Verdana" w:hAnsi="Verdana" w:cs="Verdana"/>
-          <w:bCs/>
-          <w:sz w:val="20"/>
-          <w:szCs w:val="20"/>
-          <w:u w:val="single"/>
-        </w:rPr>
-        <w:t>Muehlbauer, J.D.</w:t>
-      </w:r>
-      <w:r>
-        <w:rPr>
-          <w:rFonts w:ascii="Verdana" w:hAnsi="Verdana" w:cs="Verdana"/>
-          <w:bCs/>
-          <w:sz w:val="20"/>
-          <w:szCs w:val="20"/>
-        </w:rPr>
-        <w:t xml:space="preserve">, </w:t>
-      </w:r>
-      <w:r>
-        <w:rPr>
-          <w:rFonts w:ascii="Verdana" w:hAnsi="Verdana" w:cs="Verdana"/>
-          <w:bCs/>
-          <w:sz w:val="20"/>
-          <w:szCs w:val="20"/>
-        </w:rPr>
-        <w:t xml:space="preserve">Clay, P.A., Doyle, M.W. &amp; </w:t>
-      </w:r>
-      <w:proofErr w:type="spellStart"/>
-      <w:r>
-        <w:rPr>
-          <w:rFonts w:ascii="Verdana" w:hAnsi="Verdana" w:cs="Verdana"/>
-          <w:bCs/>
-          <w:sz w:val="20"/>
-          <w:szCs w:val="20"/>
-        </w:rPr>
-        <w:t>Tockner</w:t>
-      </w:r>
-      <w:proofErr w:type="spellEnd"/>
-      <w:r>
-        <w:rPr>
-          <w:rFonts w:ascii="Verdana" w:hAnsi="Verdana" w:cs="Verdana"/>
-          <w:bCs/>
-          <w:sz w:val="20"/>
-          <w:szCs w:val="20"/>
-        </w:rPr>
-        <w:t>, K. (In Revi</w:t>
-      </w:r>
-      <w:r>
-        <w:rPr>
-          <w:rFonts w:ascii="Verdana" w:hAnsi="Verdana" w:cs="Verdana"/>
-          <w:bCs/>
-          <w:sz w:val="20"/>
-          <w:szCs w:val="20"/>
-        </w:rPr>
-        <w:t>sion</w:t>
-      </w:r>
-      <w:r>
-        <w:rPr>
-          <w:rFonts w:ascii="Verdana" w:hAnsi="Verdana" w:cs="Verdana"/>
-          <w:bCs/>
-          <w:sz w:val="20"/>
-          <w:szCs w:val="20"/>
-        </w:rPr>
-        <w:t>) Landscape</w:t>
-      </w:r>
-      <w:r>
-        <w:rPr>
-          <w:rFonts w:ascii="Verdana" w:hAnsi="Verdana" w:cs="Verdana"/>
-          <w:bCs/>
-          <w:sz w:val="20"/>
-          <w:szCs w:val="20"/>
-        </w:rPr>
-        <w:t xml:space="preserve"> controls on stream signatures: the forest edge as the stream boundary for terrestrial food webs</w:t>
+        <w:t>Ecological Processes</w:t>
       </w:r>
       <w:r>
         <w:rPr>
@@ -7103,17 +7227,7 @@
           <w:sz w:val="20"/>
           <w:szCs w:val="20"/>
         </w:rPr>
-        <w:t xml:space="preserve"> </w:t>
-      </w:r>
-      <w:r>
-        <w:rPr>
-          <w:rFonts w:ascii="Verdana" w:hAnsi="Verdana" w:cs="Verdana"/>
-          <w:bCs/>
-          <w:i/>
-          <w:sz w:val="20"/>
-          <w:szCs w:val="20"/>
-        </w:rPr>
-        <w:t>For Ecological Monographs</w:t>
+        <w:br w:type="page"/>
       </w:r>
     </w:p>
     <w:bookmarkEnd w:id="2"/>
@@ -7267,16 +7381,6 @@
       <w:bookmarkStart w:id="8" w:name="_Hlk26868746"/>
       <w:bookmarkStart w:id="9" w:name="_Hlk26819130"/>
       <w:bookmarkEnd w:id="7"/>
-      <w:r>
-        <w:rPr>
-          <w:rStyle w:val="Hyperlink"/>
-          <w:rFonts w:ascii="Verdana" w:hAnsi="Verdana" w:cs="Verdana"/>
-          <w:bCs/>
-          <w:sz w:val="20"/>
-          <w:szCs w:val="20"/>
-        </w:rPr>
-        <w:br w:type="page"/>
-      </w:r>
     </w:p>
     <w:p>
       <w:pPr>
@@ -7935,7 +8039,7 @@
         </w:rPr>
         <w:t xml:space="preserve"> </w:t>
       </w:r>
-      <w:hyperlink r:id="rId44" w:history="1">
+      <w:hyperlink r:id="rId46" w:history="1">
         <w:r>
           <w:rPr>
             <w:rStyle w:val="Hyperlink"/>
@@ -8052,7 +8156,7 @@
         </w:rPr>
         <w:t xml:space="preserve">. DOI: </w:t>
       </w:r>
-      <w:hyperlink r:id="rId45" w:history="1">
+      <w:hyperlink r:id="rId47" w:history="1">
         <w:r>
           <w:rPr>
             <w:rStyle w:val="Hyperlink"/>
@@ -8209,7 +8313,7 @@
         </w:rPr>
         <w:t xml:space="preserve">. DOI: </w:t>
       </w:r>
-      <w:hyperlink r:id="rId46" w:history="1">
+      <w:hyperlink r:id="rId48" w:history="1">
         <w:r>
           <w:rPr>
             <w:rStyle w:val="Hyperlink"/>
@@ -8400,7 +8504,7 @@
         </w:rPr>
         <w:t xml:space="preserve">DOI: </w:t>
       </w:r>
-      <w:hyperlink r:id="rId47" w:history="1">
+      <w:hyperlink r:id="rId49" w:history="1">
         <w:r>
           <w:rPr>
             <w:rStyle w:val="Hyperlink"/>
@@ -8498,7 +8602,7 @@
         </w:rPr>
         <w:t xml:space="preserve"> </w:t>
       </w:r>
-      <w:hyperlink r:id="rId48" w:tgtFrame="_blank" w:tooltip="https://doi.org/10.5066/p9wa8d0g" w:history="1">
+      <w:hyperlink r:id="rId50" w:tgtFrame="_blank" w:tooltip="https://doi.org/10.5066/p9wa8d0g" w:history="1">
         <w:r>
           <w:rPr>
             <w:rStyle w:val="Hyperlink"/>
@@ -8590,7 +8694,7 @@
         </w:rPr>
         <w:t xml:space="preserve">. DOI: </w:t>
       </w:r>
-      <w:hyperlink r:id="rId49" w:history="1">
+      <w:hyperlink r:id="rId51" w:history="1">
         <w:r>
           <w:rPr>
             <w:rStyle w:val="Hyperlink"/>
@@ -8702,7 +8806,7 @@
         </w:rPr>
         <w:t xml:space="preserve">. DOI: </w:t>
       </w:r>
-      <w:hyperlink r:id="rId50" w:history="1">
+      <w:hyperlink r:id="rId52" w:history="1">
         <w:r>
           <w:rPr>
             <w:rStyle w:val="Hyperlink"/>
@@ -8811,7 +8915,7 @@
         </w:rPr>
         <w:t xml:space="preserve">. DOI: </w:t>
       </w:r>
-      <w:hyperlink r:id="rId51" w:history="1">
+      <w:hyperlink r:id="rId53" w:history="1">
         <w:r>
           <w:rPr>
             <w:rStyle w:val="Hyperlink"/>
@@ -8861,7 +8965,7 @@
         </w:rPr>
         <w:t xml:space="preserve">. (2014) How wide is a stream? Spatial extent of the potential "stream signature" in terrestrial food webs using meta-analysis—Data. Ecological Archives </w:t>
       </w:r>
-      <w:hyperlink r:id="rId52" w:history="1">
+      <w:hyperlink r:id="rId54" w:history="1">
         <w:r>
           <w:rPr>
             <w:rFonts w:ascii="Verdana" w:hAnsi="Verdana"/>
@@ -8977,7 +9081,7 @@
         </w:rPr>
         <w:t xml:space="preserve">) Functions for using Colorado River gage data to route discharge, temperature, and turbidity through the Grand Canyon. </w:t>
       </w:r>
-      <w:hyperlink r:id="rId53" w:history="1">
+      <w:hyperlink r:id="rId55" w:history="1">
         <w:r>
           <w:rPr>
             <w:rStyle w:val="Hyperlink"/>
@@ -9043,7 +9147,7 @@
         </w:rPr>
         <w:t xml:space="preserve"> SQL Server Database with Microsoft Access front end (2019) SQL/VBA-based database infrastructure for data entry, management, QA/QC, formatting, and export. </w:t>
       </w:r>
-      <w:hyperlink r:id="rId54" w:history="1">
+      <w:hyperlink r:id="rId56" w:history="1">
         <w:r>
           <w:rPr>
             <w:rFonts w:ascii="Verdana" w:hAnsi="Verdana" w:cs="Verdana"/>
@@ -9066,26 +9170,6 @@
           <w:t>vailable on GitHub.</w:t>
         </w:r>
       </w:hyperlink>
-      <w:r>
-        <w:rPr>
-          <w:rFonts w:ascii="Verdana" w:hAnsi="Verdana" w:cs="Verdana"/>
-          <w:bCs/>
-          <w:i/>
-          <w:sz w:val="20"/>
-          <w:szCs w:val="20"/>
-        </w:rPr>
-        <w:br w:type="page"/>
-      </w:r>
-    </w:p>
-    <w:p>
-      <w:pPr>
-        <w:pStyle w:val="Heading1"/>
-        <w:spacing w:after="60"/>
-      </w:pPr>
-      <w:r>
-        <w:lastRenderedPageBreak/>
-        <w:t>Software &amp; Database Development (Continued)</w:t>
-      </w:r>
     </w:p>
     <w:p>
       <w:pPr>
@@ -9098,13 +9182,16 @@
           <w:szCs w:val="20"/>
         </w:rPr>
       </w:pPr>
-      <w:r>
-        <w:rPr>
-          <w:rFonts w:ascii="Verdana" w:hAnsi="Verdana" w:cs="Verdana"/>
-          <w:bCs/>
-          <w:sz w:val="20"/>
-          <w:szCs w:val="20"/>
-        </w:rPr>
+      <w:bookmarkStart w:id="12" w:name="_GoBack"/>
+      <w:bookmarkEnd w:id="12"/>
+      <w:r>
+        <w:rPr>
+          <w:rFonts w:ascii="Verdana" w:hAnsi="Verdana" w:cs="Verdana"/>
+          <w:bCs/>
+          <w:sz w:val="20"/>
+          <w:szCs w:val="20"/>
+        </w:rPr>
+        <w:lastRenderedPageBreak/>
         <w:t xml:space="preserve">4) </w:t>
       </w:r>
       <w:proofErr w:type="spellStart"/>
@@ -9165,194 +9252,6 @@
           <w:szCs w:val="20"/>
         </w:rPr>
         <w:t xml:space="preserve"> libraries. </w:t>
-      </w:r>
-      <w:hyperlink r:id="rId55" w:history="1">
-        <w:r>
-          <w:rPr>
-            <w:rStyle w:val="Hyperlink"/>
-            <w:rFonts w:ascii="Verdana" w:hAnsi="Verdana" w:cs="Verdana"/>
-            <w:bCs/>
-            <w:i/>
-            <w:sz w:val="20"/>
-            <w:szCs w:val="20"/>
-          </w:rPr>
-          <w:t>Available on GitHub</w:t>
-        </w:r>
-      </w:hyperlink>
-      <w:r>
-        <w:rPr>
-          <w:rFonts w:ascii="Verdana" w:hAnsi="Verdana" w:cs="Verdana"/>
-          <w:bCs/>
-          <w:i/>
-          <w:sz w:val="20"/>
-          <w:szCs w:val="20"/>
-        </w:rPr>
-        <w:t>.</w:t>
-      </w:r>
-    </w:p>
-    <w:p>
-      <w:pPr>
-        <w:spacing w:before="60"/>
-        <w:ind w:left="540" w:hanging="540"/>
-        <w:rPr>
-          <w:rFonts w:ascii="Verdana" w:hAnsi="Verdana" w:cs="Verdana"/>
-          <w:bCs/>
-          <w:i/>
-          <w:sz w:val="20"/>
-          <w:szCs w:val="20"/>
-        </w:rPr>
-      </w:pPr>
-      <w:r>
-        <w:rPr>
-          <w:rFonts w:ascii="Verdana" w:hAnsi="Verdana" w:cs="Verdana"/>
-          <w:bCs/>
-          <w:sz w:val="20"/>
-          <w:szCs w:val="20"/>
-        </w:rPr>
-        <w:t xml:space="preserve">3) </w:t>
-      </w:r>
-      <w:proofErr w:type="spellStart"/>
-      <w:r>
-        <w:rPr>
-          <w:rFonts w:ascii="Verdana" w:hAnsi="Verdana" w:cs="Verdana"/>
-          <w:bCs/>
-          <w:i/>
-          <w:sz w:val="20"/>
-          <w:szCs w:val="20"/>
-        </w:rPr>
-        <w:t>foodbase</w:t>
-      </w:r>
-      <w:proofErr w:type="spellEnd"/>
-      <w:r>
-        <w:rPr>
-          <w:rFonts w:ascii="Verdana" w:hAnsi="Verdana" w:cs="Verdana"/>
-          <w:bCs/>
-          <w:sz w:val="20"/>
-          <w:szCs w:val="20"/>
-        </w:rPr>
-        <w:t xml:space="preserve"> package for </w:t>
-      </w:r>
-      <w:r>
-        <w:rPr>
-          <w:rFonts w:ascii="Verdana" w:hAnsi="Verdana" w:cs="Verdana"/>
-          <w:bCs/>
-          <w:i/>
-          <w:sz w:val="20"/>
-          <w:szCs w:val="20"/>
-        </w:rPr>
-        <w:t>R</w:t>
-      </w:r>
-      <w:r>
-        <w:rPr>
-          <w:rFonts w:ascii="Verdana" w:hAnsi="Verdana" w:cs="Verdana"/>
-          <w:bCs/>
-          <w:sz w:val="20"/>
-          <w:szCs w:val="20"/>
-        </w:rPr>
-        <w:t xml:space="preserve"> statistical software (2017) Functions for reading and working with </w:t>
-      </w:r>
-      <w:proofErr w:type="spellStart"/>
-      <w:r>
-        <w:rPr>
-          <w:rFonts w:ascii="Verdana" w:hAnsi="Verdana" w:cs="Verdana"/>
-          <w:bCs/>
-          <w:sz w:val="20"/>
-          <w:szCs w:val="20"/>
-        </w:rPr>
-        <w:t>Foodbase</w:t>
-      </w:r>
-      <w:proofErr w:type="spellEnd"/>
-      <w:r>
-        <w:rPr>
-          <w:rFonts w:ascii="Verdana" w:hAnsi="Verdana" w:cs="Verdana"/>
-          <w:bCs/>
-          <w:sz w:val="20"/>
-          <w:szCs w:val="20"/>
-        </w:rPr>
-        <w:t xml:space="preserve"> data. </w:t>
-      </w:r>
-      <w:hyperlink r:id="rId56" w:history="1">
-        <w:r>
-          <w:rPr>
-            <w:rStyle w:val="Hyperlink"/>
-            <w:rFonts w:ascii="Verdana" w:hAnsi="Verdana" w:cs="Verdana"/>
-            <w:bCs/>
-            <w:i/>
-            <w:sz w:val="20"/>
-            <w:szCs w:val="20"/>
-          </w:rPr>
-          <w:t>Available on GitHub</w:t>
-        </w:r>
-      </w:hyperlink>
-      <w:r>
-        <w:rPr>
-          <w:rFonts w:ascii="Verdana" w:hAnsi="Verdana" w:cs="Verdana"/>
-          <w:bCs/>
-          <w:i/>
-          <w:sz w:val="20"/>
-          <w:szCs w:val="20"/>
-        </w:rPr>
-        <w:t>.</w:t>
-      </w:r>
-    </w:p>
-    <w:p>
-      <w:pPr>
-        <w:spacing w:before="60"/>
-        <w:ind w:left="540" w:hanging="540"/>
-        <w:rPr>
-          <w:rFonts w:ascii="Verdana" w:hAnsi="Verdana" w:cs="Verdana"/>
-          <w:bCs/>
-          <w:i/>
-          <w:sz w:val="20"/>
-          <w:szCs w:val="20"/>
-        </w:rPr>
-      </w:pPr>
-      <w:r>
-        <w:rPr>
-          <w:rFonts w:ascii="Verdana" w:hAnsi="Verdana" w:cs="Verdana"/>
-          <w:bCs/>
-          <w:sz w:val="20"/>
-          <w:szCs w:val="20"/>
-        </w:rPr>
-        <w:t xml:space="preserve">2) </w:t>
-      </w:r>
-      <w:r>
-        <w:rPr>
-          <w:rFonts w:ascii="Verdana" w:hAnsi="Verdana" w:cs="Verdana"/>
-          <w:bCs/>
-          <w:i/>
-          <w:sz w:val="20"/>
-          <w:szCs w:val="20"/>
-        </w:rPr>
-        <w:t>plots</w:t>
-      </w:r>
-      <w:r>
-        <w:rPr>
-          <w:rFonts w:ascii="Verdana" w:hAnsi="Verdana" w:cs="Verdana"/>
-          <w:bCs/>
-          <w:sz w:val="20"/>
-          <w:szCs w:val="20"/>
-        </w:rPr>
-        <w:t xml:space="preserve"> package for </w:t>
-      </w:r>
-      <w:r>
-        <w:rPr>
-          <w:rFonts w:ascii="Verdana" w:hAnsi="Verdana" w:cs="Verdana"/>
-          <w:bCs/>
-          <w:i/>
-          <w:sz w:val="20"/>
-          <w:szCs w:val="20"/>
-        </w:rPr>
-        <w:t>R</w:t>
-      </w:r>
-      <w:r>
-        <w:rPr>
-          <w:rFonts w:ascii="Verdana" w:hAnsi="Verdana" w:cs="Verdana"/>
-          <w:bCs/>
-          <w:sz w:val="20"/>
-          <w:szCs w:val="20"/>
-        </w:rPr>
-        <w:t xml:space="preserve"> statistical software (2016) Convenience functions for common plotting operations. </w:t>
       </w:r>
       <w:hyperlink r:id="rId57" w:history="1">
         <w:r>
@@ -9385,18 +9284,19 @@
         <w:rPr>
           <w:rFonts w:ascii="Verdana" w:hAnsi="Verdana" w:cs="Verdana"/>
           <w:bCs/>
-          <w:sz w:val="20"/>
-          <w:szCs w:val="20"/>
-        </w:rPr>
-      </w:pPr>
-      <w:r>
-        <w:rPr>
-          <w:rFonts w:ascii="Verdana" w:hAnsi="Verdana" w:cs="Verdana"/>
-          <w:bCs/>
-          <w:sz w:val="20"/>
-          <w:szCs w:val="20"/>
-        </w:rPr>
-        <w:t xml:space="preserve">1) </w:t>
+          <w:i/>
+          <w:sz w:val="20"/>
+          <w:szCs w:val="20"/>
+        </w:rPr>
+      </w:pPr>
+      <w:r>
+        <w:rPr>
+          <w:rFonts w:ascii="Verdana" w:hAnsi="Verdana" w:cs="Verdana"/>
+          <w:bCs/>
+          <w:sz w:val="20"/>
+          <w:szCs w:val="20"/>
+        </w:rPr>
+        <w:t xml:space="preserve">3) </w:t>
       </w:r>
       <w:proofErr w:type="spellStart"/>
       <w:r>
@@ -9407,7 +9307,7 @@
           <w:sz w:val="20"/>
           <w:szCs w:val="20"/>
         </w:rPr>
-        <w:t>bugR</w:t>
+        <w:t>foodbase</w:t>
       </w:r>
       <w:proofErr w:type="spellEnd"/>
       <w:r>
@@ -9436,7 +9336,27 @@
           <w:sz w:val="20"/>
           <w:szCs w:val="20"/>
         </w:rPr>
-        <w:t xml:space="preserve"> statistical software (2016) Functions for common ecological analyses of invertebrate data. </w:t>
+        <w:t xml:space="preserve"> statistical software (2017) Functions for reading and working with </w:t>
+      </w:r>
+      <w:proofErr w:type="spellStart"/>
+      <w:r>
+        <w:rPr>
+          <w:rFonts w:ascii="Verdana" w:hAnsi="Verdana" w:cs="Verdana"/>
+          <w:bCs/>
+          <w:sz w:val="20"/>
+          <w:szCs w:val="20"/>
+        </w:rPr>
+        <w:t>Foodbase</w:t>
+      </w:r>
+      <w:proofErr w:type="spellEnd"/>
+      <w:r>
+        <w:rPr>
+          <w:rFonts w:ascii="Verdana" w:hAnsi="Verdana" w:cs="Verdana"/>
+          <w:bCs/>
+          <w:sz w:val="20"/>
+          <w:szCs w:val="20"/>
+        </w:rPr>
+        <w:t xml:space="preserve"> data. </w:t>
       </w:r>
       <w:hyperlink r:id="rId58" w:history="1">
         <w:r>
@@ -9464,10 +9384,177 @@
     </w:p>
     <w:p>
       <w:pPr>
+        <w:spacing w:before="60"/>
+        <w:ind w:left="540" w:hanging="540"/>
+        <w:rPr>
+          <w:rFonts w:ascii="Verdana" w:hAnsi="Verdana" w:cs="Verdana"/>
+          <w:bCs/>
+          <w:i/>
+          <w:sz w:val="20"/>
+          <w:szCs w:val="20"/>
+        </w:rPr>
+      </w:pPr>
+      <w:r>
+        <w:rPr>
+          <w:rFonts w:ascii="Verdana" w:hAnsi="Verdana" w:cs="Verdana"/>
+          <w:bCs/>
+          <w:sz w:val="20"/>
+          <w:szCs w:val="20"/>
+        </w:rPr>
+        <w:t xml:space="preserve">2) </w:t>
+      </w:r>
+      <w:r>
+        <w:rPr>
+          <w:rFonts w:ascii="Verdana" w:hAnsi="Verdana" w:cs="Verdana"/>
+          <w:bCs/>
+          <w:i/>
+          <w:sz w:val="20"/>
+          <w:szCs w:val="20"/>
+        </w:rPr>
+        <w:t>plots</w:t>
+      </w:r>
+      <w:r>
+        <w:rPr>
+          <w:rFonts w:ascii="Verdana" w:hAnsi="Verdana" w:cs="Verdana"/>
+          <w:bCs/>
+          <w:sz w:val="20"/>
+          <w:szCs w:val="20"/>
+        </w:rPr>
+        <w:t xml:space="preserve"> package for </w:t>
+      </w:r>
+      <w:r>
+        <w:rPr>
+          <w:rFonts w:ascii="Verdana" w:hAnsi="Verdana" w:cs="Verdana"/>
+          <w:bCs/>
+          <w:i/>
+          <w:sz w:val="20"/>
+          <w:szCs w:val="20"/>
+        </w:rPr>
+        <w:t>R</w:t>
+      </w:r>
+      <w:r>
+        <w:rPr>
+          <w:rFonts w:ascii="Verdana" w:hAnsi="Verdana" w:cs="Verdana"/>
+          <w:bCs/>
+          <w:sz w:val="20"/>
+          <w:szCs w:val="20"/>
+        </w:rPr>
+        <w:t xml:space="preserve"> statistical software (2016) Convenience functions for common plotting operations. </w:t>
+      </w:r>
+      <w:hyperlink r:id="rId59" w:history="1">
+        <w:r>
+          <w:rPr>
+            <w:rStyle w:val="Hyperlink"/>
+            <w:rFonts w:ascii="Verdana" w:hAnsi="Verdana" w:cs="Verdana"/>
+            <w:bCs/>
+            <w:i/>
+            <w:sz w:val="20"/>
+            <w:szCs w:val="20"/>
+          </w:rPr>
+          <w:t>Available on GitHub</w:t>
+        </w:r>
+      </w:hyperlink>
+      <w:r>
+        <w:rPr>
+          <w:rFonts w:ascii="Verdana" w:hAnsi="Verdana" w:cs="Verdana"/>
+          <w:bCs/>
+          <w:i/>
+          <w:sz w:val="20"/>
+          <w:szCs w:val="20"/>
+        </w:rPr>
+        <w:t>.</w:t>
+      </w:r>
+    </w:p>
+    <w:p>
+      <w:pPr>
+        <w:spacing w:before="60"/>
+        <w:ind w:left="540" w:hanging="540"/>
+        <w:rPr>
+          <w:rFonts w:ascii="Verdana" w:hAnsi="Verdana" w:cs="Verdana"/>
+          <w:bCs/>
+          <w:sz w:val="20"/>
+          <w:szCs w:val="20"/>
+        </w:rPr>
+      </w:pPr>
+      <w:r>
+        <w:rPr>
+          <w:rFonts w:ascii="Verdana" w:hAnsi="Verdana" w:cs="Verdana"/>
+          <w:bCs/>
+          <w:sz w:val="20"/>
+          <w:szCs w:val="20"/>
+        </w:rPr>
+        <w:t xml:space="preserve">1) </w:t>
+      </w:r>
+      <w:proofErr w:type="spellStart"/>
+      <w:r>
+        <w:rPr>
+          <w:rFonts w:ascii="Verdana" w:hAnsi="Verdana" w:cs="Verdana"/>
+          <w:bCs/>
+          <w:i/>
+          <w:sz w:val="20"/>
+          <w:szCs w:val="20"/>
+        </w:rPr>
+        <w:t>bugR</w:t>
+      </w:r>
+      <w:proofErr w:type="spellEnd"/>
+      <w:r>
+        <w:rPr>
+          <w:rFonts w:ascii="Verdana" w:hAnsi="Verdana" w:cs="Verdana"/>
+          <w:bCs/>
+          <w:sz w:val="20"/>
+          <w:szCs w:val="20"/>
+        </w:rPr>
+        <w:t xml:space="preserve"> package for </w:t>
+      </w:r>
+      <w:r>
+        <w:rPr>
+          <w:rFonts w:ascii="Verdana" w:hAnsi="Verdana" w:cs="Verdana"/>
+          <w:bCs/>
+          <w:i/>
+          <w:sz w:val="20"/>
+          <w:szCs w:val="20"/>
+        </w:rPr>
+        <w:t>R</w:t>
+      </w:r>
+      <w:r>
+        <w:rPr>
+          <w:rFonts w:ascii="Verdana" w:hAnsi="Verdana" w:cs="Verdana"/>
+          <w:bCs/>
+          <w:sz w:val="20"/>
+          <w:szCs w:val="20"/>
+        </w:rPr>
+        <w:t xml:space="preserve"> statistical software (2016) Functions for common ecological analyses of invertebrate data. </w:t>
+      </w:r>
+      <w:hyperlink r:id="rId60" w:history="1">
+        <w:r>
+          <w:rPr>
+            <w:rStyle w:val="Hyperlink"/>
+            <w:rFonts w:ascii="Verdana" w:hAnsi="Verdana" w:cs="Verdana"/>
+            <w:bCs/>
+            <w:i/>
+            <w:sz w:val="20"/>
+            <w:szCs w:val="20"/>
+          </w:rPr>
+          <w:t>Available on GitHub</w:t>
+        </w:r>
+      </w:hyperlink>
+      <w:r>
+        <w:rPr>
+          <w:rFonts w:ascii="Verdana" w:hAnsi="Verdana" w:cs="Verdana"/>
+          <w:bCs/>
+          <w:i/>
+          <w:sz w:val="20"/>
+          <w:szCs w:val="20"/>
+        </w:rPr>
+        <w:t>.</w:t>
+      </w:r>
+    </w:p>
+    <w:p>
+      <w:pPr>
         <w:pStyle w:val="Heading1"/>
         <w:spacing w:after="60"/>
       </w:pPr>
-      <w:bookmarkStart w:id="12" w:name="_Hlk26819666"/>
+      <w:bookmarkStart w:id="13" w:name="_Hlk26819666"/>
       <w:bookmarkEnd w:id="9"/>
       <w:bookmarkEnd w:id="11"/>
       <w:r>
@@ -9495,7 +9582,7 @@
         </w:rPr>
         <w:t xml:space="preserve">26) Bureau of Reclamation (2022) Official press release describing fourth Bug Flows experiment </w:t>
       </w:r>
-      <w:hyperlink r:id="rId59" w:anchor="/news-release/4191" w:history="1">
+      <w:hyperlink r:id="rId61" w:anchor="/news-release/4191" w:history="1">
         <w:r>
           <w:rPr>
             <w:rStyle w:val="Hyperlink"/>
@@ -9566,7 +9653,7 @@
         </w:rPr>
         <w:t xml:space="preserve"> (2020) Featured in story about contrasting goals in Colorado River flow experiments </w:t>
       </w:r>
-      <w:hyperlink r:id="rId60" w:history="1">
+      <w:hyperlink r:id="rId62" w:history="1">
         <w:r>
           <w:rPr>
             <w:rStyle w:val="Hyperlink"/>
@@ -9599,7 +9686,7 @@
         </w:rPr>
         <w:t xml:space="preserve">24) National Socio-Environmental Synthesis Center (2020) Article describing interdisciplinary collaboration </w:t>
       </w:r>
-      <w:hyperlink r:id="rId61" w:history="1">
+      <w:hyperlink r:id="rId63" w:history="1">
         <w:r>
           <w:rPr>
             <w:rStyle w:val="Hyperlink"/>
@@ -9706,7 +9793,7 @@
         </w:rPr>
         <w:t xml:space="preserve"> Bug Flows experiment </w:t>
       </w:r>
-      <w:hyperlink r:id="rId62" w:history="1">
+      <w:hyperlink r:id="rId64" w:history="1">
         <w:r>
           <w:rPr>
             <w:rStyle w:val="Hyperlink"/>
@@ -9758,7 +9845,7 @@
         </w:rPr>
         <w:t xml:space="preserve">) Bureau of Reclamation (2020) Official press release describing third Bug Flows experiment </w:t>
       </w:r>
-      <w:hyperlink r:id="rId63" w:history="1">
+      <w:hyperlink r:id="rId65" w:history="1">
         <w:r>
           <w:rPr>
             <w:rStyle w:val="Hyperlink"/>
@@ -9811,7 +9898,7 @@
         </w:rPr>
         <w:t xml:space="preserve"> (2019) Story describing angling study during Bug Flows experiment </w:t>
       </w:r>
-      <w:hyperlink r:id="rId64" w:history="1">
+      <w:hyperlink r:id="rId66" w:history="1">
         <w:r>
           <w:rPr>
             <w:rStyle w:val="Hyperlink"/>
@@ -9882,7 +9969,7 @@
         </w:rPr>
         <w:t xml:space="preserve"> (2019) Featured in story about second Bug Flows experiment </w:t>
       </w:r>
-      <w:hyperlink r:id="rId65" w:tgtFrame="_blank" w:history="1">
+      <w:hyperlink r:id="rId67" w:tgtFrame="_blank" w:history="1">
         <w:r>
           <w:rPr>
             <w:rStyle w:val="Hyperlink"/>
@@ -9973,7 +10060,7 @@
         </w:rPr>
         <w:t xml:space="preserve"> and others (2019) Story describing results of the Bug Flows experiment </w:t>
       </w:r>
-      <w:hyperlink r:id="rId66" w:history="1">
+      <w:hyperlink r:id="rId68" w:history="1">
         <w:r>
           <w:rPr>
             <w:rStyle w:val="Hyperlink"/>
@@ -10026,7 +10113,7 @@
         </w:rPr>
         <w:t xml:space="preserve"> (2020) Weekly US Department of the Interior video, highlighting second Bug Flows experiment </w:t>
       </w:r>
-      <w:hyperlink r:id="rId67" w:history="1">
+      <w:hyperlink r:id="rId69" w:history="1">
         <w:r>
           <w:rPr>
             <w:rStyle w:val="Hyperlink"/>
@@ -10060,7 +10147,7 @@
         </w:rPr>
         <w:t xml:space="preserve">17) Bureau of Reclamation (2019) Official press release describing second Bug Flows experiment </w:t>
       </w:r>
-      <w:hyperlink r:id="rId68" w:history="1">
+      <w:hyperlink r:id="rId70" w:history="1">
         <w:r>
           <w:rPr>
             <w:rStyle w:val="Hyperlink"/>
@@ -10113,7 +10200,7 @@
         </w:rPr>
         <w:t xml:space="preserve"> (2019) Article about conducting aquatic ecology research in Grand Canyon </w:t>
       </w:r>
-      <w:hyperlink r:id="rId69" w:history="1">
+      <w:hyperlink r:id="rId71" w:history="1">
         <w:r>
           <w:rPr>
             <w:rStyle w:val="Hyperlink"/>
@@ -10222,7 +10309,7 @@
         </w:rPr>
         <w:t xml:space="preserve">, and others (2018) Story describing the Bug Flows experiment </w:t>
       </w:r>
-      <w:hyperlink r:id="rId70" w:history="1">
+      <w:hyperlink r:id="rId72" w:history="1">
         <w:r>
           <w:rPr>
             <w:rStyle w:val="Hyperlink"/>
@@ -10255,7 +10342,7 @@
         </w:rPr>
         <w:t xml:space="preserve">14) Bureau of Reclamation (2018) Official press release describing Bug Flows experiment </w:t>
       </w:r>
-      <w:hyperlink r:id="rId71" w:history="1">
+      <w:hyperlink r:id="rId73" w:history="1">
         <w:r>
           <w:rPr>
             <w:rStyle w:val="Hyperlink"/>
@@ -10313,7 +10400,7 @@
         </w:rPr>
         <w:t xml:space="preserve"> (2018) Essay about conducting aquatic ecology research in Grand Canyon </w:t>
       </w:r>
-      <w:hyperlink r:id="rId72" w:history="1">
+      <w:hyperlink r:id="rId74" w:history="1">
         <w:r>
           <w:rPr>
             <w:rStyle w:val="Hyperlink"/>
@@ -10387,7 +10474,7 @@
         </w:rPr>
         <w:t xml:space="preserve"> hydropeaking paper. </w:t>
       </w:r>
-      <w:hyperlink r:id="rId73" w:history="1">
+      <w:hyperlink r:id="rId75" w:history="1">
         <w:r>
           <w:rPr>
             <w:rStyle w:val="Hyperlink"/>
@@ -10500,7 +10587,7 @@
         </w:rPr>
         <w:t xml:space="preserve"> </w:t>
       </w:r>
-      <w:hyperlink r:id="rId74" w:tgtFrame="_blank" w:history="1">
+      <w:hyperlink r:id="rId76" w:tgtFrame="_blank" w:history="1">
         <w:r>
           <w:rPr>
             <w:rStyle w:val="Hyperlink"/>
@@ -10612,7 +10699,7 @@
         </w:rPr>
         <w:t xml:space="preserve"> </w:t>
       </w:r>
-      <w:hyperlink r:id="rId75" w:anchor="stream/0" w:history="1">
+      <w:hyperlink r:id="rId77" w:anchor="stream/0" w:history="1">
         <w:r>
           <w:rPr>
             <w:rStyle w:val="Hyperlink"/>
@@ -10686,7 +10773,7 @@
         </w:rPr>
         <w:t xml:space="preserve"> hydropeaking paper. </w:t>
       </w:r>
-      <w:hyperlink r:id="rId76" w:history="1">
+      <w:hyperlink r:id="rId78" w:history="1">
         <w:r>
           <w:rPr>
             <w:rStyle w:val="Hyperlink"/>
@@ -10759,7 +10846,7 @@
         </w:rPr>
         <w:t xml:space="preserve"> hydropeaking paper. </w:t>
       </w:r>
-      <w:hyperlink r:id="rId77" w:history="1">
+      <w:hyperlink r:id="rId79" w:history="1">
         <w:r>
           <w:rPr>
             <w:rStyle w:val="Hyperlink"/>
@@ -10813,7 +10900,7 @@
         </w:rPr>
         <w:t xml:space="preserve"> hydropeaking paper. </w:t>
       </w:r>
-      <w:hyperlink r:id="rId78" w:history="1">
+      <w:hyperlink r:id="rId80" w:history="1">
         <w:r>
           <w:rPr>
             <w:rStyle w:val="Hyperlink"/>
@@ -10886,7 +10973,7 @@
         </w:rPr>
         <w:t xml:space="preserve"> hydropeaking paper. </w:t>
       </w:r>
-      <w:hyperlink r:id="rId79" w:history="1">
+      <w:hyperlink r:id="rId81" w:history="1">
         <w:r>
           <w:rPr>
             <w:rStyle w:val="Hyperlink"/>
@@ -10960,7 +11047,7 @@
         </w:rPr>
         <w:t xml:space="preserve"> </w:t>
       </w:r>
-      <w:hyperlink r:id="rId80" w:history="1">
+      <w:hyperlink r:id="rId82" w:history="1">
         <w:r>
           <w:rPr>
             <w:rStyle w:val="Hyperlink"/>
@@ -11008,7 +11095,7 @@
         </w:rPr>
         <w:t xml:space="preserve"> hydropeaking paper. </w:t>
       </w:r>
-      <w:hyperlink r:id="rId81" w:history="1">
+      <w:hyperlink r:id="rId83" w:history="1">
         <w:r>
           <w:rPr>
             <w:rStyle w:val="Hyperlink"/>
@@ -11020,7 +11107,7 @@
           <w:t>https://today.oregonstate.edu/archives/2016/may/hydropeaking-river-water-levels-disrupting-insect-survival-river-ecosystems</w:t>
         </w:r>
       </w:hyperlink>
-      <w:bookmarkEnd w:id="12"/>
+      <w:bookmarkEnd w:id="13"/>
     </w:p>
     <w:p>
       <w:pPr>
@@ -11084,7 +11171,7 @@
         </w:rPr>
         <w:t xml:space="preserve"> hydropeaking paper. </w:t>
       </w:r>
-      <w:hyperlink r:id="rId82" w:history="1">
+      <w:hyperlink r:id="rId84" w:history="1">
         <w:r>
           <w:rPr>
             <w:rStyle w:val="Hyperlink"/>
@@ -11155,7 +11242,7 @@
         </w:rPr>
         <w:t xml:space="preserve"> paper. </w:t>
       </w:r>
-      <w:hyperlink r:id="rId83" w:history="1">
+      <w:hyperlink r:id="rId85" w:history="1">
         <w:r>
           <w:rPr>
             <w:rStyle w:val="Hyperlink"/>
@@ -11253,7 +11340,7 @@
         </w:rPr>
         <w:t xml:space="preserve"> paper. </w:t>
       </w:r>
-      <w:hyperlink r:id="rId84" w:history="1">
+      <w:hyperlink r:id="rId86" w:history="1">
         <w:r>
           <w:rPr>
             <w:rStyle w:val="Hyperlink"/>
@@ -15747,7 +15834,7 @@
           <w:szCs w:val="20"/>
         </w:rPr>
       </w:pPr>
-      <w:bookmarkStart w:id="13" w:name="_Hlk123737334"/>
+      <w:bookmarkStart w:id="14" w:name="_Hlk123737334"/>
       <w:r>
         <w:rPr>
           <w:rFonts w:ascii="Verdana" w:hAnsi="Verdana" w:cs="Verdana"/>
@@ -15803,7 +15890,7 @@
         <w:t>. UAF. MS in Fisheries, In Progress</w:t>
       </w:r>
     </w:p>
-    <w:bookmarkEnd w:id="13"/>
+    <w:bookmarkEnd w:id="14"/>
     <w:p>
       <w:pPr>
         <w:rPr>
@@ -15937,8 +16024,6 @@
       <w:r>
         <w:t>m</w:t>
       </w:r>
-      <w:bookmarkStart w:id="14" w:name="_GoBack"/>
-      <w:bookmarkEnd w:id="14"/>
       <w:r>
         <w:t>ployees)</w:t>
       </w:r>
@@ -24137,7 +24222,6 @@
   <w:style w:type="character" w:default="1" w:styleId="DefaultParagraphFont">
     <w:name w:val="Default Paragraph Font"/>
     <w:uiPriority w:val="1"/>
-    <w:semiHidden/>
     <w:unhideWhenUsed/>
   </w:style>
   <w:style w:type="table" w:default="1" w:styleId="TableNormal">
@@ -24745,21 +24829,6 @@
 </file>
 
 <file path=customXml/item1.xml><?xml version="1.0" encoding="utf-8"?>
-<p:properties xmlns:p="http://schemas.microsoft.com/office/2006/metadata/properties" xmlns:xsi="http://www.w3.org/2001/XMLSchema-instance" xmlns:pc="http://schemas.microsoft.com/office/infopath/2007/PartnerControls">
-  <documentManagement/>
-</p:properties>
-</file>
-
-<file path=customXml/item2.xml><?xml version="1.0" encoding="utf-8"?>
-<?mso-contentType ?>
-<FormTemplates xmlns="http://schemas.microsoft.com/sharepoint/v3/contenttype/forms">
-  <Display>DocumentLibraryForm</Display>
-  <Edit>DocumentLibraryForm</Edit>
-  <New>DocumentLibraryForm</New>
-</FormTemplates>
-</file>
-
-<file path=customXml/item3.xml><?xml version="1.0" encoding="utf-8"?>
 <ct:contentTypeSchema xmlns:ct="http://schemas.microsoft.com/office/2006/metadata/contentType" xmlns:ma="http://schemas.microsoft.com/office/2006/metadata/properties/metaAttributes" ct:_="" ma:_="" ma:contentTypeName="Document" ma:contentTypeID="0x0101001C18ECD77740BD4B821C7D3222574720" ma:contentTypeVersion="11" ma:contentTypeDescription="Create a new document." ma:contentTypeScope="" ma:versionID="10d9231708d170b6076833c81c8addfb">
   <xsd:schema xmlns:xsd="http://www.w3.org/2001/XMLSchema" xmlns:xs="http://www.w3.org/2001/XMLSchema" xmlns:p="http://schemas.microsoft.com/office/2006/metadata/properties" xmlns:ns3="0a49ff72-13e8-4478-8c56-479c965268d1" targetNamespace="http://schemas.microsoft.com/office/2006/metadata/properties" ma:root="true" ma:fieldsID="bff329a77edef584f461713abe9ef3ea" ns3:_="">
     <xsd:import namespace="0a49ff72-13e8-4478-8c56-479c965268d1"/>
@@ -24949,35 +25018,26 @@
 </ct:contentTypeSchema>
 </file>
 
+<file path=customXml/item2.xml><?xml version="1.0" encoding="utf-8"?>
+<p:properties xmlns:p="http://schemas.microsoft.com/office/2006/metadata/properties" xmlns:xsi="http://www.w3.org/2001/XMLSchema-instance" xmlns:pc="http://schemas.microsoft.com/office/infopath/2007/PartnerControls">
+  <documentManagement/>
+</p:properties>
+</file>
+
+<file path=customXml/item3.xml><?xml version="1.0" encoding="utf-8"?>
+<?mso-contentType ?>
+<FormTemplates xmlns="http://schemas.microsoft.com/sharepoint/v3/contenttype/forms">
+  <Display>DocumentLibraryForm</Display>
+  <Edit>DocumentLibraryForm</Edit>
+  <New>DocumentLibraryForm</New>
+</FormTemplates>
+</file>
+
 <file path=customXml/item4.xml><?xml version="1.0" encoding="utf-8"?>
 <b:Sources xmlns:b="http://schemas.openxmlformats.org/officeDocument/2006/bibliography" xmlns="http://schemas.openxmlformats.org/officeDocument/2006/bibliography" SelectedStyle="\APA.XSL" StyleName="APA"/>
 </file>
 
 <file path=customXml/itemProps1.xml><?xml version="1.0" encoding="utf-8"?>
-<ds:datastoreItem xmlns:ds="http://schemas.openxmlformats.org/officeDocument/2006/customXml" ds:itemID="{97A122F9-373F-425C-B1EC-5F9EC69CEE94}">
-  <ds:schemaRefs>
-    <ds:schemaRef ds:uri="http://schemas.microsoft.com/office/2006/documentManagement/types"/>
-    <ds:schemaRef ds:uri="0a49ff72-13e8-4478-8c56-479c965268d1"/>
-    <ds:schemaRef ds:uri="http://purl.org/dc/terms/"/>
-    <ds:schemaRef ds:uri="http://purl.org/dc/elements/1.1/"/>
-    <ds:schemaRef ds:uri="http://schemas.openxmlformats.org/package/2006/metadata/core-properties"/>
-    <ds:schemaRef ds:uri="http://purl.org/dc/dcmitype/"/>
-    <ds:schemaRef ds:uri="http://schemas.microsoft.com/office/infopath/2007/PartnerControls"/>
-    <ds:schemaRef ds:uri="http://schemas.microsoft.com/office/2006/metadata/properties"/>
-    <ds:schemaRef ds:uri="http://www.w3.org/XML/1998/namespace"/>
-  </ds:schemaRefs>
-</ds:datastoreItem>
-</file>
-
-<file path=customXml/itemProps2.xml><?xml version="1.0" encoding="utf-8"?>
-<ds:datastoreItem xmlns:ds="http://schemas.openxmlformats.org/officeDocument/2006/customXml" ds:itemID="{1D470E9F-5756-4DC6-B518-64ED5C58070E}">
-  <ds:schemaRefs>
-    <ds:schemaRef ds:uri="http://schemas.microsoft.com/sharepoint/v3/contenttype/forms"/>
-  </ds:schemaRefs>
-</ds:datastoreItem>
-</file>
-
-<file path=customXml/itemProps3.xml><?xml version="1.0" encoding="utf-8"?>
 <ds:datastoreItem xmlns:ds="http://schemas.openxmlformats.org/officeDocument/2006/customXml" ds:itemID="{62637D35-5AC5-4CA0-853A-9378F0E6FA35}">
   <ds:schemaRefs>
     <ds:schemaRef ds:uri="http://schemas.microsoft.com/office/2006/metadata/contentType"/>
@@ -24995,8 +25055,32 @@
 </ds:datastoreItem>
 </file>
 
+<file path=customXml/itemProps2.xml><?xml version="1.0" encoding="utf-8"?>
+<ds:datastoreItem xmlns:ds="http://schemas.openxmlformats.org/officeDocument/2006/customXml" ds:itemID="{97A122F9-373F-425C-B1EC-5F9EC69CEE94}">
+  <ds:schemaRefs>
+    <ds:schemaRef ds:uri="http://schemas.microsoft.com/office/infopath/2007/PartnerControls"/>
+    <ds:schemaRef ds:uri="0a49ff72-13e8-4478-8c56-479c965268d1"/>
+    <ds:schemaRef ds:uri="http://purl.org/dc/dcmitype/"/>
+    <ds:schemaRef ds:uri="http://www.w3.org/XML/1998/namespace"/>
+    <ds:schemaRef ds:uri="http://purl.org/dc/elements/1.1/"/>
+    <ds:schemaRef ds:uri="http://schemas.microsoft.com/office/2006/documentManagement/types"/>
+    <ds:schemaRef ds:uri="http://purl.org/dc/terms/"/>
+    <ds:schemaRef ds:uri="http://schemas.microsoft.com/office/2006/metadata/properties"/>
+    <ds:schemaRef ds:uri="http://schemas.openxmlformats.org/package/2006/metadata/core-properties"/>
+  </ds:schemaRefs>
+</ds:datastoreItem>
+</file>
+
+<file path=customXml/itemProps3.xml><?xml version="1.0" encoding="utf-8"?>
+<ds:datastoreItem xmlns:ds="http://schemas.openxmlformats.org/officeDocument/2006/customXml" ds:itemID="{1D470E9F-5756-4DC6-B518-64ED5C58070E}">
+  <ds:schemaRefs>
+    <ds:schemaRef ds:uri="http://schemas.microsoft.com/sharepoint/v3/contenttype/forms"/>
+  </ds:schemaRefs>
+</ds:datastoreItem>
+</file>
+
 <file path=customXml/itemProps4.xml><?xml version="1.0" encoding="utf-8"?>
-<ds:datastoreItem xmlns:ds="http://schemas.openxmlformats.org/officeDocument/2006/customXml" ds:itemID="{BD4091AC-0DC2-42F9-A5F2-EBC9ED2FD240}">
+<ds:datastoreItem xmlns:ds="http://schemas.openxmlformats.org/officeDocument/2006/customXml" ds:itemID="{410CFFA4-FB15-4FB0-A876-ADBCEF573364}">
   <ds:schemaRefs>
     <ds:schemaRef ds:uri="http://schemas.openxmlformats.org/officeDocument/2006/bibliography"/>
   </ds:schemaRefs>

</xml_diff>